<commit_message>
Alteração no Plano de Projeto - Scrum
</commit_message>
<xml_diff>
--- a/Artefatos de Documentação/Processo Aplicado/EveRemind/2-Gerencia de Projeto/EveRemind-Plano de Projeto Scrum.docx
+++ b/Artefatos de Documentação/Processo Aplicado/EveRemind/2-Gerencia de Projeto/EveRemind-Plano de Projeto Scrum.docx
@@ -1661,75 +1661,9 @@
     </w:p>
     <w:p>
       <w:pPr>
-        <w:rPr>
-          <w:rFonts w:ascii="Arial" w:hAnsi="Arial" w:cs="Arial"/>
-          <w:color w:val="4F81BD" w:themeColor="accent1"/>
-          <w:sz w:val="24"/>
-          <w:szCs w:val="24"/>
-          <w:lang w:val="en-US"/>
-        </w:rPr>
-      </w:pPr>
-    </w:p>
-    <w:p>
-      <w:pPr>
-        <w:rPr>
-          <w:rFonts w:ascii="Arial" w:hAnsi="Arial" w:cs="Arial"/>
-          <w:b/>
-          <w:color w:val="auto"/>
-          <w:sz w:val="24"/>
-          <w:szCs w:val="24"/>
-        </w:rPr>
-      </w:pPr>
-      <w:r>
-        <w:rPr>
-          <w:rFonts w:ascii="Arial" w:hAnsi="Arial" w:cs="Arial"/>
-          <w:b/>
-          <w:color w:val="auto"/>
-          <w:sz w:val="24"/>
-          <w:szCs w:val="24"/>
-          <w:lang w:val="en-US"/>
-        </w:rPr>
-        <w:tab/>
-      </w:r>
-      <w:r>
-        <w:rPr>
-          <w:rFonts w:ascii="Arial" w:hAnsi="Arial" w:cs="Arial"/>
-          <w:b/>
-          <w:color w:val="auto"/>
-          <w:sz w:val="24"/>
-          <w:szCs w:val="24"/>
-          <w:lang w:val="en-US"/>
-        </w:rPr>
-        <w:tab/>
-      </w:r>
-      <w:r>
-        <w:rPr>
-          <w:rFonts w:ascii="Arial" w:hAnsi="Arial" w:cs="Arial"/>
-          <w:b/>
-          <w:color w:val="auto"/>
-          <w:sz w:val="24"/>
-          <w:szCs w:val="24"/>
-          <w:lang w:val="en-US"/>
-        </w:rPr>
-        <w:tab/>
-      </w:r>
-      <w:r>
-        <w:rPr>
-          <w:rFonts w:ascii="Arial" w:hAnsi="Arial" w:cs="Arial"/>
-          <w:b/>
-          <w:color w:val="auto"/>
-          <w:sz w:val="24"/>
-          <w:szCs w:val="24"/>
-        </w:rPr>
-        <w:t>2.2.1.1 Objetivos</w:t>
-      </w:r>
-    </w:p>
-    <w:p>
-      <w:pPr>
         <w:jc w:val="both"/>
         <w:rPr>
           <w:rFonts w:ascii="Arial" w:hAnsi="Arial" w:cs="Arial"/>
-          <w:b/>
           <w:color w:val="auto"/>
           <w:sz w:val="24"/>
           <w:szCs w:val="24"/>
@@ -1772,6 +1706,155 @@
           <w:sz w:val="24"/>
           <w:szCs w:val="24"/>
         </w:rPr>
+        <w:t xml:space="preserve"> 1 </w:t>
+      </w:r>
+      <w:r>
+        <w:rPr>
+          <w:rFonts w:ascii="Arial" w:hAnsi="Arial" w:cs="Arial"/>
+          <w:color w:val="auto"/>
+          <w:sz w:val="24"/>
+          <w:szCs w:val="24"/>
+        </w:rPr>
+        <w:t xml:space="preserve">é a </w:t>
+      </w:r>
+      <w:proofErr w:type="spellStart"/>
+      <w:r>
+        <w:rPr>
+          <w:rFonts w:ascii="Arial" w:hAnsi="Arial" w:cs="Arial"/>
+          <w:color w:val="auto"/>
+          <w:sz w:val="24"/>
+          <w:szCs w:val="24"/>
+        </w:rPr>
+        <w:t>a</w:t>
+      </w:r>
+      <w:proofErr w:type="spellEnd"/>
+      <w:r>
+        <w:rPr>
+          <w:rFonts w:ascii="Arial" w:hAnsi="Arial" w:cs="Arial"/>
+          <w:color w:val="auto"/>
+          <w:sz w:val="24"/>
+          <w:szCs w:val="24"/>
+        </w:rPr>
+        <w:t xml:space="preserve"> entrega de um protótipo contendo as seguintes funcionalidades:  Criar Conta do Usuário, Manter Conta do Usuário, Fazer </w:t>
+      </w:r>
+      <w:proofErr w:type="spellStart"/>
+      <w:r>
+        <w:rPr>
+          <w:rFonts w:ascii="Arial" w:hAnsi="Arial" w:cs="Arial"/>
+          <w:color w:val="auto"/>
+          <w:sz w:val="24"/>
+          <w:szCs w:val="24"/>
+        </w:rPr>
+        <w:t>Login</w:t>
+      </w:r>
+      <w:proofErr w:type="spellEnd"/>
+      <w:r>
+        <w:rPr>
+          <w:rFonts w:ascii="Arial" w:hAnsi="Arial" w:cs="Arial"/>
+          <w:color w:val="auto"/>
+          <w:sz w:val="24"/>
+          <w:szCs w:val="24"/>
+        </w:rPr>
+        <w:t xml:space="preserve"> no Sistema, Criar Categorias de Atividades.</w:t>
+      </w:r>
+    </w:p>
+    <w:p>
+      <w:pPr>
+        <w:rPr>
+          <w:rFonts w:ascii="Arial" w:hAnsi="Arial" w:cs="Arial"/>
+          <w:b/>
+          <w:sz w:val="24"/>
+          <w:szCs w:val="24"/>
+        </w:rPr>
+      </w:pPr>
+    </w:p>
+    <w:p>
+      <w:pPr>
+        <w:rPr>
+          <w:rFonts w:ascii="Arial" w:hAnsi="Arial" w:cs="Arial"/>
+          <w:b/>
+          <w:color w:val="auto"/>
+          <w:sz w:val="24"/>
+          <w:szCs w:val="24"/>
+        </w:rPr>
+      </w:pPr>
+      <w:r>
+        <w:rPr>
+          <w:rFonts w:ascii="Arial" w:hAnsi="Arial" w:cs="Arial"/>
+          <w:b/>
+          <w:color w:val="auto"/>
+          <w:sz w:val="24"/>
+          <w:szCs w:val="24"/>
+        </w:rPr>
+        <w:tab/>
+      </w:r>
+      <w:r>
+        <w:rPr>
+          <w:rFonts w:ascii="Arial" w:hAnsi="Arial" w:cs="Arial"/>
+          <w:b/>
+          <w:color w:val="auto"/>
+          <w:sz w:val="24"/>
+          <w:szCs w:val="24"/>
+        </w:rPr>
+        <w:tab/>
+      </w:r>
+      <w:r>
+        <w:rPr>
+          <w:rFonts w:ascii="Arial" w:hAnsi="Arial" w:cs="Arial"/>
+          <w:b/>
+          <w:color w:val="auto"/>
+          <w:sz w:val="24"/>
+          <w:szCs w:val="24"/>
+        </w:rPr>
+        <w:tab/>
+      </w:r>
+      <w:r>
+        <w:rPr>
+          <w:rFonts w:ascii="Arial" w:hAnsi="Arial" w:cs="Arial"/>
+          <w:b/>
+          <w:color w:val="auto"/>
+          <w:sz w:val="24"/>
+          <w:szCs w:val="24"/>
+        </w:rPr>
+        <w:t>2.2.1.1 Objetivos</w:t>
+      </w:r>
+    </w:p>
+    <w:p>
+      <w:pPr>
+        <w:rPr>
+          <w:rFonts w:ascii="Arial" w:hAnsi="Arial" w:cs="Arial"/>
+          <w:color w:val="auto"/>
+          <w:sz w:val="24"/>
+          <w:szCs w:val="24"/>
+        </w:rPr>
+      </w:pPr>
+      <w:r>
+        <w:rPr>
+          <w:rFonts w:ascii="Arial" w:hAnsi="Arial" w:cs="Arial"/>
+          <w:color w:val="auto"/>
+          <w:sz w:val="24"/>
+          <w:szCs w:val="24"/>
+        </w:rPr>
+        <w:t xml:space="preserve">A reunião de </w:t>
+      </w:r>
+      <w:proofErr w:type="spellStart"/>
+      <w:r>
+        <w:rPr>
+          <w:rFonts w:ascii="Arial" w:hAnsi="Arial" w:cs="Arial"/>
+          <w:color w:val="auto"/>
+          <w:sz w:val="24"/>
+          <w:szCs w:val="24"/>
+        </w:rPr>
+        <w:t>Sprint</w:t>
+      </w:r>
+      <w:proofErr w:type="spellEnd"/>
+      <w:r>
+        <w:rPr>
+          <w:rFonts w:ascii="Arial" w:hAnsi="Arial" w:cs="Arial"/>
+          <w:color w:val="auto"/>
+          <w:sz w:val="24"/>
+          <w:szCs w:val="24"/>
+        </w:rPr>
         <w:t xml:space="preserve"> </w:t>
       </w:r>
       <w:proofErr w:type="spellStart"/>
@@ -1792,16 +1875,43 @@
           <w:sz w:val="24"/>
           <w:szCs w:val="24"/>
         </w:rPr>
-        <w:t xml:space="preserve"> 1 </w:t>
-      </w:r>
-      <w:r>
-        <w:rPr>
-          <w:rFonts w:ascii="Arial" w:hAnsi="Arial" w:cs="Arial"/>
-          <w:color w:val="auto"/>
-          <w:sz w:val="24"/>
-          <w:szCs w:val="24"/>
-        </w:rPr>
-        <w:t xml:space="preserve">é a </w:t>
+        <w:t xml:space="preserve"> 1, ocorreu no di</w:t>
+      </w:r>
+      <w:r>
+        <w:rPr>
+          <w:rFonts w:ascii="Arial" w:hAnsi="Arial" w:cs="Arial"/>
+          <w:color w:val="auto"/>
+          <w:sz w:val="24"/>
+          <w:szCs w:val="24"/>
+        </w:rPr>
+        <w:t>a 01/05/2015. O seu objetivo principal era a  definição</w:t>
+      </w:r>
+      <w:r>
+        <w:rPr>
+          <w:rFonts w:ascii="Arial" w:hAnsi="Arial" w:cs="Arial"/>
+          <w:color w:val="auto"/>
+          <w:sz w:val="24"/>
+          <w:szCs w:val="24"/>
+        </w:rPr>
+        <w:t xml:space="preserve"> </w:t>
+      </w:r>
+      <w:r>
+        <w:rPr>
+          <w:rFonts w:ascii="Arial" w:hAnsi="Arial" w:cs="Arial"/>
+          <w:color w:val="auto"/>
+          <w:sz w:val="24"/>
+          <w:szCs w:val="24"/>
+        </w:rPr>
+        <w:t>d</w:t>
+      </w:r>
+      <w:r>
+        <w:rPr>
+          <w:rFonts w:ascii="Arial" w:hAnsi="Arial" w:cs="Arial"/>
+          <w:color w:val="auto"/>
+          <w:sz w:val="24"/>
+          <w:szCs w:val="24"/>
+        </w:rPr>
+        <w:t xml:space="preserve">as estórias inclusas no primeiro </w:t>
       </w:r>
       <w:proofErr w:type="spellStart"/>
       <w:r>
@@ -1811,6 +1921,436 @@
           <w:sz w:val="24"/>
           <w:szCs w:val="24"/>
         </w:rPr>
+        <w:t>Sprint</w:t>
+      </w:r>
+      <w:proofErr w:type="spellEnd"/>
+      <w:r>
+        <w:rPr>
+          <w:rFonts w:ascii="Arial" w:hAnsi="Arial" w:cs="Arial"/>
+          <w:color w:val="auto"/>
+          <w:sz w:val="24"/>
+          <w:szCs w:val="24"/>
+        </w:rPr>
+        <w:t xml:space="preserve">. </w:t>
+      </w:r>
+    </w:p>
+    <w:p>
+      <w:pPr>
+        <w:rPr>
+          <w:rFonts w:ascii="Arial" w:hAnsi="Arial" w:cs="Arial"/>
+          <w:color w:val="auto"/>
+          <w:sz w:val="24"/>
+          <w:szCs w:val="24"/>
+        </w:rPr>
+      </w:pPr>
+    </w:p>
+    <w:p>
+      <w:pPr>
+        <w:rPr>
+          <w:rFonts w:ascii="Arial" w:hAnsi="Arial" w:cs="Arial"/>
+          <w:b/>
+          <w:color w:val="auto"/>
+          <w:sz w:val="24"/>
+          <w:szCs w:val="24"/>
+        </w:rPr>
+      </w:pPr>
+      <w:r>
+        <w:rPr>
+          <w:rFonts w:ascii="Arial" w:hAnsi="Arial" w:cs="Arial"/>
+          <w:b/>
+          <w:color w:val="auto"/>
+          <w:sz w:val="24"/>
+          <w:szCs w:val="24"/>
+        </w:rPr>
+        <w:tab/>
+      </w:r>
+      <w:r>
+        <w:rPr>
+          <w:rFonts w:ascii="Arial" w:hAnsi="Arial" w:cs="Arial"/>
+          <w:b/>
+          <w:color w:val="auto"/>
+          <w:sz w:val="24"/>
+          <w:szCs w:val="24"/>
+        </w:rPr>
+        <w:tab/>
+      </w:r>
+      <w:r>
+        <w:rPr>
+          <w:rFonts w:ascii="Arial" w:hAnsi="Arial" w:cs="Arial"/>
+          <w:b/>
+          <w:color w:val="auto"/>
+          <w:sz w:val="24"/>
+          <w:szCs w:val="24"/>
+        </w:rPr>
+        <w:tab/>
+      </w:r>
+      <w:r>
+        <w:rPr>
+          <w:rFonts w:ascii="Arial" w:hAnsi="Arial" w:cs="Arial"/>
+          <w:b/>
+          <w:color w:val="auto"/>
+          <w:sz w:val="24"/>
+          <w:szCs w:val="24"/>
+        </w:rPr>
+        <w:t xml:space="preserve">2.2.1.2 </w:t>
+      </w:r>
+      <w:proofErr w:type="spellStart"/>
+      <w:r>
+        <w:rPr>
+          <w:rFonts w:ascii="Arial" w:hAnsi="Arial" w:cs="Arial"/>
+          <w:b/>
+          <w:color w:val="auto"/>
+          <w:sz w:val="24"/>
+          <w:szCs w:val="24"/>
+        </w:rPr>
+        <w:t>Sprint</w:t>
+      </w:r>
+      <w:proofErr w:type="spellEnd"/>
+      <w:r>
+        <w:rPr>
+          <w:rFonts w:ascii="Arial" w:hAnsi="Arial" w:cs="Arial"/>
+          <w:b/>
+          <w:color w:val="auto"/>
+          <w:sz w:val="24"/>
+          <w:szCs w:val="24"/>
+        </w:rPr>
+        <w:t xml:space="preserve"> </w:t>
+      </w:r>
+      <w:proofErr w:type="spellStart"/>
+      <w:r>
+        <w:rPr>
+          <w:rFonts w:ascii="Arial" w:hAnsi="Arial" w:cs="Arial"/>
+          <w:b/>
+          <w:color w:val="auto"/>
+          <w:sz w:val="24"/>
+          <w:szCs w:val="24"/>
+        </w:rPr>
+        <w:t>Backlog</w:t>
+      </w:r>
+      <w:proofErr w:type="spellEnd"/>
+    </w:p>
+    <w:p>
+      <w:pPr>
+        <w:jc w:val="both"/>
+        <w:rPr>
+          <w:rFonts w:ascii="Arial" w:hAnsi="Arial" w:cs="Arial"/>
+          <w:color w:val="auto"/>
+          <w:sz w:val="24"/>
+          <w:szCs w:val="24"/>
+        </w:rPr>
+      </w:pPr>
+      <w:r>
+        <w:rPr>
+          <w:rFonts w:ascii="Arial" w:hAnsi="Arial" w:cs="Arial"/>
+          <w:color w:val="auto"/>
+          <w:sz w:val="24"/>
+          <w:szCs w:val="24"/>
+        </w:rPr>
+        <w:t xml:space="preserve">Na reunião do </w:t>
+      </w:r>
+      <w:proofErr w:type="spellStart"/>
+      <w:r>
+        <w:rPr>
+          <w:rFonts w:ascii="Arial" w:hAnsi="Arial" w:cs="Arial"/>
+          <w:color w:val="auto"/>
+          <w:sz w:val="24"/>
+          <w:szCs w:val="24"/>
+        </w:rPr>
+        <w:t>Sprint</w:t>
+      </w:r>
+      <w:proofErr w:type="spellEnd"/>
+      <w:r>
+        <w:rPr>
+          <w:rFonts w:ascii="Arial" w:hAnsi="Arial" w:cs="Arial"/>
+          <w:color w:val="auto"/>
+          <w:sz w:val="24"/>
+          <w:szCs w:val="24"/>
+        </w:rPr>
+        <w:t xml:space="preserve"> </w:t>
+      </w:r>
+      <w:proofErr w:type="spellStart"/>
+      <w:r>
+        <w:rPr>
+          <w:rFonts w:ascii="Arial" w:hAnsi="Arial" w:cs="Arial"/>
+          <w:color w:val="auto"/>
+          <w:sz w:val="24"/>
+          <w:szCs w:val="24"/>
+        </w:rPr>
+        <w:t>Plannig</w:t>
+      </w:r>
+      <w:proofErr w:type="spellEnd"/>
+      <w:r>
+        <w:rPr>
+          <w:rFonts w:ascii="Arial" w:hAnsi="Arial" w:cs="Arial"/>
+          <w:color w:val="auto"/>
+          <w:sz w:val="24"/>
+          <w:szCs w:val="24"/>
+        </w:rPr>
+        <w:t xml:space="preserve"> 1 o time de desenvolvimento junto ao </w:t>
+      </w:r>
+      <w:proofErr w:type="spellStart"/>
+      <w:r>
+        <w:rPr>
+          <w:rFonts w:ascii="Arial" w:hAnsi="Arial" w:cs="Arial"/>
+          <w:color w:val="auto"/>
+          <w:sz w:val="24"/>
+          <w:szCs w:val="24"/>
+        </w:rPr>
+        <w:t>Scrum</w:t>
+      </w:r>
+      <w:proofErr w:type="spellEnd"/>
+      <w:r>
+        <w:rPr>
+          <w:rFonts w:ascii="Arial" w:hAnsi="Arial" w:cs="Arial"/>
+          <w:color w:val="auto"/>
+          <w:sz w:val="24"/>
+          <w:szCs w:val="24"/>
+        </w:rPr>
+        <w:t xml:space="preserve"> </w:t>
+      </w:r>
+      <w:proofErr w:type="spellStart"/>
+      <w:r>
+        <w:rPr>
+          <w:rFonts w:ascii="Arial" w:hAnsi="Arial" w:cs="Arial"/>
+          <w:color w:val="auto"/>
+          <w:sz w:val="24"/>
+          <w:szCs w:val="24"/>
+        </w:rPr>
+        <w:t>Ma</w:t>
+      </w:r>
+      <w:r>
+        <w:rPr>
+          <w:rFonts w:ascii="Arial" w:hAnsi="Arial" w:cs="Arial"/>
+          <w:color w:val="auto"/>
+          <w:sz w:val="24"/>
+          <w:szCs w:val="24"/>
+        </w:rPr>
+        <w:t>ster</w:t>
+      </w:r>
+      <w:proofErr w:type="spellEnd"/>
+      <w:r>
+        <w:rPr>
+          <w:rFonts w:ascii="Arial" w:hAnsi="Arial" w:cs="Arial"/>
+          <w:color w:val="auto"/>
+          <w:sz w:val="24"/>
+          <w:szCs w:val="24"/>
+        </w:rPr>
+        <w:t xml:space="preserve"> e o </w:t>
+      </w:r>
+      <w:proofErr w:type="spellStart"/>
+      <w:r>
+        <w:rPr>
+          <w:rFonts w:ascii="Arial" w:hAnsi="Arial" w:cs="Arial"/>
+          <w:color w:val="auto"/>
+          <w:sz w:val="24"/>
+          <w:szCs w:val="24"/>
+        </w:rPr>
+        <w:t>Product</w:t>
+      </w:r>
+      <w:proofErr w:type="spellEnd"/>
+      <w:r>
+        <w:rPr>
+          <w:rFonts w:ascii="Arial" w:hAnsi="Arial" w:cs="Arial"/>
+          <w:color w:val="auto"/>
+          <w:sz w:val="24"/>
+          <w:szCs w:val="24"/>
+        </w:rPr>
+        <w:t xml:space="preserve"> </w:t>
+      </w:r>
+      <w:proofErr w:type="spellStart"/>
+      <w:r>
+        <w:rPr>
+          <w:rFonts w:ascii="Arial" w:hAnsi="Arial" w:cs="Arial"/>
+          <w:color w:val="auto"/>
+          <w:sz w:val="24"/>
+          <w:szCs w:val="24"/>
+        </w:rPr>
+        <w:t>Owner</w:t>
+      </w:r>
+      <w:proofErr w:type="spellEnd"/>
+      <w:r>
+        <w:rPr>
+          <w:rFonts w:ascii="Arial" w:hAnsi="Arial" w:cs="Arial"/>
+          <w:color w:val="auto"/>
+          <w:sz w:val="24"/>
+          <w:szCs w:val="24"/>
+        </w:rPr>
+        <w:t xml:space="preserve"> definiram </w:t>
+      </w:r>
+      <w:r>
+        <w:rPr>
+          <w:rFonts w:ascii="Arial" w:hAnsi="Arial" w:cs="Arial"/>
+          <w:color w:val="auto"/>
+          <w:sz w:val="24"/>
+          <w:szCs w:val="24"/>
+        </w:rPr>
+        <w:t xml:space="preserve">as estórias que farão parte do escopo do primeiro </w:t>
+      </w:r>
+      <w:proofErr w:type="spellStart"/>
+      <w:r>
+        <w:rPr>
+          <w:rFonts w:ascii="Arial" w:hAnsi="Arial" w:cs="Arial"/>
+          <w:color w:val="auto"/>
+          <w:sz w:val="24"/>
+          <w:szCs w:val="24"/>
+        </w:rPr>
+        <w:t>Sprint</w:t>
+      </w:r>
+      <w:proofErr w:type="spellEnd"/>
+      <w:r>
+        <w:rPr>
+          <w:rFonts w:ascii="Arial" w:hAnsi="Arial" w:cs="Arial"/>
+          <w:color w:val="auto"/>
+          <w:sz w:val="24"/>
+          <w:szCs w:val="24"/>
+        </w:rPr>
+        <w:t xml:space="preserve"> são: Criar Conta do Usuário, Manter Conta do Usuário, Fazer </w:t>
+      </w:r>
+      <w:proofErr w:type="spellStart"/>
+      <w:r>
+        <w:rPr>
+          <w:rFonts w:ascii="Arial" w:hAnsi="Arial" w:cs="Arial"/>
+          <w:color w:val="auto"/>
+          <w:sz w:val="24"/>
+          <w:szCs w:val="24"/>
+        </w:rPr>
+        <w:t>Login</w:t>
+      </w:r>
+      <w:proofErr w:type="spellEnd"/>
+      <w:r>
+        <w:rPr>
+          <w:rFonts w:ascii="Arial" w:hAnsi="Arial" w:cs="Arial"/>
+          <w:color w:val="auto"/>
+          <w:sz w:val="24"/>
+          <w:szCs w:val="24"/>
+        </w:rPr>
+        <w:t xml:space="preserve"> no Sistema, Criar Categorias de Atividades.</w:t>
+      </w:r>
+      <w:r>
+        <w:rPr>
+          <w:rFonts w:ascii="Arial" w:hAnsi="Arial" w:cs="Arial"/>
+          <w:b/>
+          <w:color w:val="auto"/>
+          <w:sz w:val="24"/>
+          <w:szCs w:val="24"/>
+        </w:rPr>
+        <w:br/>
+      </w:r>
+    </w:p>
+    <w:p>
+      <w:pPr>
+        <w:rPr>
+          <w:rFonts w:ascii="Arial" w:hAnsi="Arial" w:cs="Arial"/>
+          <w:b/>
+          <w:sz w:val="24"/>
+          <w:szCs w:val="24"/>
+        </w:rPr>
+      </w:pPr>
+    </w:p>
+    <w:p>
+      <w:pPr>
+        <w:rPr>
+          <w:rFonts w:ascii="Arial" w:hAnsi="Arial" w:cs="Arial"/>
+          <w:b/>
+          <w:sz w:val="24"/>
+          <w:szCs w:val="24"/>
+        </w:rPr>
+      </w:pPr>
+      <w:r>
+        <w:rPr>
+          <w:rFonts w:ascii="Arial" w:hAnsi="Arial" w:cs="Arial"/>
+          <w:b/>
+          <w:sz w:val="24"/>
+          <w:szCs w:val="24"/>
+        </w:rPr>
+        <w:tab/>
+      </w:r>
+      <w:r>
+        <w:rPr>
+          <w:rFonts w:ascii="Arial" w:hAnsi="Arial" w:cs="Arial"/>
+          <w:b/>
+          <w:sz w:val="24"/>
+          <w:szCs w:val="24"/>
+        </w:rPr>
+        <w:t xml:space="preserve">2.3 </w:t>
+      </w:r>
+      <w:proofErr w:type="spellStart"/>
+      <w:r>
+        <w:rPr>
+          <w:rFonts w:ascii="Arial" w:hAnsi="Arial" w:cs="Arial"/>
+          <w:b/>
+          <w:sz w:val="24"/>
+          <w:szCs w:val="24"/>
+        </w:rPr>
+        <w:t>Sprint</w:t>
+      </w:r>
+      <w:proofErr w:type="spellEnd"/>
+      <w:r>
+        <w:rPr>
+          <w:rFonts w:ascii="Arial" w:hAnsi="Arial" w:cs="Arial"/>
+          <w:b/>
+          <w:sz w:val="24"/>
+          <w:szCs w:val="24"/>
+        </w:rPr>
+        <w:t xml:space="preserve"> 2</w:t>
+      </w:r>
+    </w:p>
+    <w:p>
+      <w:pPr>
+        <w:jc w:val="both"/>
+        <w:rPr>
+          <w:rFonts w:ascii="Arial" w:hAnsi="Arial" w:cs="Arial"/>
+          <w:b/>
+          <w:sz w:val="24"/>
+          <w:szCs w:val="24"/>
+        </w:rPr>
+      </w:pPr>
+      <w:r>
+        <w:rPr>
+          <w:rFonts w:ascii="Arial" w:hAnsi="Arial" w:cs="Arial"/>
+          <w:color w:val="auto"/>
+          <w:sz w:val="24"/>
+          <w:szCs w:val="24"/>
+        </w:rPr>
+        <w:t xml:space="preserve">O objetivo do </w:t>
+      </w:r>
+      <w:proofErr w:type="spellStart"/>
+      <w:r>
+        <w:rPr>
+          <w:rFonts w:ascii="Arial" w:hAnsi="Arial" w:cs="Arial"/>
+          <w:color w:val="auto"/>
+          <w:sz w:val="24"/>
+          <w:szCs w:val="24"/>
+        </w:rPr>
+        <w:t>Sprint</w:t>
+      </w:r>
+      <w:proofErr w:type="spellEnd"/>
+      <w:r>
+        <w:rPr>
+          <w:rFonts w:ascii="Arial" w:hAnsi="Arial" w:cs="Arial"/>
+          <w:color w:val="auto"/>
+          <w:sz w:val="24"/>
+          <w:szCs w:val="24"/>
+        </w:rPr>
+        <w:t xml:space="preserve"> 2</w:t>
+      </w:r>
+      <w:r>
+        <w:rPr>
+          <w:rFonts w:ascii="Arial" w:hAnsi="Arial" w:cs="Arial"/>
+          <w:color w:val="auto"/>
+          <w:sz w:val="24"/>
+          <w:szCs w:val="24"/>
+        </w:rPr>
+        <w:t xml:space="preserve"> é a </w:t>
+      </w:r>
+      <w:proofErr w:type="spellStart"/>
+      <w:r>
+        <w:rPr>
+          <w:rFonts w:ascii="Arial" w:hAnsi="Arial" w:cs="Arial"/>
+          <w:color w:val="auto"/>
+          <w:sz w:val="24"/>
+          <w:szCs w:val="24"/>
+        </w:rPr>
         <w:t>a</w:t>
       </w:r>
       <w:proofErr w:type="spellEnd"/>
@@ -1821,370 +2361,52 @@
           <w:sz w:val="24"/>
           <w:szCs w:val="24"/>
         </w:rPr>
-        <w:t xml:space="preserve"> entrega de um protótipo contendo as seguintes funcionalidades:  Criar Conta do Usuário, Manter Conta do Usuário, Fazer </w:t>
-      </w:r>
-      <w:proofErr w:type="spellStart"/>
-      <w:r>
-        <w:rPr>
-          <w:rFonts w:ascii="Arial" w:hAnsi="Arial" w:cs="Arial"/>
-          <w:color w:val="auto"/>
-          <w:sz w:val="24"/>
-          <w:szCs w:val="24"/>
-        </w:rPr>
-        <w:t>Login</w:t>
-      </w:r>
-      <w:proofErr w:type="spellEnd"/>
-      <w:r>
-        <w:rPr>
-          <w:rFonts w:ascii="Arial" w:hAnsi="Arial" w:cs="Arial"/>
-          <w:color w:val="auto"/>
-          <w:sz w:val="24"/>
-          <w:szCs w:val="24"/>
-        </w:rPr>
-        <w:t xml:space="preserve"> no Sistema, Criar Categorias de Atividades.</w:t>
-      </w:r>
-      <w:r>
-        <w:rPr>
-          <w:rFonts w:ascii="Arial" w:hAnsi="Arial" w:cs="Arial"/>
-          <w:b/>
-          <w:color w:val="auto"/>
-          <w:sz w:val="24"/>
-          <w:szCs w:val="24"/>
-        </w:rPr>
-        <w:br/>
-      </w:r>
-    </w:p>
-    <w:p>
-      <w:pPr>
-        <w:rPr>
-          <w:rFonts w:ascii="Arial" w:hAnsi="Arial" w:cs="Arial"/>
-          <w:b/>
-          <w:color w:val="auto"/>
-          <w:sz w:val="24"/>
-          <w:szCs w:val="24"/>
-        </w:rPr>
-      </w:pPr>
-      <w:r>
-        <w:rPr>
-          <w:rFonts w:ascii="Arial" w:hAnsi="Arial" w:cs="Arial"/>
-          <w:b/>
-          <w:color w:val="auto"/>
-          <w:sz w:val="24"/>
-          <w:szCs w:val="24"/>
-        </w:rPr>
-        <w:tab/>
-      </w:r>
-      <w:r>
-        <w:rPr>
-          <w:rFonts w:ascii="Arial" w:hAnsi="Arial" w:cs="Arial"/>
-          <w:b/>
-          <w:color w:val="auto"/>
-          <w:sz w:val="24"/>
-          <w:szCs w:val="24"/>
-        </w:rPr>
-        <w:tab/>
-      </w:r>
-      <w:r>
-        <w:rPr>
-          <w:rFonts w:ascii="Arial" w:hAnsi="Arial" w:cs="Arial"/>
-          <w:b/>
-          <w:color w:val="auto"/>
-          <w:sz w:val="24"/>
-          <w:szCs w:val="24"/>
-        </w:rPr>
-        <w:tab/>
-      </w:r>
-      <w:r>
-        <w:rPr>
-          <w:rFonts w:ascii="Arial" w:hAnsi="Arial" w:cs="Arial"/>
-          <w:b/>
-          <w:color w:val="auto"/>
-          <w:sz w:val="24"/>
-          <w:szCs w:val="24"/>
-        </w:rPr>
-        <w:t xml:space="preserve">2.2.1.2 </w:t>
-      </w:r>
-      <w:proofErr w:type="spellStart"/>
-      <w:r>
-        <w:rPr>
-          <w:rFonts w:ascii="Arial" w:hAnsi="Arial" w:cs="Arial"/>
-          <w:b/>
-          <w:color w:val="auto"/>
-          <w:sz w:val="24"/>
-          <w:szCs w:val="24"/>
-        </w:rPr>
-        <w:t>Sprint</w:t>
-      </w:r>
-      <w:proofErr w:type="spellEnd"/>
-      <w:r>
-        <w:rPr>
-          <w:rFonts w:ascii="Arial" w:hAnsi="Arial" w:cs="Arial"/>
-          <w:b/>
-          <w:color w:val="auto"/>
-          <w:sz w:val="24"/>
-          <w:szCs w:val="24"/>
-        </w:rPr>
-        <w:t xml:space="preserve"> </w:t>
-      </w:r>
-      <w:proofErr w:type="spellStart"/>
-      <w:r>
-        <w:rPr>
-          <w:rFonts w:ascii="Arial" w:hAnsi="Arial" w:cs="Arial"/>
-          <w:b/>
-          <w:color w:val="auto"/>
-          <w:sz w:val="24"/>
-          <w:szCs w:val="24"/>
-        </w:rPr>
-        <w:t>Backlog</w:t>
-      </w:r>
-      <w:proofErr w:type="spellEnd"/>
-    </w:p>
-    <w:p>
-      <w:pPr>
-        <w:jc w:val="both"/>
-        <w:rPr>
-          <w:rFonts w:ascii="Arial" w:hAnsi="Arial" w:cs="Arial"/>
-          <w:color w:val="auto"/>
-          <w:sz w:val="24"/>
-          <w:szCs w:val="24"/>
-        </w:rPr>
-      </w:pPr>
-      <w:r>
-        <w:rPr>
-          <w:rFonts w:ascii="Arial" w:hAnsi="Arial" w:cs="Arial"/>
-          <w:color w:val="auto"/>
-          <w:sz w:val="24"/>
-          <w:szCs w:val="24"/>
-        </w:rPr>
-        <w:t xml:space="preserve">Na reunião do </w:t>
-      </w:r>
-      <w:proofErr w:type="spellStart"/>
-      <w:r>
-        <w:rPr>
-          <w:rFonts w:ascii="Arial" w:hAnsi="Arial" w:cs="Arial"/>
-          <w:color w:val="auto"/>
-          <w:sz w:val="24"/>
-          <w:szCs w:val="24"/>
-        </w:rPr>
-        <w:t>Sprint</w:t>
-      </w:r>
-      <w:proofErr w:type="spellEnd"/>
-      <w:r>
-        <w:rPr>
-          <w:rFonts w:ascii="Arial" w:hAnsi="Arial" w:cs="Arial"/>
-          <w:color w:val="auto"/>
-          <w:sz w:val="24"/>
-          <w:szCs w:val="24"/>
-        </w:rPr>
-        <w:t xml:space="preserve"> </w:t>
-      </w:r>
-      <w:proofErr w:type="spellStart"/>
-      <w:r>
-        <w:rPr>
-          <w:rFonts w:ascii="Arial" w:hAnsi="Arial" w:cs="Arial"/>
-          <w:color w:val="auto"/>
-          <w:sz w:val="24"/>
-          <w:szCs w:val="24"/>
-        </w:rPr>
-        <w:t>Plannig</w:t>
-      </w:r>
-      <w:proofErr w:type="spellEnd"/>
-      <w:r>
-        <w:rPr>
-          <w:rFonts w:ascii="Arial" w:hAnsi="Arial" w:cs="Arial"/>
-          <w:color w:val="auto"/>
-          <w:sz w:val="24"/>
-          <w:szCs w:val="24"/>
-        </w:rPr>
-        <w:t xml:space="preserve"> 1 o time de desenvolvimento junto ao </w:t>
-      </w:r>
-      <w:proofErr w:type="spellStart"/>
-      <w:r>
-        <w:rPr>
-          <w:rFonts w:ascii="Arial" w:hAnsi="Arial" w:cs="Arial"/>
-          <w:color w:val="auto"/>
-          <w:sz w:val="24"/>
-          <w:szCs w:val="24"/>
-        </w:rPr>
-        <w:t>Scrum</w:t>
-      </w:r>
-      <w:proofErr w:type="spellEnd"/>
-      <w:r>
-        <w:rPr>
-          <w:rFonts w:ascii="Arial" w:hAnsi="Arial" w:cs="Arial"/>
-          <w:color w:val="auto"/>
-          <w:sz w:val="24"/>
-          <w:szCs w:val="24"/>
-        </w:rPr>
-        <w:t xml:space="preserve"> </w:t>
-      </w:r>
-      <w:proofErr w:type="spellStart"/>
-      <w:r>
-        <w:rPr>
-          <w:rFonts w:ascii="Arial" w:hAnsi="Arial" w:cs="Arial"/>
-          <w:color w:val="auto"/>
-          <w:sz w:val="24"/>
-          <w:szCs w:val="24"/>
-        </w:rPr>
-        <w:t>Master</w:t>
-      </w:r>
-      <w:proofErr w:type="spellEnd"/>
-      <w:r>
-        <w:rPr>
-          <w:rFonts w:ascii="Arial" w:hAnsi="Arial" w:cs="Arial"/>
-          <w:color w:val="auto"/>
-          <w:sz w:val="24"/>
-          <w:szCs w:val="24"/>
-        </w:rPr>
-        <w:t xml:space="preserve"> e o </w:t>
-      </w:r>
-      <w:proofErr w:type="spellStart"/>
-      <w:r>
-        <w:rPr>
-          <w:rFonts w:ascii="Arial" w:hAnsi="Arial" w:cs="Arial"/>
-          <w:color w:val="auto"/>
-          <w:sz w:val="24"/>
-          <w:szCs w:val="24"/>
-        </w:rPr>
-        <w:t>Product</w:t>
-      </w:r>
-      <w:proofErr w:type="spellEnd"/>
-      <w:r>
-        <w:rPr>
-          <w:rFonts w:ascii="Arial" w:hAnsi="Arial" w:cs="Arial"/>
-          <w:color w:val="auto"/>
-          <w:sz w:val="24"/>
-          <w:szCs w:val="24"/>
-        </w:rPr>
-        <w:t xml:space="preserve"> </w:t>
-      </w:r>
-      <w:proofErr w:type="spellStart"/>
-      <w:r>
-        <w:rPr>
-          <w:rFonts w:ascii="Arial" w:hAnsi="Arial" w:cs="Arial"/>
-          <w:color w:val="auto"/>
-          <w:sz w:val="24"/>
-          <w:szCs w:val="24"/>
-        </w:rPr>
-        <w:t>Owner</w:t>
-      </w:r>
-      <w:proofErr w:type="spellEnd"/>
-      <w:r>
-        <w:rPr>
-          <w:rFonts w:ascii="Arial" w:hAnsi="Arial" w:cs="Arial"/>
-          <w:color w:val="auto"/>
-          <w:sz w:val="24"/>
-          <w:szCs w:val="24"/>
-        </w:rPr>
-        <w:t xml:space="preserve"> definirão que as estórias que farão parte do escopo do primeiro </w:t>
-      </w:r>
-      <w:proofErr w:type="spellStart"/>
-      <w:r>
-        <w:rPr>
-          <w:rFonts w:ascii="Arial" w:hAnsi="Arial" w:cs="Arial"/>
-          <w:color w:val="auto"/>
-          <w:sz w:val="24"/>
-          <w:szCs w:val="24"/>
-        </w:rPr>
-        <w:t>Sprint</w:t>
-      </w:r>
-      <w:proofErr w:type="spellEnd"/>
-      <w:r>
-        <w:rPr>
-          <w:rFonts w:ascii="Arial" w:hAnsi="Arial" w:cs="Arial"/>
-          <w:color w:val="auto"/>
-          <w:sz w:val="24"/>
-          <w:szCs w:val="24"/>
-        </w:rPr>
-        <w:t xml:space="preserve"> são: Criar Conta do Usuário, Manter Conta do Usuário, Fazer </w:t>
-      </w:r>
-      <w:proofErr w:type="spellStart"/>
-      <w:r>
-        <w:rPr>
-          <w:rFonts w:ascii="Arial" w:hAnsi="Arial" w:cs="Arial"/>
-          <w:color w:val="auto"/>
-          <w:sz w:val="24"/>
-          <w:szCs w:val="24"/>
-        </w:rPr>
-        <w:t>Login</w:t>
-      </w:r>
-      <w:proofErr w:type="spellEnd"/>
-      <w:r>
-        <w:rPr>
-          <w:rFonts w:ascii="Arial" w:hAnsi="Arial" w:cs="Arial"/>
-          <w:color w:val="auto"/>
-          <w:sz w:val="24"/>
-          <w:szCs w:val="24"/>
-        </w:rPr>
-        <w:t xml:space="preserve"> no Sistema, Criar Categorias de Atividades.</w:t>
-      </w:r>
-      <w:r>
-        <w:rPr>
-          <w:rFonts w:ascii="Arial" w:hAnsi="Arial" w:cs="Arial"/>
-          <w:b/>
-          <w:color w:val="auto"/>
-          <w:sz w:val="24"/>
-          <w:szCs w:val="24"/>
-        </w:rPr>
-        <w:br/>
-      </w:r>
-    </w:p>
-    <w:p>
-      <w:pPr>
-        <w:rPr>
-          <w:rFonts w:ascii="Arial" w:hAnsi="Arial" w:cs="Arial"/>
-          <w:b/>
-          <w:sz w:val="24"/>
-          <w:szCs w:val="24"/>
-        </w:rPr>
-      </w:pPr>
-    </w:p>
-    <w:p>
-      <w:pPr>
-        <w:rPr>
-          <w:rFonts w:ascii="Arial" w:hAnsi="Arial" w:cs="Arial"/>
-          <w:b/>
-          <w:sz w:val="24"/>
-          <w:szCs w:val="24"/>
-        </w:rPr>
-      </w:pPr>
-      <w:r>
-        <w:rPr>
-          <w:rFonts w:ascii="Arial" w:hAnsi="Arial" w:cs="Arial"/>
-          <w:b/>
-          <w:sz w:val="24"/>
-          <w:szCs w:val="24"/>
-        </w:rPr>
-        <w:tab/>
-      </w:r>
-      <w:r>
-        <w:rPr>
-          <w:rFonts w:ascii="Arial" w:hAnsi="Arial" w:cs="Arial"/>
-          <w:b/>
-          <w:sz w:val="24"/>
-          <w:szCs w:val="24"/>
-        </w:rPr>
-        <w:t xml:space="preserve">2.3 </w:t>
-      </w:r>
-      <w:proofErr w:type="spellStart"/>
-      <w:r>
-        <w:rPr>
-          <w:rFonts w:ascii="Arial" w:hAnsi="Arial" w:cs="Arial"/>
-          <w:b/>
-          <w:sz w:val="24"/>
-          <w:szCs w:val="24"/>
-        </w:rPr>
-        <w:t>Sprint</w:t>
-      </w:r>
-      <w:proofErr w:type="spellEnd"/>
-      <w:r>
-        <w:rPr>
-          <w:rFonts w:ascii="Arial" w:hAnsi="Arial" w:cs="Arial"/>
-          <w:b/>
-          <w:sz w:val="24"/>
-          <w:szCs w:val="24"/>
-        </w:rPr>
-        <w:t xml:space="preserve"> 2</w:t>
+        <w:t xml:space="preserve"> entrega de um protótipo contendo as seguintes funcionalidades:  </w:t>
+      </w:r>
+      <w:r>
+        <w:rPr>
+          <w:rFonts w:ascii="Arial" w:hAnsi="Arial" w:cs="Arial"/>
+          <w:color w:val="auto"/>
+          <w:sz w:val="24"/>
+          <w:szCs w:val="24"/>
+        </w:rPr>
+        <w:t xml:space="preserve">Manter Categorias de Atividades, </w:t>
+      </w:r>
+      <w:r>
+        <w:rPr>
+          <w:rFonts w:ascii="Arial" w:hAnsi="Arial" w:cs="Arial"/>
+          <w:color w:val="auto"/>
+          <w:sz w:val="24"/>
+          <w:szCs w:val="24"/>
+        </w:rPr>
+        <w:t>Registrar Atividades em Categorias</w:t>
+      </w:r>
+      <w:r>
+        <w:rPr>
+          <w:rFonts w:ascii="Arial" w:hAnsi="Arial" w:cs="Arial"/>
+          <w:color w:val="auto"/>
+          <w:sz w:val="24"/>
+          <w:szCs w:val="24"/>
+        </w:rPr>
+        <w:t xml:space="preserve">, Manter Atividades, </w:t>
+      </w:r>
+      <w:r>
+        <w:rPr>
+          <w:rFonts w:ascii="Arial" w:hAnsi="Arial" w:cs="Arial"/>
+          <w:color w:val="auto"/>
+          <w:sz w:val="24"/>
+          <w:szCs w:val="24"/>
+        </w:rPr>
+        <w:t>Visualizar Atividade</w:t>
+      </w:r>
+      <w:r>
+        <w:rPr>
+          <w:rFonts w:ascii="Arial" w:hAnsi="Arial" w:cs="Arial"/>
+          <w:color w:val="auto"/>
+          <w:sz w:val="24"/>
+          <w:szCs w:val="24"/>
+        </w:rPr>
+        <w:t>.</w:t>
       </w:r>
     </w:p>
     <w:p>
@@ -2363,7 +2585,7 @@
           <w:sz w:val="24"/>
           <w:szCs w:val="24"/>
         </w:rPr>
-        <w:t xml:space="preserve">O objetivo do </w:t>
+        <w:t xml:space="preserve">A reunião de </w:t>
       </w:r>
       <w:proofErr w:type="spellStart"/>
       <w:r>
@@ -2403,16 +2625,52 @@
           <w:sz w:val="24"/>
           <w:szCs w:val="24"/>
         </w:rPr>
-        <w:t xml:space="preserve"> 2</w:t>
-      </w:r>
-      <w:r>
-        <w:rPr>
-          <w:rFonts w:ascii="Arial" w:hAnsi="Arial" w:cs="Arial"/>
-          <w:color w:val="auto"/>
-          <w:sz w:val="24"/>
-          <w:szCs w:val="24"/>
-        </w:rPr>
-        <w:t xml:space="preserve"> é a </w:t>
+        <w:t xml:space="preserve"> 2, está agendada para </w:t>
+      </w:r>
+      <w:r>
+        <w:rPr>
+          <w:rFonts w:ascii="Arial" w:hAnsi="Arial" w:cs="Arial"/>
+          <w:color w:val="auto"/>
+          <w:sz w:val="24"/>
+          <w:szCs w:val="24"/>
+        </w:rPr>
+        <w:t>o di</w:t>
+      </w:r>
+      <w:r>
+        <w:rPr>
+          <w:rFonts w:ascii="Arial" w:hAnsi="Arial" w:cs="Arial"/>
+          <w:color w:val="auto"/>
+          <w:sz w:val="24"/>
+          <w:szCs w:val="24"/>
+        </w:rPr>
+        <w:t>a 18/05/2015. O seu objetivo principal é a  definição</w:t>
+      </w:r>
+      <w:r>
+        <w:rPr>
+          <w:rFonts w:ascii="Arial" w:hAnsi="Arial" w:cs="Arial"/>
+          <w:color w:val="auto"/>
+          <w:sz w:val="24"/>
+          <w:szCs w:val="24"/>
+        </w:rPr>
+        <w:t xml:space="preserve"> </w:t>
+      </w:r>
+      <w:r>
+        <w:rPr>
+          <w:rFonts w:ascii="Arial" w:hAnsi="Arial" w:cs="Arial"/>
+          <w:color w:val="auto"/>
+          <w:sz w:val="24"/>
+          <w:szCs w:val="24"/>
+        </w:rPr>
+        <w:t>das estórias inclusas no segundo</w:t>
+      </w:r>
+      <w:r>
+        <w:rPr>
+          <w:rFonts w:ascii="Arial" w:hAnsi="Arial" w:cs="Arial"/>
+          <w:color w:val="auto"/>
+          <w:sz w:val="24"/>
+          <w:szCs w:val="24"/>
+        </w:rPr>
+        <w:t xml:space="preserve"> </w:t>
       </w:r>
       <w:proofErr w:type="spellStart"/>
       <w:r>
@@ -2422,7 +2680,7 @@
           <w:sz w:val="24"/>
           <w:szCs w:val="24"/>
         </w:rPr>
-        <w:t>a</w:t>
+        <w:t>Sprint</w:t>
       </w:r>
       <w:proofErr w:type="spellEnd"/>
       <w:r>
@@ -2432,52 +2690,136 @@
           <w:sz w:val="24"/>
           <w:szCs w:val="24"/>
         </w:rPr>
-        <w:t xml:space="preserve"> entrega de um protótipo contendo as seguintes funcionalidades:  </w:t>
-      </w:r>
-      <w:r>
-        <w:rPr>
-          <w:rFonts w:ascii="Arial" w:hAnsi="Arial" w:cs="Arial"/>
-          <w:color w:val="auto"/>
-          <w:sz w:val="24"/>
-          <w:szCs w:val="24"/>
-        </w:rPr>
-        <w:t xml:space="preserve">Manter Categorias de Atividades, </w:t>
-      </w:r>
-      <w:r>
-        <w:rPr>
-          <w:rFonts w:ascii="Arial" w:hAnsi="Arial" w:cs="Arial"/>
-          <w:color w:val="auto"/>
-          <w:sz w:val="24"/>
-          <w:szCs w:val="24"/>
-        </w:rPr>
-        <w:t>Registrar Atividades em Categorias</w:t>
-      </w:r>
-      <w:r>
-        <w:rPr>
-          <w:rFonts w:ascii="Arial" w:hAnsi="Arial" w:cs="Arial"/>
-          <w:color w:val="auto"/>
-          <w:sz w:val="24"/>
-          <w:szCs w:val="24"/>
-        </w:rPr>
-        <w:t xml:space="preserve">, Manter Atividades, </w:t>
-      </w:r>
-      <w:r>
-        <w:rPr>
-          <w:rFonts w:ascii="Arial" w:hAnsi="Arial" w:cs="Arial"/>
-          <w:color w:val="auto"/>
-          <w:sz w:val="24"/>
-          <w:szCs w:val="24"/>
-        </w:rPr>
-        <w:t>Visualizar Atividade</w:t>
-      </w:r>
-      <w:r>
-        <w:rPr>
-          <w:rFonts w:ascii="Arial" w:hAnsi="Arial" w:cs="Arial"/>
-          <w:color w:val="auto"/>
-          <w:sz w:val="24"/>
-          <w:szCs w:val="24"/>
-        </w:rPr>
-        <w:t>.</w:t>
+        <w:t xml:space="preserve">. </w:t>
+      </w:r>
+      <w:r>
+        <w:rPr>
+          <w:rFonts w:ascii="Arial" w:hAnsi="Arial" w:cs="Arial"/>
+          <w:color w:val="auto"/>
+          <w:sz w:val="24"/>
+          <w:szCs w:val="24"/>
+        </w:rPr>
+        <w:t xml:space="preserve">Como a primeira parte do projeto conta apenas com dois </w:t>
+      </w:r>
+      <w:proofErr w:type="spellStart"/>
+      <w:r>
+        <w:rPr>
+          <w:rFonts w:ascii="Arial" w:hAnsi="Arial" w:cs="Arial"/>
+          <w:color w:val="auto"/>
+          <w:sz w:val="24"/>
+          <w:szCs w:val="24"/>
+        </w:rPr>
+        <w:t>Sprints</w:t>
+      </w:r>
+      <w:proofErr w:type="spellEnd"/>
+      <w:r>
+        <w:rPr>
+          <w:rFonts w:ascii="Arial" w:hAnsi="Arial" w:cs="Arial"/>
+          <w:color w:val="auto"/>
+          <w:sz w:val="24"/>
+          <w:szCs w:val="24"/>
+        </w:rPr>
+        <w:t xml:space="preserve"> as estórias inclusas no segundo </w:t>
+      </w:r>
+      <w:proofErr w:type="spellStart"/>
+      <w:r>
+        <w:rPr>
+          <w:rFonts w:ascii="Arial" w:hAnsi="Arial" w:cs="Arial"/>
+          <w:color w:val="auto"/>
+          <w:sz w:val="24"/>
+          <w:szCs w:val="24"/>
+        </w:rPr>
+        <w:t>Sprint</w:t>
+      </w:r>
+      <w:proofErr w:type="spellEnd"/>
+      <w:r>
+        <w:rPr>
+          <w:rFonts w:ascii="Arial" w:hAnsi="Arial" w:cs="Arial"/>
+          <w:color w:val="auto"/>
+          <w:sz w:val="24"/>
+          <w:szCs w:val="24"/>
+        </w:rPr>
+        <w:t xml:space="preserve"> são logicamente as que não entraram no </w:t>
+      </w:r>
+      <w:proofErr w:type="spellStart"/>
+      <w:r>
+        <w:rPr>
+          <w:rFonts w:ascii="Arial" w:hAnsi="Arial" w:cs="Arial"/>
+          <w:color w:val="auto"/>
+          <w:sz w:val="24"/>
+          <w:szCs w:val="24"/>
+        </w:rPr>
+        <w:t>Sprint</w:t>
+      </w:r>
+      <w:proofErr w:type="spellEnd"/>
+      <w:r>
+        <w:rPr>
+          <w:rFonts w:ascii="Arial" w:hAnsi="Arial" w:cs="Arial"/>
+          <w:color w:val="auto"/>
+          <w:sz w:val="24"/>
+          <w:szCs w:val="24"/>
+        </w:rPr>
+        <w:t xml:space="preserve"> 1. Mas ainda há a necessidade do </w:t>
+      </w:r>
+      <w:proofErr w:type="spellStart"/>
+      <w:r>
+        <w:rPr>
+          <w:rFonts w:ascii="Arial" w:hAnsi="Arial" w:cs="Arial"/>
+          <w:color w:val="auto"/>
+          <w:sz w:val="24"/>
+          <w:szCs w:val="24"/>
+        </w:rPr>
+        <w:t>Sprint</w:t>
+      </w:r>
+      <w:proofErr w:type="spellEnd"/>
+      <w:r>
+        <w:rPr>
+          <w:rFonts w:ascii="Arial" w:hAnsi="Arial" w:cs="Arial"/>
+          <w:color w:val="auto"/>
+          <w:sz w:val="24"/>
+          <w:szCs w:val="24"/>
+        </w:rPr>
+        <w:t xml:space="preserve"> </w:t>
+      </w:r>
+      <w:proofErr w:type="spellStart"/>
+      <w:r>
+        <w:rPr>
+          <w:rFonts w:ascii="Arial" w:hAnsi="Arial" w:cs="Arial"/>
+          <w:color w:val="auto"/>
+          <w:sz w:val="24"/>
+          <w:szCs w:val="24"/>
+        </w:rPr>
+        <w:t>Planning</w:t>
+      </w:r>
+      <w:proofErr w:type="spellEnd"/>
+      <w:r>
+        <w:rPr>
+          <w:rFonts w:ascii="Arial" w:hAnsi="Arial" w:cs="Arial"/>
+          <w:color w:val="auto"/>
+          <w:sz w:val="24"/>
+          <w:szCs w:val="24"/>
+        </w:rPr>
+        <w:t xml:space="preserve"> 2 para caso necessite de alocação de estórias do </w:t>
+      </w:r>
+      <w:proofErr w:type="spellStart"/>
+      <w:r>
+        <w:rPr>
+          <w:rFonts w:ascii="Arial" w:hAnsi="Arial" w:cs="Arial"/>
+          <w:color w:val="auto"/>
+          <w:sz w:val="24"/>
+          <w:szCs w:val="24"/>
+        </w:rPr>
+        <w:t>Sprint</w:t>
+      </w:r>
+      <w:proofErr w:type="spellEnd"/>
+      <w:r>
+        <w:rPr>
+          <w:rFonts w:ascii="Arial" w:hAnsi="Arial" w:cs="Arial"/>
+          <w:color w:val="auto"/>
+          <w:sz w:val="24"/>
+          <w:szCs w:val="24"/>
+        </w:rPr>
+        <w:t xml:space="preserve"> 1.</w:t>
       </w:r>
     </w:p>
     <w:p>
@@ -2682,7 +3024,16 @@
           <w:sz w:val="24"/>
           <w:szCs w:val="24"/>
         </w:rPr>
-        <w:t xml:space="preserve"> e o </w:t>
+        <w:t xml:space="preserve"> </w:t>
+      </w:r>
+      <w:r>
+        <w:rPr>
+          <w:rFonts w:ascii="Arial" w:hAnsi="Arial" w:cs="Arial"/>
+          <w:color w:val="auto"/>
+          <w:sz w:val="24"/>
+          <w:szCs w:val="24"/>
+        </w:rPr>
+        <w:t xml:space="preserve">e o </w:t>
       </w:r>
       <w:proofErr w:type="spellStart"/>
       <w:r>
@@ -2722,16 +3073,34 @@
           <w:sz w:val="24"/>
           <w:szCs w:val="24"/>
         </w:rPr>
-        <w:t xml:space="preserve"> definirão que as estórias que farão parte do</w:t>
-      </w:r>
-      <w:r>
-        <w:rPr>
-          <w:rFonts w:ascii="Arial" w:hAnsi="Arial" w:cs="Arial"/>
-          <w:color w:val="auto"/>
-          <w:sz w:val="24"/>
-          <w:szCs w:val="24"/>
-        </w:rPr>
-        <w:t xml:space="preserve"> escopo do primeiro </w:t>
+        <w:t xml:space="preserve"> definirão </w:t>
+      </w:r>
+      <w:r>
+        <w:rPr>
+          <w:rFonts w:ascii="Arial" w:hAnsi="Arial" w:cs="Arial"/>
+          <w:color w:val="auto"/>
+          <w:sz w:val="24"/>
+          <w:szCs w:val="24"/>
+        </w:rPr>
+        <w:t>as estórias que farão parte do</w:t>
+      </w:r>
+      <w:r>
+        <w:rPr>
+          <w:rFonts w:ascii="Arial" w:hAnsi="Arial" w:cs="Arial"/>
+          <w:color w:val="auto"/>
+          <w:sz w:val="24"/>
+          <w:szCs w:val="24"/>
+        </w:rPr>
+        <w:t xml:space="preserve"> escopo do segundo</w:t>
+      </w:r>
+      <w:r>
+        <w:rPr>
+          <w:rFonts w:ascii="Arial" w:hAnsi="Arial" w:cs="Arial"/>
+          <w:color w:val="auto"/>
+          <w:sz w:val="24"/>
+          <w:szCs w:val="24"/>
+        </w:rPr>
+        <w:t xml:space="preserve"> </w:t>
       </w:r>
       <w:proofErr w:type="spellStart"/>
       <w:r>
@@ -2751,7 +3120,26 @@
           <w:sz w:val="24"/>
           <w:szCs w:val="24"/>
         </w:rPr>
-        <w:t xml:space="preserve"> são: Manter Categorias de Atividades, </w:t>
+        <w:t>. Já estão pré definidas algumas funcionalidades</w:t>
+      </w:r>
+      <w:r>
+        <w:rPr>
+          <w:rFonts w:ascii="Arial" w:hAnsi="Arial" w:cs="Arial"/>
+          <w:color w:val="auto"/>
+          <w:sz w:val="24"/>
+          <w:szCs w:val="24"/>
+        </w:rPr>
+        <w:t xml:space="preserve">: Manter </w:t>
+      </w:r>
+      <w:r>
+        <w:rPr>
+          <w:rFonts w:ascii="Arial" w:hAnsi="Arial" w:cs="Arial"/>
+          <w:color w:val="auto"/>
+          <w:sz w:val="24"/>
+          <w:szCs w:val="24"/>
+        </w:rPr>
+        <w:lastRenderedPageBreak/>
+        <w:t xml:space="preserve">Categorias de Atividades, </w:t>
       </w:r>
       <w:r>
         <w:rPr>
@@ -2798,6 +3186,35 @@
         </w:rPr>
         <w:t>Visualizar Atividade</w:t>
       </w:r>
+      <w:r>
+        <w:rPr>
+          <w:rFonts w:ascii="Arial" w:hAnsi="Arial" w:cs="Arial"/>
+          <w:color w:val="auto"/>
+          <w:sz w:val="24"/>
+          <w:szCs w:val="24"/>
+        </w:rPr>
+        <w:t>.</w:t>
+      </w:r>
+      <w:r>
+        <w:rPr>
+          <w:rFonts w:ascii="Arial" w:hAnsi="Arial" w:cs="Arial"/>
+          <w:color w:val="auto"/>
+          <w:sz w:val="24"/>
+          <w:szCs w:val="24"/>
+        </w:rPr>
+        <w:t xml:space="preserve"> Pois as mesmas não foram incluídas no primeiros </w:t>
+      </w:r>
+      <w:proofErr w:type="spellStart"/>
+      <w:r>
+        <w:rPr>
+          <w:rFonts w:ascii="Arial" w:hAnsi="Arial" w:cs="Arial"/>
+          <w:color w:val="auto"/>
+          <w:sz w:val="24"/>
+          <w:szCs w:val="24"/>
+        </w:rPr>
+        <w:t>Sprint</w:t>
+      </w:r>
+      <w:proofErr w:type="spellEnd"/>
       <w:r>
         <w:rPr>
           <w:rFonts w:ascii="Arial" w:hAnsi="Arial" w:cs="Arial"/>
@@ -4100,17 +4517,15 @@
                 <w:szCs w:val="24"/>
               </w:rPr>
             </w:pPr>
-            <w:proofErr w:type="spellStart"/>
-            <w:r>
-              <w:rPr>
-                <w:rFonts w:ascii="Arial" w:hAnsi="Arial" w:cs="Arial"/>
-                <w:color w:val="000000" w:themeColor="text1"/>
-                <w:sz w:val="24"/>
-                <w:szCs w:val="24"/>
-              </w:rPr>
-              <w:t>Hangout</w:t>
-            </w:r>
-            <w:proofErr w:type="spellEnd"/>
+            <w:r>
+              <w:rPr>
+                <w:rFonts w:ascii="Arial" w:hAnsi="Arial" w:cs="Arial"/>
+                <w:color w:val="000000" w:themeColor="text1"/>
+                <w:sz w:val="24"/>
+                <w:szCs w:val="24"/>
+              </w:rPr>
+              <w:t>Instituto de Informática</w:t>
+            </w:r>
           </w:p>
         </w:tc>
         <w:tc>
@@ -4561,6 +4976,7 @@
           <w:sz w:val="24"/>
           <w:szCs w:val="24"/>
         </w:rPr>
+        <w:lastRenderedPageBreak/>
         <w:t>Foi definida u</w:t>
       </w:r>
       <w:r>
@@ -5490,7 +5906,6 @@
           <w:sz w:val="24"/>
           <w:szCs w:val="24"/>
         </w:rPr>
-        <w:lastRenderedPageBreak/>
         <w:t>4</w:t>
       </w:r>
       <w:r>
@@ -6196,6 +6611,7 @@
         <w:jc w:val="center"/>
       </w:pPr>
       <w:r>
+        <w:lastRenderedPageBreak/>
         <w:t>Tabela 07 - Papéis Auxiliares</w:t>
       </w:r>
       <w:r>

</xml_diff>

<commit_message>
Alteração nos artefatos de Gerência de Projeto.
</commit_message>
<xml_diff>
--- a/Artefatos de Documentação/Processo Aplicado/EveRemind/2-Gerencia de Projeto/EveRemind-Plano de Projeto Scrum.docx
+++ b/Artefatos de Documentação/Processo Aplicado/EveRemind/2-Gerencia de Projeto/EveRemind-Plano de Projeto Scrum.docx
@@ -1,6 +1,6 @@
 
 <file path=word/document.xml><?xml version="1.0" encoding="utf-8"?>
-<w:document xmlns:wpc="http://schemas.microsoft.com/office/word/2010/wordprocessingCanvas" xmlns:mc="http://schemas.openxmlformats.org/markup-compatibility/2006" xmlns:o="urn:schemas-microsoft-com:office:office" xmlns:r="http://schemas.openxmlformats.org/officeDocument/2006/relationships" xmlns:m="http://schemas.openxmlformats.org/officeDocument/2006/math" xmlns:v="urn:schemas-microsoft-com:vml" xmlns:wp14="http://schemas.microsoft.com/office/word/2010/wordprocessingDrawing" xmlns:wp="http://schemas.openxmlformats.org/drawingml/2006/wordprocessingDrawing" xmlns:w10="urn:schemas-microsoft-com:office:word" xmlns:w="http://schemas.openxmlformats.org/wordprocessingml/2006/main" xmlns:w14="http://schemas.microsoft.com/office/word/2010/wordml" xmlns:w15="http://schemas.microsoft.com/office/word/2012/wordml" xmlns:wpg="http://schemas.microsoft.com/office/word/2010/wordprocessingGroup" xmlns:wpi="http://schemas.microsoft.com/office/word/2010/wordprocessingInk" xmlns:wne="http://schemas.microsoft.com/office/word/2006/wordml" xmlns:wps="http://schemas.microsoft.com/office/word/2010/wordprocessingShape" mc:Ignorable="w14 w15 wp14">
+<w:document xmlns:ve="http://schemas.openxmlformats.org/markup-compatibility/2006" xmlns:o="urn:schemas-microsoft-com:office:office" xmlns:r="http://schemas.openxmlformats.org/officeDocument/2006/relationships" xmlns:m="http://schemas.openxmlformats.org/officeDocument/2006/math" xmlns:v="urn:schemas-microsoft-com:vml" xmlns:wp="http://schemas.openxmlformats.org/drawingml/2006/wordprocessingDrawing" xmlns:w10="urn:schemas-microsoft-com:office:word" xmlns:w="http://schemas.openxmlformats.org/wordprocessingml/2006/main" xmlns:wne="http://schemas.microsoft.com/office/word/2006/wordml">
   <w:body>
     <w:p>
       <w:pPr>
@@ -74,6 +74,7 @@
         </w:rPr>
         <w:t xml:space="preserve">Projeto </w:t>
       </w:r>
+      <w:proofErr w:type="spellStart"/>
       <w:r>
         <w:rPr>
           <w:rFonts w:asciiTheme="minorHAnsi" w:hAnsiTheme="minorHAnsi" w:cstheme="minorHAnsi"/>
@@ -82,15 +83,7 @@
         </w:rPr>
         <w:t>EveRemind</w:t>
       </w:r>
-      <w:r>
-        <w:rPr>
-          <w:rFonts w:asciiTheme="minorHAnsi" w:hAnsiTheme="minorHAnsi" w:cstheme="minorHAnsi"/>
-          <w:i/>
-          <w:sz w:val="40"/>
-          <w:szCs w:val="40"/>
-        </w:rPr>
-        <w:t xml:space="preserve"> </w:t>
-      </w:r>
+      <w:proofErr w:type="spellEnd"/>
     </w:p>
     <w:p>
       <w:pPr>
@@ -206,7 +199,27 @@
           <w:sz w:val="24"/>
           <w:szCs w:val="28"/>
         </w:rPr>
-        <w:t>Este documento apresenta a descrição do Plano de Desenvolvimento do EveRemind  definindo recursos necessários e previsão de prazos para o projeto.</w:t>
+        <w:t xml:space="preserve">Este documento apresenta a descrição do Plano de Desenvolvimento do </w:t>
+      </w:r>
+      <w:proofErr w:type="spellStart"/>
+      <w:r>
+        <w:rPr>
+          <w:rFonts w:asciiTheme="minorHAnsi" w:eastAsiaTheme="minorHAnsi" w:hAnsiTheme="minorHAnsi" w:cstheme="minorHAnsi"/>
+          <w:color w:val="auto"/>
+          <w:sz w:val="24"/>
+          <w:szCs w:val="28"/>
+        </w:rPr>
+        <w:t>EveRemind</w:t>
+      </w:r>
+      <w:proofErr w:type="spellEnd"/>
+      <w:r>
+        <w:rPr>
+          <w:rFonts w:asciiTheme="minorHAnsi" w:eastAsiaTheme="minorHAnsi" w:hAnsiTheme="minorHAnsi" w:cstheme="minorHAnsi"/>
+          <w:color w:val="auto"/>
+          <w:sz w:val="24"/>
+          <w:szCs w:val="28"/>
+        </w:rPr>
+        <w:t xml:space="preserve">  definindo recursos necessários e previsão de prazos para o projeto.</w:t>
       </w:r>
     </w:p>
     <w:p>
@@ -399,15 +412,6 @@
       </w:pPr>
       <w:r>
         <w:rPr>
-          <w:rFonts w:asciiTheme="minorHAnsi" w:hAnsiTheme="minorHAnsi" w:cstheme="minorHAnsi"/>
-          <w:b/>
-          <w:sz w:val="24"/>
-          <w:szCs w:val="24"/>
-        </w:rPr>
-        <w:t xml:space="preserve"> </w:t>
-      </w:r>
-      <w:r>
-        <w:rPr>
           <w:rFonts w:asciiTheme="minorHAnsi" w:eastAsiaTheme="minorHAnsi" w:hAnsiTheme="minorHAnsi" w:cstheme="minorHAnsi"/>
           <w:b/>
           <w:color w:val="auto"/>
@@ -416,6 +420,7 @@
         </w:rPr>
         <w:t xml:space="preserve">2. </w:t>
       </w:r>
+      <w:proofErr w:type="spellStart"/>
       <w:r>
         <w:rPr>
           <w:rFonts w:asciiTheme="minorHAnsi" w:eastAsiaTheme="minorHAnsi" w:hAnsiTheme="minorHAnsi" w:cstheme="minorHAnsi"/>
@@ -424,7 +429,18 @@
           <w:sz w:val="28"/>
           <w:szCs w:val="28"/>
         </w:rPr>
-        <w:t>Sprint 1</w:t>
+        <w:t>Sprint</w:t>
+      </w:r>
+      <w:proofErr w:type="spellEnd"/>
+      <w:r>
+        <w:rPr>
+          <w:rFonts w:asciiTheme="minorHAnsi" w:eastAsiaTheme="minorHAnsi" w:hAnsiTheme="minorHAnsi" w:cstheme="minorHAnsi"/>
+          <w:b/>
+          <w:color w:val="auto"/>
+          <w:sz w:val="28"/>
+          <w:szCs w:val="28"/>
+        </w:rPr>
+        <w:t xml:space="preserve"> 1</w:t>
       </w:r>
     </w:p>
     <w:p>
@@ -448,7 +464,7 @@
           <w:sz w:val="24"/>
           <w:szCs w:val="28"/>
         </w:rPr>
-        <w:t xml:space="preserve"> </w:t>
+        <w:tab/>
       </w:r>
       <w:r>
         <w:rPr>
@@ -457,7 +473,7 @@
           <w:sz w:val="24"/>
           <w:szCs w:val="28"/>
         </w:rPr>
-        <w:tab/>
+        <w:t>O</w:t>
       </w:r>
       <w:r>
         <w:rPr>
@@ -466,8 +482,9 @@
           <w:sz w:val="24"/>
           <w:szCs w:val="28"/>
         </w:rPr>
-        <w:t>O</w:t>
-      </w:r>
+        <w:t xml:space="preserve"> objetivo do </w:t>
+      </w:r>
+      <w:proofErr w:type="spellStart"/>
       <w:r>
         <w:rPr>
           <w:rFonts w:asciiTheme="minorHAnsi" w:eastAsiaTheme="minorHAnsi" w:hAnsiTheme="minorHAnsi" w:cstheme="minorHAnsi"/>
@@ -475,8 +492,9 @@
           <w:sz w:val="24"/>
           <w:szCs w:val="28"/>
         </w:rPr>
-        <w:t xml:space="preserve"> objetivo do Sprint</w:t>
-      </w:r>
+        <w:t>Sprint</w:t>
+      </w:r>
+      <w:proofErr w:type="spellEnd"/>
       <w:r>
         <w:rPr>
           <w:rFonts w:asciiTheme="minorHAnsi" w:eastAsiaTheme="minorHAnsi" w:hAnsiTheme="minorHAnsi" w:cstheme="minorHAnsi"/>
@@ -484,8 +502,9 @@
           <w:sz w:val="24"/>
           <w:szCs w:val="28"/>
         </w:rPr>
-        <w:t xml:space="preserve"> 1 é a a</w:t>
-      </w:r>
+        <w:t xml:space="preserve"> 1 é a </w:t>
+      </w:r>
+      <w:proofErr w:type="spellStart"/>
       <w:r>
         <w:rPr>
           <w:rFonts w:asciiTheme="minorHAnsi" w:eastAsiaTheme="minorHAnsi" w:hAnsiTheme="minorHAnsi" w:cstheme="minorHAnsi"/>
@@ -493,8 +512,9 @@
           <w:sz w:val="24"/>
           <w:szCs w:val="28"/>
         </w:rPr>
-        <w:t xml:space="preserve"> entrega de um protótipo</w:t>
-      </w:r>
+        <w:t>a</w:t>
+      </w:r>
+      <w:proofErr w:type="spellEnd"/>
       <w:r>
         <w:rPr>
           <w:rFonts w:asciiTheme="minorHAnsi" w:eastAsiaTheme="minorHAnsi" w:hAnsiTheme="minorHAnsi" w:cstheme="minorHAnsi"/>
@@ -502,8 +522,9 @@
           <w:sz w:val="24"/>
           <w:szCs w:val="28"/>
         </w:rPr>
-        <w:t xml:space="preserve"> </w:t>
-      </w:r>
+        <w:t xml:space="preserve"> entrega de um </w:t>
+      </w:r>
+      <w:proofErr w:type="spellStart"/>
       <w:r>
         <w:rPr>
           <w:rFonts w:asciiTheme="minorHAnsi" w:eastAsiaTheme="minorHAnsi" w:hAnsiTheme="minorHAnsi" w:cstheme="minorHAnsi"/>
@@ -511,7 +532,46 @@
           <w:sz w:val="24"/>
           <w:szCs w:val="28"/>
         </w:rPr>
-        <w:t>contendo as seguintes funcionalidades:  Criar Conta do Usuário, Manter Conta do Usuário, Fazer Login no Sistema, Criar Categorias de Atividades.</w:t>
+        <w:t>protótipo</w:t>
+      </w:r>
+      <w:r>
+        <w:rPr>
+          <w:rFonts w:asciiTheme="minorHAnsi" w:eastAsiaTheme="minorHAnsi" w:hAnsiTheme="minorHAnsi" w:cstheme="minorHAnsi"/>
+          <w:color w:val="auto"/>
+          <w:sz w:val="24"/>
+          <w:szCs w:val="28"/>
+        </w:rPr>
+        <w:t>contendo</w:t>
+      </w:r>
+      <w:proofErr w:type="spellEnd"/>
+      <w:r>
+        <w:rPr>
+          <w:rFonts w:asciiTheme="minorHAnsi" w:eastAsiaTheme="minorHAnsi" w:hAnsiTheme="minorHAnsi" w:cstheme="minorHAnsi"/>
+          <w:color w:val="auto"/>
+          <w:sz w:val="24"/>
+          <w:szCs w:val="28"/>
+        </w:rPr>
+        <w:t xml:space="preserve"> as seguintes funcionalidades:  Criar Conta do Usuário, Manter Conta do Usuário, Fazer </w:t>
+      </w:r>
+      <w:proofErr w:type="spellStart"/>
+      <w:r>
+        <w:rPr>
+          <w:rFonts w:asciiTheme="minorHAnsi" w:eastAsiaTheme="minorHAnsi" w:hAnsiTheme="minorHAnsi" w:cstheme="minorHAnsi"/>
+          <w:color w:val="auto"/>
+          <w:sz w:val="24"/>
+          <w:szCs w:val="28"/>
+        </w:rPr>
+        <w:t>Login</w:t>
+      </w:r>
+      <w:proofErr w:type="spellEnd"/>
+      <w:r>
+        <w:rPr>
+          <w:rFonts w:asciiTheme="minorHAnsi" w:eastAsiaTheme="minorHAnsi" w:hAnsiTheme="minorHAnsi" w:cstheme="minorHAnsi"/>
+          <w:color w:val="auto"/>
+          <w:sz w:val="24"/>
+          <w:szCs w:val="28"/>
+        </w:rPr>
+        <w:t xml:space="preserve"> no Sistema, Criar Categorias de Atividades.</w:t>
       </w:r>
     </w:p>
     <w:p>
@@ -549,7 +609,6 @@
           <w:b/>
           <w:sz w:val="24"/>
           <w:szCs w:val="24"/>
-          <w:lang w:val="en-US"/>
         </w:rPr>
         <w:tab/>
       </w:r>
@@ -569,7 +628,47 @@
           <w:sz w:val="28"/>
           <w:szCs w:val="24"/>
         </w:rPr>
-        <w:t>1 Sprint Planning 1</w:t>
+        <w:t xml:space="preserve">1 </w:t>
+      </w:r>
+      <w:proofErr w:type="spellStart"/>
+      <w:r>
+        <w:rPr>
+          <w:rFonts w:asciiTheme="minorHAnsi" w:hAnsiTheme="minorHAnsi" w:cstheme="minorHAnsi"/>
+          <w:b/>
+          <w:sz w:val="28"/>
+          <w:szCs w:val="24"/>
+        </w:rPr>
+        <w:t>Sprint</w:t>
+      </w:r>
+      <w:proofErr w:type="spellEnd"/>
+      <w:r>
+        <w:rPr>
+          <w:rFonts w:asciiTheme="minorHAnsi" w:hAnsiTheme="minorHAnsi" w:cstheme="minorHAnsi"/>
+          <w:b/>
+          <w:sz w:val="28"/>
+          <w:szCs w:val="24"/>
+        </w:rPr>
+        <w:t xml:space="preserve"> </w:t>
+      </w:r>
+      <w:proofErr w:type="spellStart"/>
+      <w:r>
+        <w:rPr>
+          <w:rFonts w:asciiTheme="minorHAnsi" w:hAnsiTheme="minorHAnsi" w:cstheme="minorHAnsi"/>
+          <w:b/>
+          <w:sz w:val="28"/>
+          <w:szCs w:val="24"/>
+        </w:rPr>
+        <w:t>Planning</w:t>
+      </w:r>
+      <w:proofErr w:type="spellEnd"/>
+      <w:r>
+        <w:rPr>
+          <w:rFonts w:asciiTheme="minorHAnsi" w:hAnsiTheme="minorHAnsi" w:cstheme="minorHAnsi"/>
+          <w:b/>
+          <w:sz w:val="28"/>
+          <w:szCs w:val="24"/>
+        </w:rPr>
+        <w:t xml:space="preserve"> 1</w:t>
       </w:r>
     </w:p>
     <w:p>
@@ -593,14 +692,52 @@
         </w:rPr>
         <w:t xml:space="preserve">O </w:t>
       </w:r>
-      <w:r>
-        <w:rPr>
-          <w:rFonts w:asciiTheme="minorHAnsi" w:hAnsiTheme="minorHAnsi" w:cstheme="minorHAnsi"/>
-          <w:sz w:val="24"/>
-          <w:szCs w:val="24"/>
-        </w:rPr>
-        <w:t>Product Owner (PO) explicará ao time as histórias que ele quer que sejam realizadas nesta Sprint</w:t>
-      </w:r>
+      <w:proofErr w:type="spellStart"/>
+      <w:r>
+        <w:rPr>
+          <w:rFonts w:asciiTheme="minorHAnsi" w:hAnsiTheme="minorHAnsi" w:cstheme="minorHAnsi"/>
+          <w:sz w:val="24"/>
+          <w:szCs w:val="24"/>
+        </w:rPr>
+        <w:t>Product</w:t>
+      </w:r>
+      <w:proofErr w:type="spellEnd"/>
+      <w:r>
+        <w:rPr>
+          <w:rFonts w:asciiTheme="minorHAnsi" w:hAnsiTheme="minorHAnsi" w:cstheme="minorHAnsi"/>
+          <w:sz w:val="24"/>
+          <w:szCs w:val="24"/>
+        </w:rPr>
+        <w:t xml:space="preserve"> </w:t>
+      </w:r>
+      <w:proofErr w:type="spellStart"/>
+      <w:r>
+        <w:rPr>
+          <w:rFonts w:asciiTheme="minorHAnsi" w:hAnsiTheme="minorHAnsi" w:cstheme="minorHAnsi"/>
+          <w:sz w:val="24"/>
+          <w:szCs w:val="24"/>
+        </w:rPr>
+        <w:t>Owner</w:t>
+      </w:r>
+      <w:proofErr w:type="spellEnd"/>
+      <w:r>
+        <w:rPr>
+          <w:rFonts w:asciiTheme="minorHAnsi" w:hAnsiTheme="minorHAnsi" w:cstheme="minorHAnsi"/>
+          <w:sz w:val="24"/>
+          <w:szCs w:val="24"/>
+        </w:rPr>
+        <w:t xml:space="preserve"> (PO) explicará ao time as histórias que ele quer que sejam realizadas nesta </w:t>
+      </w:r>
+      <w:proofErr w:type="spellStart"/>
+      <w:r>
+        <w:rPr>
+          <w:rFonts w:asciiTheme="minorHAnsi" w:hAnsiTheme="minorHAnsi" w:cstheme="minorHAnsi"/>
+          <w:sz w:val="24"/>
+          <w:szCs w:val="24"/>
+        </w:rPr>
+        <w:t>Sprint</w:t>
+      </w:r>
+      <w:proofErr w:type="spellEnd"/>
       <w:r>
         <w:rPr>
           <w:rFonts w:asciiTheme="minorHAnsi" w:hAnsiTheme="minorHAnsi" w:cstheme="minorHAnsi"/>
@@ -615,7 +752,25 @@
           <w:sz w:val="24"/>
           <w:szCs w:val="24"/>
         </w:rPr>
-        <w:t>Criar Conta do Usuário, Manter Conta do Usuário, Fazer Login no Sistema, Criar Categorias de Atividades.</w:t>
+        <w:t xml:space="preserve">Criar Conta do Usuário, Manter Conta do Usuário, Fazer </w:t>
+      </w:r>
+      <w:proofErr w:type="spellStart"/>
+      <w:r>
+        <w:rPr>
+          <w:rFonts w:asciiTheme="minorHAnsi" w:hAnsiTheme="minorHAnsi" w:cstheme="minorHAnsi"/>
+          <w:sz w:val="24"/>
+          <w:szCs w:val="24"/>
+        </w:rPr>
+        <w:t>Login</w:t>
+      </w:r>
+      <w:proofErr w:type="spellEnd"/>
+      <w:r>
+        <w:rPr>
+          <w:rFonts w:asciiTheme="minorHAnsi" w:hAnsiTheme="minorHAnsi" w:cstheme="minorHAnsi"/>
+          <w:sz w:val="24"/>
+          <w:szCs w:val="24"/>
+        </w:rPr>
+        <w:t xml:space="preserve"> no Sistema, Criar Categorias de Atividades.</w:t>
       </w:r>
       <w:r>
         <w:rPr>
@@ -648,7 +803,6 @@
           <w:b/>
           <w:sz w:val="24"/>
           <w:szCs w:val="24"/>
-          <w:lang w:val="en-US"/>
         </w:rPr>
       </w:pPr>
       <w:r>
@@ -667,7 +821,6 @@
           <w:b/>
           <w:sz w:val="28"/>
           <w:szCs w:val="24"/>
-          <w:lang w:val="en-US"/>
         </w:rPr>
         <w:t>2.</w:t>
       </w:r>
@@ -677,7 +830,6 @@
           <w:b/>
           <w:sz w:val="28"/>
           <w:szCs w:val="24"/>
-          <w:lang w:val="en-US"/>
         </w:rPr>
         <w:t>2</w:t>
       </w:r>
@@ -687,19 +839,48 @@
           <w:b/>
           <w:sz w:val="28"/>
           <w:szCs w:val="24"/>
-          <w:lang w:val="en-US"/>
-        </w:rPr>
-        <w:t xml:space="preserve"> Sprint </w:t>
-      </w:r>
-      <w:r>
-        <w:rPr>
-          <w:rFonts w:asciiTheme="minorHAnsi" w:hAnsiTheme="minorHAnsi" w:cstheme="minorHAnsi"/>
-          <w:b/>
-          <w:sz w:val="28"/>
-          <w:szCs w:val="24"/>
-          <w:lang w:val="en-US"/>
-        </w:rPr>
-        <w:t>Planning 2</w:t>
+        </w:rPr>
+        <w:t xml:space="preserve"> </w:t>
+      </w:r>
+      <w:proofErr w:type="spellStart"/>
+      <w:r>
+        <w:rPr>
+          <w:rFonts w:asciiTheme="minorHAnsi" w:hAnsiTheme="minorHAnsi" w:cstheme="minorHAnsi"/>
+          <w:b/>
+          <w:sz w:val="28"/>
+          <w:szCs w:val="24"/>
+        </w:rPr>
+        <w:t>Sprint</w:t>
+      </w:r>
+      <w:proofErr w:type="spellEnd"/>
+      <w:r>
+        <w:rPr>
+          <w:rFonts w:asciiTheme="minorHAnsi" w:hAnsiTheme="minorHAnsi" w:cstheme="minorHAnsi"/>
+          <w:b/>
+          <w:sz w:val="28"/>
+          <w:szCs w:val="24"/>
+        </w:rPr>
+        <w:t xml:space="preserve"> </w:t>
+      </w:r>
+      <w:proofErr w:type="spellStart"/>
+      <w:r>
+        <w:rPr>
+          <w:rFonts w:asciiTheme="minorHAnsi" w:hAnsiTheme="minorHAnsi" w:cstheme="minorHAnsi"/>
+          <w:b/>
+          <w:sz w:val="28"/>
+          <w:szCs w:val="24"/>
+        </w:rPr>
+        <w:t>Planning</w:t>
+      </w:r>
+      <w:proofErr w:type="spellEnd"/>
+      <w:r>
+        <w:rPr>
+          <w:rFonts w:asciiTheme="minorHAnsi" w:hAnsiTheme="minorHAnsi" w:cstheme="minorHAnsi"/>
+          <w:b/>
+          <w:sz w:val="28"/>
+          <w:szCs w:val="24"/>
+        </w:rPr>
+        <w:t xml:space="preserve"> 2</w:t>
       </w:r>
     </w:p>
     <w:p>
@@ -713,26 +894,105 @@
           <w:rFonts w:asciiTheme="minorHAnsi" w:hAnsiTheme="minorHAnsi" w:cstheme="minorHAnsi"/>
           <w:sz w:val="24"/>
           <w:szCs w:val="24"/>
-          <w:lang w:val="en-US"/>
-        </w:rPr>
-      </w:pPr>
-      <w:r>
-        <w:rPr>
-          <w:rFonts w:asciiTheme="minorHAnsi" w:hAnsiTheme="minorHAnsi" w:cstheme="minorHAnsi"/>
-          <w:sz w:val="24"/>
-          <w:szCs w:val="24"/>
-          <w:lang w:val="en-US"/>
+        </w:rPr>
+      </w:pPr>
+      <w:r>
+        <w:rPr>
+          <w:rFonts w:asciiTheme="minorHAnsi" w:hAnsiTheme="minorHAnsi" w:cstheme="minorHAnsi"/>
+          <w:sz w:val="24"/>
+          <w:szCs w:val="24"/>
         </w:rPr>
         <w:t xml:space="preserve">O </w:t>
       </w:r>
-      <w:r>
-        <w:rPr>
-          <w:rFonts w:asciiTheme="minorHAnsi" w:hAnsiTheme="minorHAnsi" w:cstheme="minorHAnsi"/>
-          <w:sz w:val="24"/>
-          <w:szCs w:val="24"/>
-          <w:lang w:val="en-US"/>
-        </w:rPr>
-        <w:t xml:space="preserve">Scrum Master e o time vão destrinchar as histórias contadas pelo PO, na reunião de Sprint Planning 1, em tarefas e vão usar um Kanban para gerenciar o andamento destas tarefas. </w:t>
+      <w:proofErr w:type="spellStart"/>
+      <w:r>
+        <w:rPr>
+          <w:rFonts w:asciiTheme="minorHAnsi" w:hAnsiTheme="minorHAnsi" w:cstheme="minorHAnsi"/>
+          <w:sz w:val="24"/>
+          <w:szCs w:val="24"/>
+        </w:rPr>
+        <w:t>Scrum</w:t>
+      </w:r>
+      <w:proofErr w:type="spellEnd"/>
+      <w:r>
+        <w:rPr>
+          <w:rFonts w:asciiTheme="minorHAnsi" w:hAnsiTheme="minorHAnsi" w:cstheme="minorHAnsi"/>
+          <w:sz w:val="24"/>
+          <w:szCs w:val="24"/>
+        </w:rPr>
+        <w:t xml:space="preserve"> </w:t>
+      </w:r>
+      <w:proofErr w:type="spellStart"/>
+      <w:r>
+        <w:rPr>
+          <w:rFonts w:asciiTheme="minorHAnsi" w:hAnsiTheme="minorHAnsi" w:cstheme="minorHAnsi"/>
+          <w:sz w:val="24"/>
+          <w:szCs w:val="24"/>
+        </w:rPr>
+        <w:t>Master</w:t>
+      </w:r>
+      <w:proofErr w:type="spellEnd"/>
+      <w:r>
+        <w:rPr>
+          <w:rFonts w:asciiTheme="minorHAnsi" w:hAnsiTheme="minorHAnsi" w:cstheme="minorHAnsi"/>
+          <w:sz w:val="24"/>
+          <w:szCs w:val="24"/>
+        </w:rPr>
+        <w:t xml:space="preserve"> e o time vão destrinchar as histórias contadas pelo PO, na reunião de </w:t>
+      </w:r>
+      <w:proofErr w:type="spellStart"/>
+      <w:r>
+        <w:rPr>
+          <w:rFonts w:asciiTheme="minorHAnsi" w:hAnsiTheme="minorHAnsi" w:cstheme="minorHAnsi"/>
+          <w:sz w:val="24"/>
+          <w:szCs w:val="24"/>
+        </w:rPr>
+        <w:t>Sprint</w:t>
+      </w:r>
+      <w:proofErr w:type="spellEnd"/>
+      <w:r>
+        <w:rPr>
+          <w:rFonts w:asciiTheme="minorHAnsi" w:hAnsiTheme="minorHAnsi" w:cstheme="minorHAnsi"/>
+          <w:sz w:val="24"/>
+          <w:szCs w:val="24"/>
+        </w:rPr>
+        <w:t xml:space="preserve"> </w:t>
+      </w:r>
+      <w:proofErr w:type="spellStart"/>
+      <w:r>
+        <w:rPr>
+          <w:rFonts w:asciiTheme="minorHAnsi" w:hAnsiTheme="minorHAnsi" w:cstheme="minorHAnsi"/>
+          <w:sz w:val="24"/>
+          <w:szCs w:val="24"/>
+        </w:rPr>
+        <w:t>Planning</w:t>
+      </w:r>
+      <w:proofErr w:type="spellEnd"/>
+      <w:r>
+        <w:rPr>
+          <w:rFonts w:asciiTheme="minorHAnsi" w:hAnsiTheme="minorHAnsi" w:cstheme="minorHAnsi"/>
+          <w:sz w:val="24"/>
+          <w:szCs w:val="24"/>
+        </w:rPr>
+        <w:t xml:space="preserve"> 1, em tarefas e vão usar um </w:t>
+      </w:r>
+      <w:proofErr w:type="spellStart"/>
+      <w:r>
+        <w:rPr>
+          <w:rFonts w:asciiTheme="minorHAnsi" w:hAnsiTheme="minorHAnsi" w:cstheme="minorHAnsi"/>
+          <w:sz w:val="24"/>
+          <w:szCs w:val="24"/>
+        </w:rPr>
+        <w:t>Kanban</w:t>
+      </w:r>
+      <w:proofErr w:type="spellEnd"/>
+      <w:r>
+        <w:rPr>
+          <w:rFonts w:asciiTheme="minorHAnsi" w:hAnsiTheme="minorHAnsi" w:cstheme="minorHAnsi"/>
+          <w:sz w:val="24"/>
+          <w:szCs w:val="24"/>
+        </w:rPr>
+        <w:t xml:space="preserve"> para gerenciar o andamento destas tarefas. </w:t>
       </w:r>
       <w:r>
         <w:rPr>
@@ -740,7 +1000,6 @@
           <w:color w:val="FF0000"/>
           <w:sz w:val="24"/>
           <w:szCs w:val="24"/>
-          <w:lang w:val="en-US"/>
         </w:rPr>
         <w:t>Citar as tarefas</w:t>
       </w:r>
@@ -749,7 +1008,6 @@
           <w:rFonts w:asciiTheme="minorHAnsi" w:hAnsiTheme="minorHAnsi" w:cstheme="minorHAnsi"/>
           <w:sz w:val="24"/>
           <w:szCs w:val="24"/>
-          <w:lang w:val="en-US"/>
         </w:rPr>
         <w:t>.</w:t>
       </w:r>
@@ -784,7 +1042,27 @@
           <w:sz w:val="28"/>
           <w:szCs w:val="24"/>
         </w:rPr>
-        <w:t>3. Sprint 2</w:t>
+        <w:t xml:space="preserve">3. </w:t>
+      </w:r>
+      <w:proofErr w:type="spellStart"/>
+      <w:r>
+        <w:rPr>
+          <w:rFonts w:asciiTheme="minorHAnsi" w:hAnsiTheme="minorHAnsi" w:cstheme="minorHAnsi"/>
+          <w:b/>
+          <w:sz w:val="28"/>
+          <w:szCs w:val="24"/>
+        </w:rPr>
+        <w:t>Sprint</w:t>
+      </w:r>
+      <w:proofErr w:type="spellEnd"/>
+      <w:r>
+        <w:rPr>
+          <w:rFonts w:asciiTheme="minorHAnsi" w:hAnsiTheme="minorHAnsi" w:cstheme="minorHAnsi"/>
+          <w:b/>
+          <w:sz w:val="28"/>
+          <w:szCs w:val="24"/>
+        </w:rPr>
+        <w:t xml:space="preserve"> 2</w:t>
       </w:r>
     </w:p>
     <w:p>
@@ -806,8 +1084,36 @@
           <w:sz w:val="24"/>
           <w:szCs w:val="24"/>
         </w:rPr>
-        <w:t>O objetivo do Sprint 2 é a a</w:t>
-      </w:r>
+        <w:t xml:space="preserve">O objetivo do </w:t>
+      </w:r>
+      <w:proofErr w:type="spellStart"/>
+      <w:r>
+        <w:rPr>
+          <w:rFonts w:asciiTheme="minorHAnsi" w:hAnsiTheme="minorHAnsi" w:cstheme="minorHAnsi"/>
+          <w:sz w:val="24"/>
+          <w:szCs w:val="24"/>
+        </w:rPr>
+        <w:t>Sprint</w:t>
+      </w:r>
+      <w:proofErr w:type="spellEnd"/>
+      <w:r>
+        <w:rPr>
+          <w:rFonts w:asciiTheme="minorHAnsi" w:hAnsiTheme="minorHAnsi" w:cstheme="minorHAnsi"/>
+          <w:sz w:val="24"/>
+          <w:szCs w:val="24"/>
+        </w:rPr>
+        <w:t xml:space="preserve"> 2 é a </w:t>
+      </w:r>
+      <w:proofErr w:type="spellStart"/>
+      <w:r>
+        <w:rPr>
+          <w:rFonts w:asciiTheme="minorHAnsi" w:hAnsiTheme="minorHAnsi" w:cstheme="minorHAnsi"/>
+          <w:sz w:val="24"/>
+          <w:szCs w:val="24"/>
+        </w:rPr>
+        <w:t>a</w:t>
+      </w:r>
+      <w:proofErr w:type="spellEnd"/>
       <w:r>
         <w:rPr>
           <w:rFonts w:asciiTheme="minorHAnsi" w:hAnsiTheme="minorHAnsi" w:cstheme="minorHAnsi"/>
@@ -845,7 +1151,6 @@
           <w:b/>
           <w:sz w:val="28"/>
           <w:szCs w:val="24"/>
-          <w:lang w:val="en-US"/>
         </w:rPr>
         <w:lastRenderedPageBreak/>
         <w:tab/>
@@ -857,7 +1162,47 @@
           <w:sz w:val="28"/>
           <w:szCs w:val="24"/>
         </w:rPr>
-        <w:t>3.1 Sprint Planning 1</w:t>
+        <w:t xml:space="preserve">3.1 </w:t>
+      </w:r>
+      <w:proofErr w:type="spellStart"/>
+      <w:r>
+        <w:rPr>
+          <w:rFonts w:asciiTheme="minorHAnsi" w:hAnsiTheme="minorHAnsi" w:cstheme="minorHAnsi"/>
+          <w:b/>
+          <w:sz w:val="28"/>
+          <w:szCs w:val="24"/>
+        </w:rPr>
+        <w:t>Sprint</w:t>
+      </w:r>
+      <w:proofErr w:type="spellEnd"/>
+      <w:r>
+        <w:rPr>
+          <w:rFonts w:asciiTheme="minorHAnsi" w:hAnsiTheme="minorHAnsi" w:cstheme="minorHAnsi"/>
+          <w:b/>
+          <w:sz w:val="28"/>
+          <w:szCs w:val="24"/>
+        </w:rPr>
+        <w:t xml:space="preserve"> </w:t>
+      </w:r>
+      <w:proofErr w:type="spellStart"/>
+      <w:r>
+        <w:rPr>
+          <w:rFonts w:asciiTheme="minorHAnsi" w:hAnsiTheme="minorHAnsi" w:cstheme="minorHAnsi"/>
+          <w:b/>
+          <w:sz w:val="28"/>
+          <w:szCs w:val="24"/>
+        </w:rPr>
+        <w:t>Planning</w:t>
+      </w:r>
+      <w:proofErr w:type="spellEnd"/>
+      <w:r>
+        <w:rPr>
+          <w:rFonts w:asciiTheme="minorHAnsi" w:hAnsiTheme="minorHAnsi" w:cstheme="minorHAnsi"/>
+          <w:b/>
+          <w:sz w:val="28"/>
+          <w:szCs w:val="24"/>
+        </w:rPr>
+        <w:t xml:space="preserve"> 1</w:t>
       </w:r>
     </w:p>
     <w:p>
@@ -878,7 +1223,61 @@
           <w:sz w:val="24"/>
           <w:szCs w:val="24"/>
         </w:rPr>
-        <w:t>O Product Owner (PO) explicará ao time as histórias que ele quer que sejam realizadas nesta Sprint: Manter Categorias de Atividades, Registrar Atividades em Categorias, Manter Atividades, Visualizar Atividade. Ao final desta, o time deverá ter entendido todas as histórias</w:t>
+        <w:t xml:space="preserve">O </w:t>
+      </w:r>
+      <w:proofErr w:type="spellStart"/>
+      <w:r>
+        <w:rPr>
+          <w:rFonts w:asciiTheme="minorHAnsi" w:hAnsiTheme="minorHAnsi" w:cstheme="minorHAnsi"/>
+          <w:sz w:val="24"/>
+          <w:szCs w:val="24"/>
+        </w:rPr>
+        <w:t>Product</w:t>
+      </w:r>
+      <w:proofErr w:type="spellEnd"/>
+      <w:r>
+        <w:rPr>
+          <w:rFonts w:asciiTheme="minorHAnsi" w:hAnsiTheme="minorHAnsi" w:cstheme="minorHAnsi"/>
+          <w:sz w:val="24"/>
+          <w:szCs w:val="24"/>
+        </w:rPr>
+        <w:t xml:space="preserve"> </w:t>
+      </w:r>
+      <w:proofErr w:type="spellStart"/>
+      <w:r>
+        <w:rPr>
+          <w:rFonts w:asciiTheme="minorHAnsi" w:hAnsiTheme="minorHAnsi" w:cstheme="minorHAnsi"/>
+          <w:sz w:val="24"/>
+          <w:szCs w:val="24"/>
+        </w:rPr>
+        <w:t>Owner</w:t>
+      </w:r>
+      <w:proofErr w:type="spellEnd"/>
+      <w:r>
+        <w:rPr>
+          <w:rFonts w:asciiTheme="minorHAnsi" w:hAnsiTheme="minorHAnsi" w:cstheme="minorHAnsi"/>
+          <w:sz w:val="24"/>
+          <w:szCs w:val="24"/>
+        </w:rPr>
+        <w:t xml:space="preserve"> (PO) explicará ao time as histórias que ele quer que sejam realizadas nesta </w:t>
+      </w:r>
+      <w:proofErr w:type="spellStart"/>
+      <w:r>
+        <w:rPr>
+          <w:rFonts w:asciiTheme="minorHAnsi" w:hAnsiTheme="minorHAnsi" w:cstheme="minorHAnsi"/>
+          <w:sz w:val="24"/>
+          <w:szCs w:val="24"/>
+        </w:rPr>
+        <w:t>Sprint</w:t>
+      </w:r>
+      <w:proofErr w:type="spellEnd"/>
+      <w:r>
+        <w:rPr>
+          <w:rFonts w:asciiTheme="minorHAnsi" w:hAnsiTheme="minorHAnsi" w:cstheme="minorHAnsi"/>
+          <w:sz w:val="24"/>
+          <w:szCs w:val="24"/>
+        </w:rPr>
+        <w:t>: Manter Categorias de Atividades, Registrar Atividades em Categorias, Manter Atividades, Visualizar Atividade. Ao final desta, o time deverá ter entendido todas as histórias</w:t>
       </w:r>
       <w:r>
         <w:rPr>
@@ -930,7 +1329,47 @@
           <w:sz w:val="28"/>
           <w:szCs w:val="24"/>
         </w:rPr>
-        <w:t>3.2 Sprint Planning 2</w:t>
+        <w:t xml:space="preserve">3.2 </w:t>
+      </w:r>
+      <w:proofErr w:type="spellStart"/>
+      <w:r>
+        <w:rPr>
+          <w:rFonts w:asciiTheme="minorHAnsi" w:hAnsiTheme="minorHAnsi" w:cstheme="minorHAnsi"/>
+          <w:b/>
+          <w:sz w:val="28"/>
+          <w:szCs w:val="24"/>
+        </w:rPr>
+        <w:t>Sprint</w:t>
+      </w:r>
+      <w:proofErr w:type="spellEnd"/>
+      <w:r>
+        <w:rPr>
+          <w:rFonts w:asciiTheme="minorHAnsi" w:hAnsiTheme="minorHAnsi" w:cstheme="minorHAnsi"/>
+          <w:b/>
+          <w:sz w:val="28"/>
+          <w:szCs w:val="24"/>
+        </w:rPr>
+        <w:t xml:space="preserve"> </w:t>
+      </w:r>
+      <w:proofErr w:type="spellStart"/>
+      <w:r>
+        <w:rPr>
+          <w:rFonts w:asciiTheme="minorHAnsi" w:hAnsiTheme="minorHAnsi" w:cstheme="minorHAnsi"/>
+          <w:b/>
+          <w:sz w:val="28"/>
+          <w:szCs w:val="24"/>
+        </w:rPr>
+        <w:t>Planning</w:t>
+      </w:r>
+      <w:proofErr w:type="spellEnd"/>
+      <w:r>
+        <w:rPr>
+          <w:rFonts w:asciiTheme="minorHAnsi" w:hAnsiTheme="minorHAnsi" w:cstheme="minorHAnsi"/>
+          <w:b/>
+          <w:sz w:val="28"/>
+          <w:szCs w:val="24"/>
+        </w:rPr>
+        <w:t xml:space="preserve"> 2</w:t>
       </w:r>
     </w:p>
     <w:p>
@@ -951,7 +1390,97 @@
           <w:sz w:val="24"/>
           <w:szCs w:val="24"/>
         </w:rPr>
-        <w:t xml:space="preserve">O Scrum Master e o time vão destrinchar as histórias contadas pelo PO, na reunião de Sprint Planning 1, em tarefas e vão usar um Kanban para gerenciar o andamento destas tarefas. </w:t>
+        <w:t xml:space="preserve">O </w:t>
+      </w:r>
+      <w:proofErr w:type="spellStart"/>
+      <w:r>
+        <w:rPr>
+          <w:rFonts w:asciiTheme="minorHAnsi" w:hAnsiTheme="minorHAnsi" w:cstheme="minorHAnsi"/>
+          <w:sz w:val="24"/>
+          <w:szCs w:val="24"/>
+        </w:rPr>
+        <w:t>Scrum</w:t>
+      </w:r>
+      <w:proofErr w:type="spellEnd"/>
+      <w:r>
+        <w:rPr>
+          <w:rFonts w:asciiTheme="minorHAnsi" w:hAnsiTheme="minorHAnsi" w:cstheme="minorHAnsi"/>
+          <w:sz w:val="24"/>
+          <w:szCs w:val="24"/>
+        </w:rPr>
+        <w:t xml:space="preserve"> </w:t>
+      </w:r>
+      <w:proofErr w:type="spellStart"/>
+      <w:r>
+        <w:rPr>
+          <w:rFonts w:asciiTheme="minorHAnsi" w:hAnsiTheme="minorHAnsi" w:cstheme="minorHAnsi"/>
+          <w:sz w:val="24"/>
+          <w:szCs w:val="24"/>
+        </w:rPr>
+        <w:t>Master</w:t>
+      </w:r>
+      <w:proofErr w:type="spellEnd"/>
+      <w:r>
+        <w:rPr>
+          <w:rFonts w:asciiTheme="minorHAnsi" w:hAnsiTheme="minorHAnsi" w:cstheme="minorHAnsi"/>
+          <w:sz w:val="24"/>
+          <w:szCs w:val="24"/>
+        </w:rPr>
+        <w:t xml:space="preserve"> e o time vão destrinchar as histórias contadas pelo PO, na reunião de </w:t>
+      </w:r>
+      <w:proofErr w:type="spellStart"/>
+      <w:r>
+        <w:rPr>
+          <w:rFonts w:asciiTheme="minorHAnsi" w:hAnsiTheme="minorHAnsi" w:cstheme="minorHAnsi"/>
+          <w:sz w:val="24"/>
+          <w:szCs w:val="24"/>
+        </w:rPr>
+        <w:t>Sprint</w:t>
+      </w:r>
+      <w:proofErr w:type="spellEnd"/>
+      <w:r>
+        <w:rPr>
+          <w:rFonts w:asciiTheme="minorHAnsi" w:hAnsiTheme="minorHAnsi" w:cstheme="minorHAnsi"/>
+          <w:sz w:val="24"/>
+          <w:szCs w:val="24"/>
+        </w:rPr>
+        <w:t xml:space="preserve"> </w:t>
+      </w:r>
+      <w:proofErr w:type="spellStart"/>
+      <w:r>
+        <w:rPr>
+          <w:rFonts w:asciiTheme="minorHAnsi" w:hAnsiTheme="minorHAnsi" w:cstheme="minorHAnsi"/>
+          <w:sz w:val="24"/>
+          <w:szCs w:val="24"/>
+        </w:rPr>
+        <w:t>Planning</w:t>
+      </w:r>
+      <w:proofErr w:type="spellEnd"/>
+      <w:r>
+        <w:rPr>
+          <w:rFonts w:asciiTheme="minorHAnsi" w:hAnsiTheme="minorHAnsi" w:cstheme="minorHAnsi"/>
+          <w:sz w:val="24"/>
+          <w:szCs w:val="24"/>
+        </w:rPr>
+        <w:t xml:space="preserve"> 1, em tarefas e vão usar um </w:t>
+      </w:r>
+      <w:proofErr w:type="spellStart"/>
+      <w:r>
+        <w:rPr>
+          <w:rFonts w:asciiTheme="minorHAnsi" w:hAnsiTheme="minorHAnsi" w:cstheme="minorHAnsi"/>
+          <w:sz w:val="24"/>
+          <w:szCs w:val="24"/>
+        </w:rPr>
+        <w:t>Kanban</w:t>
+      </w:r>
+      <w:proofErr w:type="spellEnd"/>
+      <w:r>
+        <w:rPr>
+          <w:rFonts w:asciiTheme="minorHAnsi" w:hAnsiTheme="minorHAnsi" w:cstheme="minorHAnsi"/>
+          <w:sz w:val="24"/>
+          <w:szCs w:val="24"/>
+        </w:rPr>
+        <w:t xml:space="preserve"> para gerenciar o andamento destas tarefas. </w:t>
       </w:r>
       <w:r>
         <w:rPr>
@@ -1166,7 +1695,43 @@
           <w:sz w:val="24"/>
           <w:szCs w:val="24"/>
         </w:rPr>
-        <w:t xml:space="preserve"> Ambas as etapas usarão o mps.br como guia de boas práticas.</w:t>
+        <w:t xml:space="preserve"> Ambas as etapas usarão o </w:t>
+      </w:r>
+      <w:proofErr w:type="spellStart"/>
+      <w:r>
+        <w:rPr>
+          <w:rFonts w:asciiTheme="minorHAnsi" w:hAnsiTheme="minorHAnsi" w:cstheme="minorHAnsi"/>
+          <w:sz w:val="24"/>
+          <w:szCs w:val="24"/>
+        </w:rPr>
+        <w:t>mps</w:t>
+      </w:r>
+      <w:proofErr w:type="spellEnd"/>
+      <w:r>
+        <w:rPr>
+          <w:rFonts w:asciiTheme="minorHAnsi" w:hAnsiTheme="minorHAnsi" w:cstheme="minorHAnsi"/>
+          <w:sz w:val="24"/>
+          <w:szCs w:val="24"/>
+        </w:rPr>
+        <w:t>.</w:t>
+      </w:r>
+      <w:proofErr w:type="spellStart"/>
+      <w:r>
+        <w:rPr>
+          <w:rFonts w:asciiTheme="minorHAnsi" w:hAnsiTheme="minorHAnsi" w:cstheme="minorHAnsi"/>
+          <w:sz w:val="24"/>
+          <w:szCs w:val="24"/>
+        </w:rPr>
+        <w:t>br</w:t>
+      </w:r>
+      <w:proofErr w:type="spellEnd"/>
+      <w:r>
+        <w:rPr>
+          <w:rFonts w:asciiTheme="minorHAnsi" w:hAnsiTheme="minorHAnsi" w:cstheme="minorHAnsi"/>
+          <w:sz w:val="24"/>
+          <w:szCs w:val="24"/>
+        </w:rPr>
+        <w:t xml:space="preserve"> como guia de boas práticas.</w:t>
       </w:r>
     </w:p>
     <w:p>
@@ -1202,7 +1767,25 @@
           <w:sz w:val="24"/>
           <w:szCs w:val="24"/>
         </w:rPr>
-        <w:t xml:space="preserve"> trabalharemos com duas sprints, de 15 dias cada uma</w:t>
+        <w:t xml:space="preserve"> trabalharemos com duas </w:t>
+      </w:r>
+      <w:proofErr w:type="spellStart"/>
+      <w:r>
+        <w:rPr>
+          <w:rFonts w:asciiTheme="minorHAnsi" w:hAnsiTheme="minorHAnsi" w:cstheme="minorHAnsi"/>
+          <w:sz w:val="24"/>
+          <w:szCs w:val="24"/>
+        </w:rPr>
+        <w:t>sprints</w:t>
+      </w:r>
+      <w:proofErr w:type="spellEnd"/>
+      <w:r>
+        <w:rPr>
+          <w:rFonts w:asciiTheme="minorHAnsi" w:hAnsiTheme="minorHAnsi" w:cstheme="minorHAnsi"/>
+          <w:sz w:val="24"/>
+          <w:szCs w:val="24"/>
+        </w:rPr>
+        <w:t>, de 15 dias cada uma</w:t>
       </w:r>
       <w:r>
         <w:rPr>
@@ -1267,7 +1850,7 @@
           <w:bottom w:w="55" w:type="dxa"/>
           <w:right w:w="55" w:type="dxa"/>
         </w:tblCellMar>
-        <w:tblLook w:val="04A0" w:firstRow="1" w:lastRow="0" w:firstColumn="1" w:lastColumn="0" w:noHBand="0" w:noVBand="1"/>
+        <w:tblLook w:val="04A0"/>
       </w:tblPr>
       <w:tblGrid>
         <w:gridCol w:w="2834"/>
@@ -1304,6 +1887,7 @@
                 <w:sz w:val="24"/>
               </w:rPr>
             </w:pPr>
+            <w:proofErr w:type="spellStart"/>
             <w:r>
               <w:rPr>
                 <w:rFonts w:asciiTheme="minorHAnsi" w:hAnsiTheme="minorHAnsi" w:cstheme="minorHAnsi"/>
@@ -1313,6 +1897,7 @@
               </w:rPr>
               <w:t>Sprints</w:t>
             </w:r>
+            <w:proofErr w:type="spellEnd"/>
           </w:p>
         </w:tc>
         <w:tc>
@@ -1416,12 +2001,21 @@
                 <w:sz w:val="24"/>
               </w:rPr>
             </w:pPr>
-            <w:r>
-              <w:rPr>
-                <w:rFonts w:asciiTheme="minorHAnsi" w:hAnsiTheme="minorHAnsi" w:cstheme="minorHAnsi"/>
-                <w:sz w:val="24"/>
-              </w:rPr>
-              <w:t>Sprint 1</w:t>
+            <w:proofErr w:type="spellStart"/>
+            <w:r>
+              <w:rPr>
+                <w:rFonts w:asciiTheme="minorHAnsi" w:hAnsiTheme="minorHAnsi" w:cstheme="minorHAnsi"/>
+                <w:sz w:val="24"/>
+              </w:rPr>
+              <w:t>Sprint</w:t>
+            </w:r>
+            <w:proofErr w:type="spellEnd"/>
+            <w:r>
+              <w:rPr>
+                <w:rFonts w:asciiTheme="minorHAnsi" w:hAnsiTheme="minorHAnsi" w:cstheme="minorHAnsi"/>
+                <w:sz w:val="24"/>
+              </w:rPr>
+              <w:t xml:space="preserve"> 1</w:t>
             </w:r>
           </w:p>
         </w:tc>
@@ -1522,12 +2116,21 @@
                 <w:sz w:val="24"/>
               </w:rPr>
             </w:pPr>
-            <w:r>
-              <w:rPr>
-                <w:rFonts w:asciiTheme="minorHAnsi" w:hAnsiTheme="minorHAnsi" w:cstheme="minorHAnsi"/>
-                <w:sz w:val="24"/>
-              </w:rPr>
-              <w:t xml:space="preserve">Sprint  </w:t>
+            <w:proofErr w:type="spellStart"/>
+            <w:r>
+              <w:rPr>
+                <w:rFonts w:asciiTheme="minorHAnsi" w:hAnsiTheme="minorHAnsi" w:cstheme="minorHAnsi"/>
+                <w:sz w:val="24"/>
+              </w:rPr>
+              <w:t>Sprint</w:t>
+            </w:r>
+            <w:proofErr w:type="spellEnd"/>
+            <w:r>
+              <w:rPr>
+                <w:rFonts w:asciiTheme="minorHAnsi" w:hAnsiTheme="minorHAnsi" w:cstheme="minorHAnsi"/>
+                <w:sz w:val="24"/>
+              </w:rPr>
+              <w:t xml:space="preserve">  </w:t>
             </w:r>
             <w:r>
               <w:rPr>
@@ -1626,7 +2229,21 @@
         <w:rPr>
           <w:rFonts w:asciiTheme="minorHAnsi" w:hAnsiTheme="minorHAnsi" w:cstheme="minorHAnsi"/>
         </w:rPr>
-        <w:t xml:space="preserve"> -  Cronograma dos Sprints.</w:t>
+        <w:t xml:space="preserve"> -  Cronograma dos </w:t>
+      </w:r>
+      <w:proofErr w:type="spellStart"/>
+      <w:r>
+        <w:rPr>
+          <w:rFonts w:asciiTheme="minorHAnsi" w:hAnsiTheme="minorHAnsi" w:cstheme="minorHAnsi"/>
+        </w:rPr>
+        <w:t>Sprints</w:t>
+      </w:r>
+      <w:proofErr w:type="spellEnd"/>
+      <w:r>
+        <w:rPr>
+          <w:rFonts w:asciiTheme="minorHAnsi" w:hAnsiTheme="minorHAnsi" w:cstheme="minorHAnsi"/>
+        </w:rPr>
+        <w:t>.</w:t>
       </w:r>
       <w:r>
         <w:rPr>
@@ -1693,7 +2310,27 @@
           <w:sz w:val="24"/>
           <w:szCs w:val="24"/>
         </w:rPr>
-        <w:t>O Scrum tem c</w:t>
+        <w:t xml:space="preserve">O </w:t>
+      </w:r>
+      <w:proofErr w:type="spellStart"/>
+      <w:r>
+        <w:rPr>
+          <w:rFonts w:asciiTheme="minorHAnsi" w:hAnsiTheme="minorHAnsi" w:cstheme="minorHAnsi"/>
+          <w:color w:val="auto"/>
+          <w:sz w:val="24"/>
+          <w:szCs w:val="24"/>
+        </w:rPr>
+        <w:t>Scrum</w:t>
+      </w:r>
+      <w:proofErr w:type="spellEnd"/>
+      <w:r>
+        <w:rPr>
+          <w:rFonts w:asciiTheme="minorHAnsi" w:hAnsiTheme="minorHAnsi" w:cstheme="minorHAnsi"/>
+          <w:color w:val="auto"/>
+          <w:sz w:val="24"/>
+          <w:szCs w:val="24"/>
+        </w:rPr>
+        <w:t xml:space="preserve"> tem c</w:t>
       </w:r>
       <w:r>
         <w:rPr>
@@ -1724,8 +2361,99 @@
           <w:sz w:val="24"/>
           <w:szCs w:val="24"/>
         </w:rPr>
-        <w:t>O Sprint Planning 1 é uma reunião que acontece no início do projeto na qual o Product Owner “conta as histórias” ao time e define suas prioridades e importancias</w:t>
-      </w:r>
+        <w:t xml:space="preserve">O </w:t>
+      </w:r>
+      <w:proofErr w:type="spellStart"/>
+      <w:r>
+        <w:rPr>
+          <w:rFonts w:asciiTheme="minorHAnsi" w:hAnsiTheme="minorHAnsi" w:cstheme="minorHAnsi"/>
+          <w:color w:val="auto"/>
+          <w:sz w:val="24"/>
+          <w:szCs w:val="24"/>
+        </w:rPr>
+        <w:t>Sprint</w:t>
+      </w:r>
+      <w:proofErr w:type="spellEnd"/>
+      <w:r>
+        <w:rPr>
+          <w:rFonts w:asciiTheme="minorHAnsi" w:hAnsiTheme="minorHAnsi" w:cstheme="minorHAnsi"/>
+          <w:color w:val="auto"/>
+          <w:sz w:val="24"/>
+          <w:szCs w:val="24"/>
+        </w:rPr>
+        <w:t xml:space="preserve"> </w:t>
+      </w:r>
+      <w:proofErr w:type="spellStart"/>
+      <w:r>
+        <w:rPr>
+          <w:rFonts w:asciiTheme="minorHAnsi" w:hAnsiTheme="minorHAnsi" w:cstheme="minorHAnsi"/>
+          <w:color w:val="auto"/>
+          <w:sz w:val="24"/>
+          <w:szCs w:val="24"/>
+        </w:rPr>
+        <w:t>Planning</w:t>
+      </w:r>
+      <w:proofErr w:type="spellEnd"/>
+      <w:r>
+        <w:rPr>
+          <w:rFonts w:asciiTheme="minorHAnsi" w:hAnsiTheme="minorHAnsi" w:cstheme="minorHAnsi"/>
+          <w:color w:val="auto"/>
+          <w:sz w:val="24"/>
+          <w:szCs w:val="24"/>
+        </w:rPr>
+        <w:t xml:space="preserve"> 1 é uma reunião que acontece no início do projeto na qual o </w:t>
+      </w:r>
+      <w:proofErr w:type="spellStart"/>
+      <w:r>
+        <w:rPr>
+          <w:rFonts w:asciiTheme="minorHAnsi" w:hAnsiTheme="minorHAnsi" w:cstheme="minorHAnsi"/>
+          <w:color w:val="auto"/>
+          <w:sz w:val="24"/>
+          <w:szCs w:val="24"/>
+        </w:rPr>
+        <w:t>Product</w:t>
+      </w:r>
+      <w:proofErr w:type="spellEnd"/>
+      <w:r>
+        <w:rPr>
+          <w:rFonts w:asciiTheme="minorHAnsi" w:hAnsiTheme="minorHAnsi" w:cstheme="minorHAnsi"/>
+          <w:color w:val="auto"/>
+          <w:sz w:val="24"/>
+          <w:szCs w:val="24"/>
+        </w:rPr>
+        <w:t xml:space="preserve"> </w:t>
+      </w:r>
+      <w:proofErr w:type="spellStart"/>
+      <w:r>
+        <w:rPr>
+          <w:rFonts w:asciiTheme="minorHAnsi" w:hAnsiTheme="minorHAnsi" w:cstheme="minorHAnsi"/>
+          <w:color w:val="auto"/>
+          <w:sz w:val="24"/>
+          <w:szCs w:val="24"/>
+        </w:rPr>
+        <w:t>Owner</w:t>
+      </w:r>
+      <w:proofErr w:type="spellEnd"/>
+      <w:r>
+        <w:rPr>
+          <w:rFonts w:asciiTheme="minorHAnsi" w:hAnsiTheme="minorHAnsi" w:cstheme="minorHAnsi"/>
+          <w:color w:val="auto"/>
+          <w:sz w:val="24"/>
+          <w:szCs w:val="24"/>
+        </w:rPr>
+        <w:t xml:space="preserve"> “conta as histórias” ao time e define suas prioridades e </w:t>
+      </w:r>
+      <w:proofErr w:type="spellStart"/>
+      <w:r>
+        <w:rPr>
+          <w:rFonts w:asciiTheme="minorHAnsi" w:hAnsiTheme="minorHAnsi" w:cstheme="minorHAnsi"/>
+          <w:color w:val="auto"/>
+          <w:sz w:val="24"/>
+          <w:szCs w:val="24"/>
+        </w:rPr>
+        <w:t>importancias</w:t>
+      </w:r>
+      <w:proofErr w:type="spellEnd"/>
       <w:r>
         <w:rPr>
           <w:rFonts w:asciiTheme="minorHAnsi" w:hAnsiTheme="minorHAnsi" w:cstheme="minorHAnsi"/>
@@ -1755,7 +2483,107 @@
           <w:sz w:val="24"/>
           <w:szCs w:val="24"/>
         </w:rPr>
-        <w:t xml:space="preserve">O Sprint Planning 2 também é uma reunião que acontece no início do projeto na qual o Scrum Master e o time destrincham todas as estórias em tarefas. Estas vão para um kanban, onde são acompanhadas e monitoradas. </w:t>
+        <w:t xml:space="preserve">O </w:t>
+      </w:r>
+      <w:proofErr w:type="spellStart"/>
+      <w:r>
+        <w:rPr>
+          <w:rFonts w:asciiTheme="minorHAnsi" w:hAnsiTheme="minorHAnsi" w:cstheme="minorHAnsi"/>
+          <w:color w:val="auto"/>
+          <w:sz w:val="24"/>
+          <w:szCs w:val="24"/>
+        </w:rPr>
+        <w:t>Sprint</w:t>
+      </w:r>
+      <w:proofErr w:type="spellEnd"/>
+      <w:r>
+        <w:rPr>
+          <w:rFonts w:asciiTheme="minorHAnsi" w:hAnsiTheme="minorHAnsi" w:cstheme="minorHAnsi"/>
+          <w:color w:val="auto"/>
+          <w:sz w:val="24"/>
+          <w:szCs w:val="24"/>
+        </w:rPr>
+        <w:t xml:space="preserve"> </w:t>
+      </w:r>
+      <w:proofErr w:type="spellStart"/>
+      <w:r>
+        <w:rPr>
+          <w:rFonts w:asciiTheme="minorHAnsi" w:hAnsiTheme="minorHAnsi" w:cstheme="minorHAnsi"/>
+          <w:color w:val="auto"/>
+          <w:sz w:val="24"/>
+          <w:szCs w:val="24"/>
+        </w:rPr>
+        <w:t>Planning</w:t>
+      </w:r>
+      <w:proofErr w:type="spellEnd"/>
+      <w:r>
+        <w:rPr>
+          <w:rFonts w:asciiTheme="minorHAnsi" w:hAnsiTheme="minorHAnsi" w:cstheme="minorHAnsi"/>
+          <w:color w:val="auto"/>
+          <w:sz w:val="24"/>
+          <w:szCs w:val="24"/>
+        </w:rPr>
+        <w:t xml:space="preserve"> 2 também é uma reunião que acontece no início do projeto na qual o </w:t>
+      </w:r>
+      <w:proofErr w:type="spellStart"/>
+      <w:r>
+        <w:rPr>
+          <w:rFonts w:asciiTheme="minorHAnsi" w:hAnsiTheme="minorHAnsi" w:cstheme="minorHAnsi"/>
+          <w:color w:val="auto"/>
+          <w:sz w:val="24"/>
+          <w:szCs w:val="24"/>
+        </w:rPr>
+        <w:t>Scrum</w:t>
+      </w:r>
+      <w:proofErr w:type="spellEnd"/>
+      <w:r>
+        <w:rPr>
+          <w:rFonts w:asciiTheme="minorHAnsi" w:hAnsiTheme="minorHAnsi" w:cstheme="minorHAnsi"/>
+          <w:color w:val="auto"/>
+          <w:sz w:val="24"/>
+          <w:szCs w:val="24"/>
+        </w:rPr>
+        <w:t xml:space="preserve"> </w:t>
+      </w:r>
+      <w:proofErr w:type="spellStart"/>
+      <w:r>
+        <w:rPr>
+          <w:rFonts w:asciiTheme="minorHAnsi" w:hAnsiTheme="minorHAnsi" w:cstheme="minorHAnsi"/>
+          <w:color w:val="auto"/>
+          <w:sz w:val="24"/>
+          <w:szCs w:val="24"/>
+        </w:rPr>
+        <w:t>Master</w:t>
+      </w:r>
+      <w:proofErr w:type="spellEnd"/>
+      <w:r>
+        <w:rPr>
+          <w:rFonts w:asciiTheme="minorHAnsi" w:hAnsiTheme="minorHAnsi" w:cstheme="minorHAnsi"/>
+          <w:color w:val="auto"/>
+          <w:sz w:val="24"/>
+          <w:szCs w:val="24"/>
+        </w:rPr>
+        <w:t xml:space="preserve"> e o time destrincham todas as estórias em tarefas. Estas vão para um </w:t>
+      </w:r>
+      <w:proofErr w:type="spellStart"/>
+      <w:r>
+        <w:rPr>
+          <w:rFonts w:asciiTheme="minorHAnsi" w:hAnsiTheme="minorHAnsi" w:cstheme="minorHAnsi"/>
+          <w:color w:val="auto"/>
+          <w:sz w:val="24"/>
+          <w:szCs w:val="24"/>
+        </w:rPr>
+        <w:t>kanban</w:t>
+      </w:r>
+      <w:proofErr w:type="spellEnd"/>
+      <w:r>
+        <w:rPr>
+          <w:rFonts w:asciiTheme="minorHAnsi" w:hAnsiTheme="minorHAnsi" w:cstheme="minorHAnsi"/>
+          <w:color w:val="auto"/>
+          <w:sz w:val="24"/>
+          <w:szCs w:val="24"/>
+        </w:rPr>
+        <w:t xml:space="preserve">, onde são acompanhadas e monitoradas. </w:t>
       </w:r>
     </w:p>
     <w:p>
@@ -1778,7 +2606,27 @@
           <w:szCs w:val="24"/>
         </w:rPr>
         <w:lastRenderedPageBreak/>
-        <w:t>Stand Up M</w:t>
+        <w:t xml:space="preserve">Stand </w:t>
+      </w:r>
+      <w:proofErr w:type="spellStart"/>
+      <w:r>
+        <w:rPr>
+          <w:rFonts w:asciiTheme="minorHAnsi" w:hAnsiTheme="minorHAnsi" w:cstheme="minorHAnsi"/>
+          <w:color w:val="auto"/>
+          <w:sz w:val="24"/>
+          <w:szCs w:val="24"/>
+        </w:rPr>
+        <w:t>Up</w:t>
+      </w:r>
+      <w:proofErr w:type="spellEnd"/>
+      <w:r>
+        <w:rPr>
+          <w:rFonts w:asciiTheme="minorHAnsi" w:hAnsiTheme="minorHAnsi" w:cstheme="minorHAnsi"/>
+          <w:color w:val="auto"/>
+          <w:sz w:val="24"/>
+          <w:szCs w:val="24"/>
+        </w:rPr>
+        <w:t xml:space="preserve"> M</w:t>
       </w:r>
       <w:r>
         <w:rPr>
@@ -1796,7 +2644,47 @@
           <w:sz w:val="24"/>
           <w:szCs w:val="24"/>
         </w:rPr>
-        <w:t xml:space="preserve"> são as reuniões diárias, elas têm este nome porque têm o intuito de serem rápidas, aproximadamente 15 minutos e de pé. Nestas reuniões Scrum Master, Time de Desenvolvimento e</w:t>
+        <w:t xml:space="preserve"> são as reuniões diárias, elas têm este nome porque têm o intuito de serem rápidas, aproximadamente 15 minutos e de pé. Nestas reuniões </w:t>
+      </w:r>
+      <w:proofErr w:type="spellStart"/>
+      <w:r>
+        <w:rPr>
+          <w:rFonts w:asciiTheme="minorHAnsi" w:hAnsiTheme="minorHAnsi" w:cstheme="minorHAnsi"/>
+          <w:color w:val="auto"/>
+          <w:sz w:val="24"/>
+          <w:szCs w:val="24"/>
+        </w:rPr>
+        <w:t>Scrum</w:t>
+      </w:r>
+      <w:proofErr w:type="spellEnd"/>
+      <w:r>
+        <w:rPr>
+          <w:rFonts w:asciiTheme="minorHAnsi" w:hAnsiTheme="minorHAnsi" w:cstheme="minorHAnsi"/>
+          <w:color w:val="auto"/>
+          <w:sz w:val="24"/>
+          <w:szCs w:val="24"/>
+        </w:rPr>
+        <w:t xml:space="preserve"> </w:t>
+      </w:r>
+      <w:proofErr w:type="spellStart"/>
+      <w:r>
+        <w:rPr>
+          <w:rFonts w:asciiTheme="minorHAnsi" w:hAnsiTheme="minorHAnsi" w:cstheme="minorHAnsi"/>
+          <w:color w:val="auto"/>
+          <w:sz w:val="24"/>
+          <w:szCs w:val="24"/>
+        </w:rPr>
+        <w:t>Master</w:t>
+      </w:r>
+      <w:proofErr w:type="spellEnd"/>
+      <w:r>
+        <w:rPr>
+          <w:rFonts w:asciiTheme="minorHAnsi" w:hAnsiTheme="minorHAnsi" w:cstheme="minorHAnsi"/>
+          <w:color w:val="auto"/>
+          <w:sz w:val="24"/>
+          <w:szCs w:val="24"/>
+        </w:rPr>
+        <w:t>, Time de Desenvolvimento e</w:t>
       </w:r>
       <w:r>
         <w:rPr>
@@ -1814,8 +2702,39 @@
           <w:sz w:val="24"/>
           <w:szCs w:val="24"/>
         </w:rPr>
-        <w:t xml:space="preserve"> se necessário Product Owner</w:t>
-      </w:r>
+        <w:t xml:space="preserve"> se necessário </w:t>
+      </w:r>
+      <w:proofErr w:type="spellStart"/>
+      <w:r>
+        <w:rPr>
+          <w:rFonts w:asciiTheme="minorHAnsi" w:hAnsiTheme="minorHAnsi" w:cstheme="minorHAnsi"/>
+          <w:color w:val="auto"/>
+          <w:sz w:val="24"/>
+          <w:szCs w:val="24"/>
+        </w:rPr>
+        <w:t>Product</w:t>
+      </w:r>
+      <w:proofErr w:type="spellEnd"/>
+      <w:r>
+        <w:rPr>
+          <w:rFonts w:asciiTheme="minorHAnsi" w:hAnsiTheme="minorHAnsi" w:cstheme="minorHAnsi"/>
+          <w:color w:val="auto"/>
+          <w:sz w:val="24"/>
+          <w:szCs w:val="24"/>
+        </w:rPr>
+        <w:t xml:space="preserve"> </w:t>
+      </w:r>
+      <w:proofErr w:type="spellStart"/>
+      <w:r>
+        <w:rPr>
+          <w:rFonts w:asciiTheme="minorHAnsi" w:hAnsiTheme="minorHAnsi" w:cstheme="minorHAnsi"/>
+          <w:color w:val="auto"/>
+          <w:sz w:val="24"/>
+          <w:szCs w:val="24"/>
+        </w:rPr>
+        <w:t>Owner</w:t>
+      </w:r>
+      <w:proofErr w:type="spellEnd"/>
       <w:r>
         <w:rPr>
           <w:rFonts w:asciiTheme="minorHAnsi" w:hAnsiTheme="minorHAnsi" w:cstheme="minorHAnsi"/>
@@ -1832,7 +2751,27 @@
           <w:sz w:val="24"/>
           <w:szCs w:val="24"/>
         </w:rPr>
-        <w:t xml:space="preserve"> discutem sobre as atividades concluidas no prazo, as atividades que estão atrasadas, o porquê, propõe soluções para os problemas. Eles também analisam se o projeto está seguindo o pl</w:t>
+        <w:t xml:space="preserve"> discutem sobre as atividades </w:t>
+      </w:r>
+      <w:proofErr w:type="spellStart"/>
+      <w:r>
+        <w:rPr>
+          <w:rFonts w:asciiTheme="minorHAnsi" w:hAnsiTheme="minorHAnsi" w:cstheme="minorHAnsi"/>
+          <w:color w:val="auto"/>
+          <w:sz w:val="24"/>
+          <w:szCs w:val="24"/>
+        </w:rPr>
+        <w:t>concluidas</w:t>
+      </w:r>
+      <w:proofErr w:type="spellEnd"/>
+      <w:r>
+        <w:rPr>
+          <w:rFonts w:asciiTheme="minorHAnsi" w:hAnsiTheme="minorHAnsi" w:cstheme="minorHAnsi"/>
+          <w:color w:val="auto"/>
+          <w:sz w:val="24"/>
+          <w:szCs w:val="24"/>
+        </w:rPr>
+        <w:t xml:space="preserve"> no prazo, as atividades que estão atrasadas, o porquê, propõe soluções para os problemas. Eles também analisam se o projeto está seguindo o pl</w:t>
       </w:r>
       <w:r>
         <w:rPr>
@@ -1850,7 +2789,27 @@
           <w:sz w:val="24"/>
           <w:szCs w:val="24"/>
         </w:rPr>
-        <w:t xml:space="preserve"> escopo, tempo e custos do projeto, se o esforço, recusrsos materiais e humanos estimados estão atend</w:t>
+        <w:t xml:space="preserve"> escopo, tempo e custos do projeto, se o esforço, </w:t>
+      </w:r>
+      <w:proofErr w:type="spellStart"/>
+      <w:r>
+        <w:rPr>
+          <w:rFonts w:asciiTheme="minorHAnsi" w:hAnsiTheme="minorHAnsi" w:cstheme="minorHAnsi"/>
+          <w:color w:val="auto"/>
+          <w:sz w:val="24"/>
+          <w:szCs w:val="24"/>
+        </w:rPr>
+        <w:t>recusrsos</w:t>
+      </w:r>
+      <w:proofErr w:type="spellEnd"/>
+      <w:r>
+        <w:rPr>
+          <w:rFonts w:asciiTheme="minorHAnsi" w:hAnsiTheme="minorHAnsi" w:cstheme="minorHAnsi"/>
+          <w:color w:val="auto"/>
+          <w:sz w:val="24"/>
+          <w:szCs w:val="24"/>
+        </w:rPr>
+        <w:t xml:space="preserve"> materiais e humanos estimados estão atend</w:t>
       </w:r>
       <w:r>
         <w:rPr>
@@ -1874,14 +2833,25 @@
           <w:szCs w:val="24"/>
         </w:rPr>
       </w:pPr>
-      <w:r>
-        <w:rPr>
-          <w:rFonts w:asciiTheme="minorHAnsi" w:hAnsiTheme="minorHAnsi" w:cstheme="minorHAnsi"/>
-          <w:color w:val="auto"/>
-          <w:sz w:val="24"/>
-          <w:szCs w:val="24"/>
-        </w:rPr>
-        <w:t>Review é uma reunião</w:t>
+      <w:proofErr w:type="spellStart"/>
+      <w:r>
+        <w:rPr>
+          <w:rFonts w:asciiTheme="minorHAnsi" w:hAnsiTheme="minorHAnsi" w:cstheme="minorHAnsi"/>
+          <w:color w:val="auto"/>
+          <w:sz w:val="24"/>
+          <w:szCs w:val="24"/>
+        </w:rPr>
+        <w:t>Review</w:t>
+      </w:r>
+      <w:proofErr w:type="spellEnd"/>
+      <w:r>
+        <w:rPr>
+          <w:rFonts w:asciiTheme="minorHAnsi" w:hAnsiTheme="minorHAnsi" w:cstheme="minorHAnsi"/>
+          <w:color w:val="auto"/>
+          <w:sz w:val="24"/>
+          <w:szCs w:val="24"/>
+        </w:rPr>
+        <w:t xml:space="preserve"> é uma reunião</w:t>
       </w:r>
       <w:r>
         <w:rPr>
@@ -1930,25 +2900,47 @@
           <w:sz w:val="24"/>
           <w:szCs w:val="24"/>
         </w:rPr>
-        <w:t>acontece no final do projeto, na qual são discutidos pontos</w:t>
-      </w:r>
-      <w:r>
-        <w:rPr>
-          <w:rFonts w:asciiTheme="minorHAnsi" w:hAnsiTheme="minorHAnsi" w:cstheme="minorHAnsi"/>
-          <w:color w:val="auto"/>
-          <w:sz w:val="24"/>
-          <w:szCs w:val="24"/>
-        </w:rPr>
-        <w:t xml:space="preserve"> </w:t>
-      </w:r>
-      <w:r>
-        <w:rPr>
-          <w:rFonts w:asciiTheme="minorHAnsi" w:hAnsiTheme="minorHAnsi" w:cstheme="minorHAnsi"/>
-          <w:color w:val="auto"/>
-          <w:sz w:val="24"/>
-          <w:szCs w:val="24"/>
-        </w:rPr>
-        <w:t>do que foi bom na sprint, o que foi ruim, o porquê, o que funcionou, o que não funcionou.</w:t>
+        <w:t xml:space="preserve">acontece no final do projeto, na qual são discutidos </w:t>
+      </w:r>
+      <w:proofErr w:type="spellStart"/>
+      <w:r>
+        <w:rPr>
+          <w:rFonts w:asciiTheme="minorHAnsi" w:hAnsiTheme="minorHAnsi" w:cstheme="minorHAnsi"/>
+          <w:color w:val="auto"/>
+          <w:sz w:val="24"/>
+          <w:szCs w:val="24"/>
+        </w:rPr>
+        <w:t>pontosdo</w:t>
+      </w:r>
+      <w:proofErr w:type="spellEnd"/>
+      <w:r>
+        <w:rPr>
+          <w:rFonts w:asciiTheme="minorHAnsi" w:hAnsiTheme="minorHAnsi" w:cstheme="minorHAnsi"/>
+          <w:color w:val="auto"/>
+          <w:sz w:val="24"/>
+          <w:szCs w:val="24"/>
+        </w:rPr>
+        <w:t xml:space="preserve"> que foi bom na </w:t>
+      </w:r>
+      <w:proofErr w:type="spellStart"/>
+      <w:r>
+        <w:rPr>
+          <w:rFonts w:asciiTheme="minorHAnsi" w:hAnsiTheme="minorHAnsi" w:cstheme="minorHAnsi"/>
+          <w:color w:val="auto"/>
+          <w:sz w:val="24"/>
+          <w:szCs w:val="24"/>
+        </w:rPr>
+        <w:t>sprint</w:t>
+      </w:r>
+      <w:proofErr w:type="spellEnd"/>
+      <w:r>
+        <w:rPr>
+          <w:rFonts w:asciiTheme="minorHAnsi" w:hAnsiTheme="minorHAnsi" w:cstheme="minorHAnsi"/>
+          <w:color w:val="auto"/>
+          <w:sz w:val="24"/>
+          <w:szCs w:val="24"/>
+        </w:rPr>
+        <w:t>, o que foi ruim, o porquê, o que funcionou, o que não funcionou.</w:t>
       </w:r>
     </w:p>
     <w:p>
@@ -1970,7 +2962,27 @@
           <w:sz w:val="24"/>
           <w:szCs w:val="24"/>
         </w:rPr>
-        <w:t>É importante dizer que ao final da sprint, o time apresenta a solução ao PO e ele diz se aceita ou não a solução entregue. Esta não é uma reunião, propriamente dita, mas é um marco importante do projeto.</w:t>
+        <w:t xml:space="preserve">É importante dizer que ao final da </w:t>
+      </w:r>
+      <w:proofErr w:type="spellStart"/>
+      <w:r>
+        <w:rPr>
+          <w:rFonts w:asciiTheme="minorHAnsi" w:hAnsiTheme="minorHAnsi" w:cstheme="minorHAnsi"/>
+          <w:color w:val="auto"/>
+          <w:sz w:val="24"/>
+          <w:szCs w:val="24"/>
+        </w:rPr>
+        <w:t>sprint</w:t>
+      </w:r>
+      <w:proofErr w:type="spellEnd"/>
+      <w:r>
+        <w:rPr>
+          <w:rFonts w:asciiTheme="minorHAnsi" w:hAnsiTheme="minorHAnsi" w:cstheme="minorHAnsi"/>
+          <w:color w:val="auto"/>
+          <w:sz w:val="24"/>
+          <w:szCs w:val="24"/>
+        </w:rPr>
+        <w:t>, o time apresenta a solução ao PO e ele diz se aceita ou não a solução entregue. Esta não é uma reunião, propriamente dita, mas é um marco importante do projeto.</w:t>
       </w:r>
     </w:p>
     <w:p>
@@ -1991,7 +3003,7 @@
         <w:tblStyle w:val="Tabelacomgrade"/>
         <w:tblW w:w="0" w:type="auto"/>
         <w:jc w:val="center"/>
-        <w:tblLook w:val="04A0" w:firstRow="1" w:lastRow="0" w:firstColumn="1" w:lastColumn="0" w:noHBand="0" w:noVBand="1"/>
+        <w:tblLook w:val="04A0"/>
       </w:tblPr>
       <w:tblGrid>
         <w:gridCol w:w="1858"/>
@@ -2158,14 +3170,45 @@
                 <w:szCs w:val="24"/>
               </w:rPr>
             </w:pPr>
-            <w:r>
-              <w:rPr>
-                <w:rFonts w:asciiTheme="minorHAnsi" w:hAnsiTheme="minorHAnsi" w:cstheme="minorHAnsi"/>
-                <w:color w:val="000000" w:themeColor="text1"/>
-                <w:sz w:val="24"/>
-                <w:szCs w:val="24"/>
-              </w:rPr>
-              <w:t xml:space="preserve">Sprint Planning Meeting </w:t>
+            <w:proofErr w:type="spellStart"/>
+            <w:r>
+              <w:rPr>
+                <w:rFonts w:asciiTheme="minorHAnsi" w:hAnsiTheme="minorHAnsi" w:cstheme="minorHAnsi"/>
+                <w:color w:val="000000" w:themeColor="text1"/>
+                <w:sz w:val="24"/>
+                <w:szCs w:val="24"/>
+              </w:rPr>
+              <w:t>Sprint</w:t>
+            </w:r>
+            <w:proofErr w:type="spellEnd"/>
+            <w:r>
+              <w:rPr>
+                <w:rFonts w:asciiTheme="minorHAnsi" w:hAnsiTheme="minorHAnsi" w:cstheme="minorHAnsi"/>
+                <w:color w:val="000000" w:themeColor="text1"/>
+                <w:sz w:val="24"/>
+                <w:szCs w:val="24"/>
+              </w:rPr>
+              <w:t xml:space="preserve"> </w:t>
+            </w:r>
+            <w:proofErr w:type="spellStart"/>
+            <w:r>
+              <w:rPr>
+                <w:rFonts w:asciiTheme="minorHAnsi" w:hAnsiTheme="minorHAnsi" w:cstheme="minorHAnsi"/>
+                <w:color w:val="000000" w:themeColor="text1"/>
+                <w:sz w:val="24"/>
+                <w:szCs w:val="24"/>
+              </w:rPr>
+              <w:t>Planning</w:t>
+            </w:r>
+            <w:proofErr w:type="spellEnd"/>
+            <w:r>
+              <w:rPr>
+                <w:rFonts w:asciiTheme="minorHAnsi" w:hAnsiTheme="minorHAnsi" w:cstheme="minorHAnsi"/>
+                <w:color w:val="000000" w:themeColor="text1"/>
+                <w:sz w:val="24"/>
+                <w:szCs w:val="24"/>
+              </w:rPr>
+              <w:t xml:space="preserve"> Meeting </w:t>
             </w:r>
             <w:r>
               <w:rPr>
@@ -2298,14 +3341,45 @@
                 <w:szCs w:val="24"/>
               </w:rPr>
             </w:pPr>
-            <w:r>
-              <w:rPr>
-                <w:rFonts w:asciiTheme="minorHAnsi" w:hAnsiTheme="minorHAnsi" w:cstheme="minorHAnsi"/>
-                <w:color w:val="000000" w:themeColor="text1"/>
-                <w:sz w:val="24"/>
-                <w:szCs w:val="24"/>
-              </w:rPr>
-              <w:t xml:space="preserve">Sprint Planning Meeting </w:t>
+            <w:proofErr w:type="spellStart"/>
+            <w:r>
+              <w:rPr>
+                <w:rFonts w:asciiTheme="minorHAnsi" w:hAnsiTheme="minorHAnsi" w:cstheme="minorHAnsi"/>
+                <w:color w:val="000000" w:themeColor="text1"/>
+                <w:sz w:val="24"/>
+                <w:szCs w:val="24"/>
+              </w:rPr>
+              <w:t>Sprint</w:t>
+            </w:r>
+            <w:proofErr w:type="spellEnd"/>
+            <w:r>
+              <w:rPr>
+                <w:rFonts w:asciiTheme="minorHAnsi" w:hAnsiTheme="minorHAnsi" w:cstheme="minorHAnsi"/>
+                <w:color w:val="000000" w:themeColor="text1"/>
+                <w:sz w:val="24"/>
+                <w:szCs w:val="24"/>
+              </w:rPr>
+              <w:t xml:space="preserve"> </w:t>
+            </w:r>
+            <w:proofErr w:type="spellStart"/>
+            <w:r>
+              <w:rPr>
+                <w:rFonts w:asciiTheme="minorHAnsi" w:hAnsiTheme="minorHAnsi" w:cstheme="minorHAnsi"/>
+                <w:color w:val="000000" w:themeColor="text1"/>
+                <w:sz w:val="24"/>
+                <w:szCs w:val="24"/>
+              </w:rPr>
+              <w:t>Planning</w:t>
+            </w:r>
+            <w:proofErr w:type="spellEnd"/>
+            <w:r>
+              <w:rPr>
+                <w:rFonts w:asciiTheme="minorHAnsi" w:hAnsiTheme="minorHAnsi" w:cstheme="minorHAnsi"/>
+                <w:color w:val="000000" w:themeColor="text1"/>
+                <w:sz w:val="24"/>
+                <w:szCs w:val="24"/>
+              </w:rPr>
+              <w:t xml:space="preserve"> Meeting </w:t>
             </w:r>
             <w:r>
               <w:rPr>
@@ -2445,7 +3519,27 @@
                 <w:sz w:val="24"/>
                 <w:szCs w:val="24"/>
               </w:rPr>
-              <w:t>Stand Up Meeting</w:t>
+              <w:t xml:space="preserve">Stand </w:t>
+            </w:r>
+            <w:proofErr w:type="spellStart"/>
+            <w:r>
+              <w:rPr>
+                <w:rFonts w:asciiTheme="minorHAnsi" w:hAnsiTheme="minorHAnsi" w:cstheme="minorHAnsi"/>
+                <w:color w:val="000000" w:themeColor="text1"/>
+                <w:sz w:val="24"/>
+                <w:szCs w:val="24"/>
+              </w:rPr>
+              <w:t>Up</w:t>
+            </w:r>
+            <w:proofErr w:type="spellEnd"/>
+            <w:r>
+              <w:rPr>
+                <w:rFonts w:asciiTheme="minorHAnsi" w:hAnsiTheme="minorHAnsi" w:cstheme="minorHAnsi"/>
+                <w:color w:val="000000" w:themeColor="text1"/>
+                <w:sz w:val="24"/>
+                <w:szCs w:val="24"/>
+              </w:rPr>
+              <w:t xml:space="preserve"> Meeting</w:t>
             </w:r>
           </w:p>
         </w:tc>
@@ -2568,6 +3662,7 @@
                 <w:szCs w:val="24"/>
               </w:rPr>
             </w:pPr>
+            <w:proofErr w:type="spellStart"/>
             <w:r>
               <w:rPr>
                 <w:rFonts w:asciiTheme="minorHAnsi" w:hAnsiTheme="minorHAnsi" w:cstheme="minorHAnsi"/>
@@ -2586,6 +3681,7 @@
               </w:rPr>
               <w:t>eview</w:t>
             </w:r>
+            <w:proofErr w:type="spellEnd"/>
           </w:p>
         </w:tc>
         <w:tc>
@@ -2846,14 +3942,45 @@
                 <w:szCs w:val="24"/>
               </w:rPr>
             </w:pPr>
-            <w:r>
-              <w:rPr>
-                <w:rFonts w:asciiTheme="minorHAnsi" w:hAnsiTheme="minorHAnsi" w:cstheme="minorHAnsi"/>
-                <w:color w:val="000000" w:themeColor="text1"/>
-                <w:sz w:val="24"/>
-                <w:szCs w:val="24"/>
-              </w:rPr>
-              <w:t xml:space="preserve">Sprint Planning Meeting </w:t>
+            <w:proofErr w:type="spellStart"/>
+            <w:r>
+              <w:rPr>
+                <w:rFonts w:asciiTheme="minorHAnsi" w:hAnsiTheme="minorHAnsi" w:cstheme="minorHAnsi"/>
+                <w:color w:val="000000" w:themeColor="text1"/>
+                <w:sz w:val="24"/>
+                <w:szCs w:val="24"/>
+              </w:rPr>
+              <w:t>Sprint</w:t>
+            </w:r>
+            <w:proofErr w:type="spellEnd"/>
+            <w:r>
+              <w:rPr>
+                <w:rFonts w:asciiTheme="minorHAnsi" w:hAnsiTheme="minorHAnsi" w:cstheme="minorHAnsi"/>
+                <w:color w:val="000000" w:themeColor="text1"/>
+                <w:sz w:val="24"/>
+                <w:szCs w:val="24"/>
+              </w:rPr>
+              <w:t xml:space="preserve"> </w:t>
+            </w:r>
+            <w:proofErr w:type="spellStart"/>
+            <w:r>
+              <w:rPr>
+                <w:rFonts w:asciiTheme="minorHAnsi" w:hAnsiTheme="minorHAnsi" w:cstheme="minorHAnsi"/>
+                <w:color w:val="000000" w:themeColor="text1"/>
+                <w:sz w:val="24"/>
+                <w:szCs w:val="24"/>
+              </w:rPr>
+              <w:t>Planning</w:t>
+            </w:r>
+            <w:proofErr w:type="spellEnd"/>
+            <w:r>
+              <w:rPr>
+                <w:rFonts w:asciiTheme="minorHAnsi" w:hAnsiTheme="minorHAnsi" w:cstheme="minorHAnsi"/>
+                <w:color w:val="000000" w:themeColor="text1"/>
+                <w:sz w:val="24"/>
+                <w:szCs w:val="24"/>
+              </w:rPr>
+              <w:t xml:space="preserve"> Meeting </w:t>
             </w:r>
             <w:r>
               <w:rPr>
@@ -2986,14 +4113,45 @@
                 <w:szCs w:val="24"/>
               </w:rPr>
             </w:pPr>
-            <w:r>
-              <w:rPr>
-                <w:rFonts w:asciiTheme="minorHAnsi" w:hAnsiTheme="minorHAnsi" w:cstheme="minorHAnsi"/>
-                <w:color w:val="000000" w:themeColor="text1"/>
-                <w:sz w:val="24"/>
-                <w:szCs w:val="24"/>
-              </w:rPr>
-              <w:t xml:space="preserve">Sprint Planning Meeting </w:t>
+            <w:proofErr w:type="spellStart"/>
+            <w:r>
+              <w:rPr>
+                <w:rFonts w:asciiTheme="minorHAnsi" w:hAnsiTheme="minorHAnsi" w:cstheme="minorHAnsi"/>
+                <w:color w:val="000000" w:themeColor="text1"/>
+                <w:sz w:val="24"/>
+                <w:szCs w:val="24"/>
+              </w:rPr>
+              <w:t>Sprint</w:t>
+            </w:r>
+            <w:proofErr w:type="spellEnd"/>
+            <w:r>
+              <w:rPr>
+                <w:rFonts w:asciiTheme="minorHAnsi" w:hAnsiTheme="minorHAnsi" w:cstheme="minorHAnsi"/>
+                <w:color w:val="000000" w:themeColor="text1"/>
+                <w:sz w:val="24"/>
+                <w:szCs w:val="24"/>
+              </w:rPr>
+              <w:t xml:space="preserve"> </w:t>
+            </w:r>
+            <w:proofErr w:type="spellStart"/>
+            <w:r>
+              <w:rPr>
+                <w:rFonts w:asciiTheme="minorHAnsi" w:hAnsiTheme="minorHAnsi" w:cstheme="minorHAnsi"/>
+                <w:color w:val="000000" w:themeColor="text1"/>
+                <w:sz w:val="24"/>
+                <w:szCs w:val="24"/>
+              </w:rPr>
+              <w:t>Planning</w:t>
+            </w:r>
+            <w:proofErr w:type="spellEnd"/>
+            <w:r>
+              <w:rPr>
+                <w:rFonts w:asciiTheme="minorHAnsi" w:hAnsiTheme="minorHAnsi" w:cstheme="minorHAnsi"/>
+                <w:color w:val="000000" w:themeColor="text1"/>
+                <w:sz w:val="24"/>
+                <w:szCs w:val="24"/>
+              </w:rPr>
+              <w:t xml:space="preserve"> Meeting </w:t>
             </w:r>
             <w:r>
               <w:rPr>
@@ -3133,7 +4291,27 @@
                 <w:sz w:val="24"/>
                 <w:szCs w:val="24"/>
               </w:rPr>
-              <w:t>Stand Up Meeting</w:t>
+              <w:t xml:space="preserve">Stand </w:t>
+            </w:r>
+            <w:proofErr w:type="spellStart"/>
+            <w:r>
+              <w:rPr>
+                <w:rFonts w:asciiTheme="minorHAnsi" w:hAnsiTheme="minorHAnsi" w:cstheme="minorHAnsi"/>
+                <w:color w:val="000000" w:themeColor="text1"/>
+                <w:sz w:val="24"/>
+                <w:szCs w:val="24"/>
+              </w:rPr>
+              <w:t>Up</w:t>
+            </w:r>
+            <w:proofErr w:type="spellEnd"/>
+            <w:r>
+              <w:rPr>
+                <w:rFonts w:asciiTheme="minorHAnsi" w:hAnsiTheme="minorHAnsi" w:cstheme="minorHAnsi"/>
+                <w:color w:val="000000" w:themeColor="text1"/>
+                <w:sz w:val="24"/>
+                <w:szCs w:val="24"/>
+              </w:rPr>
+              <w:t xml:space="preserve"> Meeting</w:t>
             </w:r>
           </w:p>
         </w:tc>
@@ -3256,6 +4434,7 @@
                 <w:szCs w:val="24"/>
               </w:rPr>
             </w:pPr>
+            <w:proofErr w:type="spellStart"/>
             <w:r>
               <w:rPr>
                 <w:rFonts w:asciiTheme="minorHAnsi" w:hAnsiTheme="minorHAnsi" w:cstheme="minorHAnsi"/>
@@ -3265,6 +4444,7 @@
               </w:rPr>
               <w:t>Review</w:t>
             </w:r>
+            <w:proofErr w:type="spellEnd"/>
           </w:p>
         </w:tc>
         <w:tc>
@@ -3637,7 +4817,25 @@
           <w:sz w:val="24"/>
           <w:szCs w:val="24"/>
         </w:rPr>
-        <w:t xml:space="preserve">cada Sprint do projeto. Ela se baseia </w:t>
+        <w:t xml:space="preserve">cada </w:t>
+      </w:r>
+      <w:proofErr w:type="spellStart"/>
+      <w:r>
+        <w:rPr>
+          <w:rFonts w:asciiTheme="minorHAnsi" w:hAnsiTheme="minorHAnsi" w:cstheme="minorHAnsi"/>
+          <w:sz w:val="24"/>
+          <w:szCs w:val="24"/>
+        </w:rPr>
+        <w:t>Sprint</w:t>
+      </w:r>
+      <w:proofErr w:type="spellEnd"/>
+      <w:r>
+        <w:rPr>
+          <w:rFonts w:asciiTheme="minorHAnsi" w:hAnsiTheme="minorHAnsi" w:cstheme="minorHAnsi"/>
+          <w:sz w:val="24"/>
+          <w:szCs w:val="24"/>
+        </w:rPr>
+        <w:t xml:space="preserve"> do projeto. Ela se baseia </w:t>
       </w:r>
       <w:r>
         <w:rPr>
@@ -3669,7 +4867,7 @@
         <w:tblStyle w:val="Tabelacomgrade"/>
         <w:tblW w:w="9039" w:type="dxa"/>
         <w:tblLayout w:type="fixed"/>
-        <w:tblLook w:val="04A0" w:firstRow="1" w:lastRow="0" w:firstColumn="1" w:lastColumn="0" w:noHBand="0" w:noVBand="1"/>
+        <w:tblLook w:val="04A0"/>
       </w:tblPr>
       <w:tblGrid>
         <w:gridCol w:w="1101"/>
@@ -3708,6 +4906,7 @@
                 <w:szCs w:val="20"/>
               </w:rPr>
             </w:pPr>
+            <w:proofErr w:type="spellStart"/>
             <w:r>
               <w:rPr>
                 <w:rFonts w:asciiTheme="minorHAnsi" w:hAnsiTheme="minorHAnsi" w:cstheme="minorHAnsi"/>
@@ -3715,8 +4914,29 @@
                 <w:sz w:val="24"/>
                 <w:szCs w:val="20"/>
               </w:rPr>
-              <w:t>Product Owner</w:t>
-            </w:r>
+              <w:t>Product</w:t>
+            </w:r>
+            <w:proofErr w:type="spellEnd"/>
+            <w:r>
+              <w:rPr>
+                <w:rFonts w:asciiTheme="minorHAnsi" w:hAnsiTheme="minorHAnsi" w:cstheme="minorHAnsi"/>
+                <w:b/>
+                <w:sz w:val="24"/>
+                <w:szCs w:val="20"/>
+              </w:rPr>
+              <w:t xml:space="preserve"> </w:t>
+            </w:r>
+            <w:proofErr w:type="spellStart"/>
+            <w:r>
+              <w:rPr>
+                <w:rFonts w:asciiTheme="minorHAnsi" w:hAnsiTheme="minorHAnsi" w:cstheme="minorHAnsi"/>
+                <w:b/>
+                <w:sz w:val="24"/>
+                <w:szCs w:val="20"/>
+              </w:rPr>
+              <w:t>Owner</w:t>
+            </w:r>
+            <w:proofErr w:type="spellEnd"/>
           </w:p>
         </w:tc>
         <w:tc>
@@ -3732,6 +4952,7 @@
                 <w:szCs w:val="20"/>
               </w:rPr>
             </w:pPr>
+            <w:proofErr w:type="spellStart"/>
             <w:r>
               <w:rPr>
                 <w:rFonts w:asciiTheme="minorHAnsi" w:hAnsiTheme="minorHAnsi" w:cstheme="minorHAnsi"/>
@@ -3739,8 +4960,29 @@
                 <w:sz w:val="24"/>
                 <w:szCs w:val="20"/>
               </w:rPr>
-              <w:t>Scrum Master</w:t>
-            </w:r>
+              <w:t>Scrum</w:t>
+            </w:r>
+            <w:proofErr w:type="spellEnd"/>
+            <w:r>
+              <w:rPr>
+                <w:rFonts w:asciiTheme="minorHAnsi" w:hAnsiTheme="minorHAnsi" w:cstheme="minorHAnsi"/>
+                <w:b/>
+                <w:sz w:val="24"/>
+                <w:szCs w:val="20"/>
+              </w:rPr>
+              <w:t xml:space="preserve"> </w:t>
+            </w:r>
+            <w:proofErr w:type="spellStart"/>
+            <w:r>
+              <w:rPr>
+                <w:rFonts w:asciiTheme="minorHAnsi" w:hAnsiTheme="minorHAnsi" w:cstheme="minorHAnsi"/>
+                <w:b/>
+                <w:sz w:val="24"/>
+                <w:szCs w:val="20"/>
+              </w:rPr>
+              <w:t>Master</w:t>
+            </w:r>
+            <w:proofErr w:type="spellEnd"/>
           </w:p>
         </w:tc>
         <w:tc>
@@ -3787,7 +5029,16 @@
                 <w:sz w:val="24"/>
                 <w:szCs w:val="20"/>
               </w:rPr>
-              <w:t>Gerente de Projeto</w:t>
+              <w:t xml:space="preserve">Gerente de </w:t>
+            </w:r>
+            <w:r>
+              <w:rPr>
+                <w:rFonts w:asciiTheme="minorHAnsi" w:hAnsiTheme="minorHAnsi" w:cstheme="minorHAnsi"/>
+                <w:b/>
+                <w:sz w:val="24"/>
+                <w:szCs w:val="20"/>
+              </w:rPr>
+              <w:t>Qualidade</w:t>
             </w:r>
           </w:p>
         </w:tc>
@@ -3854,6 +5105,7 @@
                 <w:szCs w:val="20"/>
               </w:rPr>
             </w:pPr>
+            <w:proofErr w:type="spellStart"/>
             <w:r>
               <w:rPr>
                 <w:rFonts w:asciiTheme="minorHAnsi" w:hAnsiTheme="minorHAnsi" w:cstheme="minorHAnsi"/>
@@ -3861,7 +5113,17 @@
                 <w:sz w:val="24"/>
                 <w:szCs w:val="20"/>
               </w:rPr>
-              <w:t>Sprint 1</w:t>
+              <w:t>Sprint</w:t>
+            </w:r>
+            <w:proofErr w:type="spellEnd"/>
+            <w:r>
+              <w:rPr>
+                <w:rFonts w:asciiTheme="minorHAnsi" w:hAnsiTheme="minorHAnsi" w:cstheme="minorHAnsi"/>
+                <w:b/>
+                <w:sz w:val="24"/>
+                <w:szCs w:val="20"/>
+              </w:rPr>
+              <w:t xml:space="preserve"> 1</w:t>
             </w:r>
           </w:p>
         </w:tc>
@@ -4012,6 +5274,7 @@
                 <w:szCs w:val="20"/>
               </w:rPr>
             </w:pPr>
+            <w:proofErr w:type="spellStart"/>
             <w:r>
               <w:rPr>
                 <w:rFonts w:asciiTheme="minorHAnsi" w:hAnsiTheme="minorHAnsi" w:cstheme="minorHAnsi"/>
@@ -4019,7 +5282,17 @@
                 <w:sz w:val="24"/>
                 <w:szCs w:val="20"/>
               </w:rPr>
-              <w:t>Sprint 2</w:t>
+              <w:t>Sprint</w:t>
+            </w:r>
+            <w:proofErr w:type="spellEnd"/>
+            <w:r>
+              <w:rPr>
+                <w:rFonts w:asciiTheme="minorHAnsi" w:hAnsiTheme="minorHAnsi" w:cstheme="minorHAnsi"/>
+                <w:b/>
+                <w:sz w:val="24"/>
+                <w:szCs w:val="20"/>
+              </w:rPr>
+              <w:t xml:space="preserve"> 2</w:t>
             </w:r>
           </w:p>
         </w:tc>
@@ -4213,7 +5486,7 @@
       <w:tblPr>
         <w:tblStyle w:val="Tabelacomgrade"/>
         <w:tblW w:w="0" w:type="auto"/>
-        <w:tblLook w:val="04A0" w:firstRow="1" w:lastRow="0" w:firstColumn="1" w:lastColumn="0" w:noHBand="0" w:noVBand="1"/>
+        <w:tblLook w:val="04A0"/>
       </w:tblPr>
       <w:tblGrid>
         <w:gridCol w:w="4322"/>
@@ -4256,8 +5529,19 @@
                 <w:sz w:val="24"/>
                 <w:szCs w:val="24"/>
               </w:rPr>
-              <w:t>Esforço toda em horas por Sprint</w:t>
-            </w:r>
+              <w:t xml:space="preserve">Esforço toda em horas por </w:t>
+            </w:r>
+            <w:proofErr w:type="spellStart"/>
+            <w:r>
+              <w:rPr>
+                <w:rFonts w:asciiTheme="minorHAnsi" w:hAnsiTheme="minorHAnsi" w:cstheme="minorHAnsi"/>
+                <w:b/>
+                <w:sz w:val="24"/>
+                <w:szCs w:val="24"/>
+              </w:rPr>
+              <w:t>Sprint</w:t>
+            </w:r>
+            <w:proofErr w:type="spellEnd"/>
           </w:p>
         </w:tc>
       </w:tr>
@@ -4276,6 +5560,7 @@
                 <w:szCs w:val="24"/>
               </w:rPr>
             </w:pPr>
+            <w:proofErr w:type="spellStart"/>
             <w:r>
               <w:rPr>
                 <w:rFonts w:asciiTheme="minorHAnsi" w:hAnsiTheme="minorHAnsi" w:cstheme="minorHAnsi"/>
@@ -4283,7 +5568,17 @@
                 <w:sz w:val="24"/>
                 <w:szCs w:val="24"/>
               </w:rPr>
-              <w:t>Sprint 1</w:t>
+              <w:t>Sprint</w:t>
+            </w:r>
+            <w:proofErr w:type="spellEnd"/>
+            <w:r>
+              <w:rPr>
+                <w:rFonts w:asciiTheme="minorHAnsi" w:hAnsiTheme="minorHAnsi" w:cstheme="minorHAnsi"/>
+                <w:b/>
+                <w:sz w:val="24"/>
+                <w:szCs w:val="24"/>
+              </w:rPr>
+              <w:t xml:space="preserve"> 1</w:t>
             </w:r>
           </w:p>
         </w:tc>
@@ -4326,6 +5621,7 @@
                 <w:szCs w:val="24"/>
               </w:rPr>
             </w:pPr>
+            <w:proofErr w:type="spellStart"/>
             <w:r>
               <w:rPr>
                 <w:rFonts w:asciiTheme="minorHAnsi" w:hAnsiTheme="minorHAnsi" w:cstheme="minorHAnsi"/>
@@ -4333,7 +5629,17 @@
                 <w:sz w:val="24"/>
                 <w:szCs w:val="24"/>
               </w:rPr>
-              <w:t>Sprint 2</w:t>
+              <w:t>Sprint</w:t>
+            </w:r>
+            <w:proofErr w:type="spellEnd"/>
+            <w:r>
+              <w:rPr>
+                <w:rFonts w:asciiTheme="minorHAnsi" w:hAnsiTheme="minorHAnsi" w:cstheme="minorHAnsi"/>
+                <w:b/>
+                <w:sz w:val="24"/>
+                <w:szCs w:val="24"/>
+              </w:rPr>
+              <w:t xml:space="preserve"> 2</w:t>
             </w:r>
           </w:p>
         </w:tc>
@@ -4385,7 +5691,25 @@
           <w:sz w:val="18"/>
           <w:szCs w:val="18"/>
         </w:rPr>
-        <w:t xml:space="preserve"> - Esforço total em horas por Sprint.</w:t>
+        <w:t xml:space="preserve"> - Esforço total em horas por </w:t>
+      </w:r>
+      <w:proofErr w:type="spellStart"/>
+      <w:r>
+        <w:rPr>
+          <w:rFonts w:asciiTheme="minorHAnsi" w:hAnsiTheme="minorHAnsi" w:cstheme="minorHAnsi"/>
+          <w:sz w:val="18"/>
+          <w:szCs w:val="18"/>
+        </w:rPr>
+        <w:t>Sprint</w:t>
+      </w:r>
+      <w:proofErr w:type="spellEnd"/>
+      <w:r>
+        <w:rPr>
+          <w:rFonts w:asciiTheme="minorHAnsi" w:hAnsiTheme="minorHAnsi" w:cstheme="minorHAnsi"/>
+          <w:sz w:val="18"/>
+          <w:szCs w:val="18"/>
+        </w:rPr>
+        <w:t>.</w:t>
       </w:r>
     </w:p>
     <w:p>
@@ -4449,7 +5773,25 @@
           <w:sz w:val="24"/>
           <w:szCs w:val="24"/>
         </w:rPr>
-        <w:t>Os papéis foram atribuidos a</w:t>
+        <w:t xml:space="preserve">Os papéis foram </w:t>
+      </w:r>
+      <w:proofErr w:type="spellStart"/>
+      <w:r>
+        <w:rPr>
+          <w:rFonts w:asciiTheme="minorHAnsi" w:hAnsiTheme="minorHAnsi" w:cstheme="minorHAnsi"/>
+          <w:sz w:val="24"/>
+          <w:szCs w:val="24"/>
+        </w:rPr>
+        <w:t>atribuidos</w:t>
+      </w:r>
+      <w:proofErr w:type="spellEnd"/>
+      <w:r>
+        <w:rPr>
+          <w:rFonts w:asciiTheme="minorHAnsi" w:hAnsiTheme="minorHAnsi" w:cstheme="minorHAnsi"/>
+          <w:sz w:val="24"/>
+          <w:szCs w:val="24"/>
+        </w:rPr>
+        <w:t xml:space="preserve"> a</w:t>
       </w:r>
       <w:r>
         <w:rPr>
@@ -4532,6 +5874,7 @@
           <w:lang w:val="en-US"/>
         </w:rPr>
       </w:pPr>
+      <w:proofErr w:type="spellStart"/>
       <w:r>
         <w:rPr>
           <w:rFonts w:asciiTheme="minorHAnsi" w:hAnsiTheme="minorHAnsi" w:cstheme="minorHAnsi"/>
@@ -4540,8 +5883,31 @@
           <w:szCs w:val="24"/>
           <w:lang w:val="en-US"/>
         </w:rPr>
-        <w:t>Papéis Principais</w:t>
-      </w:r>
+        <w:t>Papéis</w:t>
+      </w:r>
+      <w:proofErr w:type="spellEnd"/>
+      <w:r>
+        <w:rPr>
+          <w:rFonts w:asciiTheme="minorHAnsi" w:hAnsiTheme="minorHAnsi" w:cstheme="minorHAnsi"/>
+          <w:b/>
+          <w:sz w:val="28"/>
+          <w:szCs w:val="24"/>
+          <w:lang w:val="en-US"/>
+        </w:rPr>
+        <w:t xml:space="preserve"> </w:t>
+      </w:r>
+      <w:proofErr w:type="spellStart"/>
+      <w:r>
+        <w:rPr>
+          <w:rFonts w:asciiTheme="minorHAnsi" w:hAnsiTheme="minorHAnsi" w:cstheme="minorHAnsi"/>
+          <w:b/>
+          <w:sz w:val="28"/>
+          <w:szCs w:val="24"/>
+          <w:lang w:val="en-US"/>
+        </w:rPr>
+        <w:t>Principais</w:t>
+      </w:r>
+      <w:proofErr w:type="spellEnd"/>
     </w:p>
     <w:p>
       <w:pPr>
@@ -4573,7 +5939,7 @@
           <w:bottom w:w="55" w:type="dxa"/>
           <w:right w:w="55" w:type="dxa"/>
         </w:tblCellMar>
-        <w:tblLook w:val="04A0" w:firstRow="1" w:lastRow="0" w:firstColumn="1" w:lastColumn="0" w:noHBand="0" w:noVBand="1"/>
+        <w:tblLook w:val="04A0"/>
       </w:tblPr>
       <w:tblGrid>
         <w:gridCol w:w="4252"/>
@@ -4608,6 +5974,7 @@
                 <w:szCs w:val="24"/>
               </w:rPr>
             </w:pPr>
+            <w:proofErr w:type="spellStart"/>
             <w:r>
               <w:rPr>
                 <w:rFonts w:asciiTheme="minorHAnsi" w:hAnsiTheme="minorHAnsi" w:cstheme="minorHAnsi"/>
@@ -4616,8 +5983,31 @@
                 <w:sz w:val="24"/>
                 <w:szCs w:val="24"/>
               </w:rPr>
-              <w:t>Product Owner</w:t>
-            </w:r>
+              <w:t>Product</w:t>
+            </w:r>
+            <w:proofErr w:type="spellEnd"/>
+            <w:r>
+              <w:rPr>
+                <w:rFonts w:asciiTheme="minorHAnsi" w:hAnsiTheme="minorHAnsi" w:cstheme="minorHAnsi"/>
+                <w:b/>
+                <w:bCs/>
+                <w:sz w:val="24"/>
+                <w:szCs w:val="24"/>
+              </w:rPr>
+              <w:t xml:space="preserve"> </w:t>
+            </w:r>
+            <w:proofErr w:type="spellStart"/>
+            <w:r>
+              <w:rPr>
+                <w:rFonts w:asciiTheme="minorHAnsi" w:hAnsiTheme="minorHAnsi" w:cstheme="minorHAnsi"/>
+                <w:b/>
+                <w:bCs/>
+                <w:sz w:val="24"/>
+                <w:szCs w:val="24"/>
+              </w:rPr>
+              <w:t>Owner</w:t>
+            </w:r>
+            <w:proofErr w:type="spellEnd"/>
           </w:p>
         </w:tc>
         <w:tc>
@@ -4643,13 +6033,23 @@
                 <w:szCs w:val="24"/>
               </w:rPr>
             </w:pPr>
-            <w:r>
-              <w:rPr>
-                <w:rFonts w:asciiTheme="minorHAnsi" w:hAnsiTheme="minorHAnsi" w:cstheme="minorHAnsi"/>
-                <w:sz w:val="24"/>
-                <w:szCs w:val="24"/>
-              </w:rPr>
-              <w:t>Johnathan Gomes Lima.</w:t>
+            <w:proofErr w:type="spellStart"/>
+            <w:r>
+              <w:rPr>
+                <w:rFonts w:asciiTheme="minorHAnsi" w:hAnsiTheme="minorHAnsi" w:cstheme="minorHAnsi"/>
+                <w:sz w:val="24"/>
+                <w:szCs w:val="24"/>
+              </w:rPr>
+              <w:t>Johnathan</w:t>
+            </w:r>
+            <w:proofErr w:type="spellEnd"/>
+            <w:r>
+              <w:rPr>
+                <w:rFonts w:asciiTheme="minorHAnsi" w:hAnsiTheme="minorHAnsi" w:cstheme="minorHAnsi"/>
+                <w:sz w:val="24"/>
+                <w:szCs w:val="24"/>
+              </w:rPr>
+              <w:t xml:space="preserve"> Gomes Lima.</w:t>
             </w:r>
           </w:p>
         </w:tc>
@@ -4683,6 +6083,7 @@
                 <w:szCs w:val="24"/>
               </w:rPr>
             </w:pPr>
+            <w:proofErr w:type="spellStart"/>
             <w:r>
               <w:rPr>
                 <w:rFonts w:asciiTheme="minorHAnsi" w:hAnsiTheme="minorHAnsi" w:cstheme="minorHAnsi"/>
@@ -4691,8 +6092,31 @@
                 <w:sz w:val="24"/>
                 <w:szCs w:val="24"/>
               </w:rPr>
-              <w:t>Scrum Master</w:t>
-            </w:r>
+              <w:t>Scrum</w:t>
+            </w:r>
+            <w:proofErr w:type="spellEnd"/>
+            <w:r>
+              <w:rPr>
+                <w:rFonts w:asciiTheme="minorHAnsi" w:hAnsiTheme="minorHAnsi" w:cstheme="minorHAnsi"/>
+                <w:b/>
+                <w:bCs/>
+                <w:sz w:val="24"/>
+                <w:szCs w:val="24"/>
+              </w:rPr>
+              <w:t xml:space="preserve"> </w:t>
+            </w:r>
+            <w:proofErr w:type="spellStart"/>
+            <w:r>
+              <w:rPr>
+                <w:rFonts w:asciiTheme="minorHAnsi" w:hAnsiTheme="minorHAnsi" w:cstheme="minorHAnsi"/>
+                <w:b/>
+                <w:bCs/>
+                <w:sz w:val="24"/>
+                <w:szCs w:val="24"/>
+              </w:rPr>
+              <w:t>Master</w:t>
+            </w:r>
+            <w:proofErr w:type="spellEnd"/>
           </w:p>
         </w:tc>
         <w:tc>
@@ -4724,7 +6148,16 @@
                 <w:sz w:val="24"/>
                 <w:szCs w:val="24"/>
               </w:rPr>
-              <w:t>Deborah Ul</w:t>
+              <w:t xml:space="preserve">Deborah </w:t>
+            </w:r>
+            <w:proofErr w:type="spellStart"/>
+            <w:r>
+              <w:rPr>
+                <w:rFonts w:asciiTheme="minorHAnsi" w:hAnsiTheme="minorHAnsi" w:cstheme="minorHAnsi"/>
+                <w:sz w:val="24"/>
+                <w:szCs w:val="24"/>
+              </w:rPr>
+              <w:t>Ul</w:t>
             </w:r>
             <w:r>
               <w:rPr>
@@ -4740,7 +6173,16 @@
                 <w:sz w:val="24"/>
                 <w:szCs w:val="24"/>
               </w:rPr>
-              <w:t>cia.</w:t>
+              <w:t>cia</w:t>
+            </w:r>
+            <w:proofErr w:type="spellEnd"/>
+            <w:r>
+              <w:rPr>
+                <w:rFonts w:asciiTheme="minorHAnsi" w:hAnsiTheme="minorHAnsi" w:cstheme="minorHAnsi"/>
+                <w:sz w:val="24"/>
+                <w:szCs w:val="24"/>
+              </w:rPr>
+              <w:t>.</w:t>
             </w:r>
           </w:p>
         </w:tc>
@@ -4816,7 +6258,7 @@
                 <w:sz w:val="24"/>
                 <w:szCs w:val="24"/>
               </w:rPr>
-              <w:t>Breno Fernandes</w:t>
+              <w:t>Igor Moura Brandão, Leonard</w:t>
             </w:r>
             <w:r>
               <w:rPr>
@@ -4825,7 +6267,16 @@
                 <w:sz w:val="24"/>
                 <w:szCs w:val="24"/>
               </w:rPr>
-              <w:t>, Igor Moura Brandão, Leonardo Freitas, Matheus Henrique Lima, Moisés Hilário</w:t>
+              <w:t xml:space="preserve">o Freitas, </w:t>
+            </w:r>
+            <w:r>
+              <w:rPr>
+                <w:rFonts w:asciiTheme="minorHAnsi" w:eastAsiaTheme="minorHAnsi" w:hAnsiTheme="minorHAnsi" w:cstheme="minorHAnsi"/>
+                <w:color w:val="auto"/>
+                <w:sz w:val="24"/>
+                <w:szCs w:val="24"/>
+              </w:rPr>
+              <w:t>Moisés Hilário</w:t>
             </w:r>
             <w:r>
               <w:rPr>
@@ -4913,7 +6364,21 @@
         <w:rPr>
           <w:rFonts w:asciiTheme="minorHAnsi" w:hAnsiTheme="minorHAnsi" w:cstheme="minorHAnsi"/>
         </w:rPr>
-        <w:t xml:space="preserve"> - Papéis Scrum.</w:t>
+        <w:t xml:space="preserve"> - Papéis </w:t>
+      </w:r>
+      <w:proofErr w:type="spellStart"/>
+      <w:r>
+        <w:rPr>
+          <w:rFonts w:asciiTheme="minorHAnsi" w:hAnsiTheme="minorHAnsi" w:cstheme="minorHAnsi"/>
+        </w:rPr>
+        <w:t>Scrum</w:t>
+      </w:r>
+      <w:proofErr w:type="spellEnd"/>
+      <w:r>
+        <w:rPr>
+          <w:rFonts w:asciiTheme="minorHAnsi" w:hAnsiTheme="minorHAnsi" w:cstheme="minorHAnsi"/>
+        </w:rPr>
+        <w:t>.</w:t>
       </w:r>
     </w:p>
     <w:p>
@@ -4944,8 +6409,9 @@
           <w:sz w:val="24"/>
           <w:szCs w:val="28"/>
         </w:rPr>
-        <w:t xml:space="preserve">O Product Owner é </w:t>
-      </w:r>
+        <w:t xml:space="preserve">O </w:t>
+      </w:r>
+      <w:proofErr w:type="spellStart"/>
       <w:r>
         <w:rPr>
           <w:rFonts w:asciiTheme="minorHAnsi" w:eastAsiaTheme="minorHAnsi" w:hAnsiTheme="minorHAnsi" w:cstheme="minorHAnsi"/>
@@ -4953,6 +6419,45 @@
           <w:sz w:val="24"/>
           <w:szCs w:val="28"/>
         </w:rPr>
+        <w:t>Product</w:t>
+      </w:r>
+      <w:proofErr w:type="spellEnd"/>
+      <w:r>
+        <w:rPr>
+          <w:rFonts w:asciiTheme="minorHAnsi" w:eastAsiaTheme="minorHAnsi" w:hAnsiTheme="minorHAnsi" w:cstheme="minorHAnsi"/>
+          <w:color w:val="auto"/>
+          <w:sz w:val="24"/>
+          <w:szCs w:val="28"/>
+        </w:rPr>
+        <w:t xml:space="preserve"> </w:t>
+      </w:r>
+      <w:proofErr w:type="spellStart"/>
+      <w:r>
+        <w:rPr>
+          <w:rFonts w:asciiTheme="minorHAnsi" w:eastAsiaTheme="minorHAnsi" w:hAnsiTheme="minorHAnsi" w:cstheme="minorHAnsi"/>
+          <w:color w:val="auto"/>
+          <w:sz w:val="24"/>
+          <w:szCs w:val="28"/>
+        </w:rPr>
+        <w:t>Owner</w:t>
+      </w:r>
+      <w:proofErr w:type="spellEnd"/>
+      <w:r>
+        <w:rPr>
+          <w:rFonts w:asciiTheme="minorHAnsi" w:eastAsiaTheme="minorHAnsi" w:hAnsiTheme="minorHAnsi" w:cstheme="minorHAnsi"/>
+          <w:color w:val="auto"/>
+          <w:sz w:val="24"/>
+          <w:szCs w:val="28"/>
+        </w:rPr>
+        <w:t xml:space="preserve"> é </w:t>
+      </w:r>
+      <w:r>
+        <w:rPr>
+          <w:rFonts w:asciiTheme="minorHAnsi" w:eastAsiaTheme="minorHAnsi" w:hAnsiTheme="minorHAnsi" w:cstheme="minorHAnsi"/>
+          <w:color w:val="auto"/>
+          <w:sz w:val="24"/>
+          <w:szCs w:val="28"/>
+        </w:rPr>
         <w:t>o ponto central com poderes de liderança sobre o produto. Ele é o único responsável por decidir quais recursos, funcionalidades serão construídos e qual o</w:t>
       </w:r>
       <w:r>
@@ -4971,7 +6476,7 @@
           <w:sz w:val="24"/>
           <w:szCs w:val="28"/>
         </w:rPr>
-        <w:t>dem que devem ser feitos. É o responsável pelo sucesso global da solução.</w:t>
+        <w:t xml:space="preserve">dem que devem ser feitos. É o responsável pelo sucesso global da </w:t>
       </w:r>
       <w:r>
         <w:rPr>
@@ -4980,7 +6485,8 @@
           <w:sz w:val="24"/>
           <w:szCs w:val="28"/>
         </w:rPr>
-        <w:t xml:space="preserve"> </w:t>
+        <w:lastRenderedPageBreak/>
+        <w:t>solução.</w:t>
       </w:r>
       <w:r>
         <w:rPr>
@@ -4989,8 +6495,27 @@
           <w:sz w:val="24"/>
           <w:szCs w:val="28"/>
         </w:rPr>
-        <w:lastRenderedPageBreak/>
-        <w:t>O PO deste projeto é parte da equipe mas é quem mantem todo o contato com o cliente e sabe os detalhes do projeto.</w:t>
+        <w:t xml:space="preserve">O PO deste projeto é parte da equipe mas é quem </w:t>
+      </w:r>
+      <w:proofErr w:type="spellStart"/>
+      <w:r>
+        <w:rPr>
+          <w:rFonts w:asciiTheme="minorHAnsi" w:eastAsiaTheme="minorHAnsi" w:hAnsiTheme="minorHAnsi" w:cstheme="minorHAnsi"/>
+          <w:color w:val="auto"/>
+          <w:sz w:val="24"/>
+          <w:szCs w:val="28"/>
+        </w:rPr>
+        <w:t>mantem</w:t>
+      </w:r>
+      <w:proofErr w:type="spellEnd"/>
+      <w:r>
+        <w:rPr>
+          <w:rFonts w:asciiTheme="minorHAnsi" w:eastAsiaTheme="minorHAnsi" w:hAnsiTheme="minorHAnsi" w:cstheme="minorHAnsi"/>
+          <w:color w:val="auto"/>
+          <w:sz w:val="24"/>
+          <w:szCs w:val="28"/>
+        </w:rPr>
+        <w:t xml:space="preserve"> todo o contato com o cliente e sabe os detalhes do projeto.</w:t>
       </w:r>
     </w:p>
     <w:p>
@@ -5031,6 +6556,7 @@
         </w:rPr>
         <w:t xml:space="preserve">O </w:t>
       </w:r>
+      <w:proofErr w:type="spellStart"/>
       <w:r>
         <w:rPr>
           <w:rFonts w:asciiTheme="minorHAnsi" w:eastAsiaTheme="minorHAnsi" w:hAnsiTheme="minorHAnsi" w:cstheme="minorHAnsi"/>
@@ -5038,8 +6564,9 @@
           <w:sz w:val="24"/>
           <w:szCs w:val="28"/>
         </w:rPr>
-        <w:t>Scrum Master</w:t>
-      </w:r>
+        <w:t>Scrum</w:t>
+      </w:r>
+      <w:proofErr w:type="spellEnd"/>
       <w:r>
         <w:rPr>
           <w:rFonts w:asciiTheme="minorHAnsi" w:eastAsiaTheme="minorHAnsi" w:hAnsiTheme="minorHAnsi" w:cstheme="minorHAnsi"/>
@@ -5047,6 +6574,26 @@
           <w:sz w:val="24"/>
           <w:szCs w:val="28"/>
         </w:rPr>
+        <w:t xml:space="preserve"> </w:t>
+      </w:r>
+      <w:proofErr w:type="spellStart"/>
+      <w:r>
+        <w:rPr>
+          <w:rFonts w:asciiTheme="minorHAnsi" w:eastAsiaTheme="minorHAnsi" w:hAnsiTheme="minorHAnsi" w:cstheme="minorHAnsi"/>
+          <w:color w:val="auto"/>
+          <w:sz w:val="24"/>
+          <w:szCs w:val="28"/>
+        </w:rPr>
+        <w:t>Master</w:t>
+      </w:r>
+      <w:proofErr w:type="spellEnd"/>
+      <w:r>
+        <w:rPr>
+          <w:rFonts w:asciiTheme="minorHAnsi" w:eastAsiaTheme="minorHAnsi" w:hAnsiTheme="minorHAnsi" w:cstheme="minorHAnsi"/>
+          <w:color w:val="auto"/>
+          <w:sz w:val="24"/>
+          <w:szCs w:val="28"/>
+        </w:rPr>
         <w:t xml:space="preserve"> é o </w:t>
       </w:r>
       <w:r>
@@ -5056,8 +6603,9 @@
           <w:sz w:val="24"/>
           <w:szCs w:val="28"/>
         </w:rPr>
-        <w:t>responsável por ajudar a equipe a resolver problemas e fazer melhorias no uso do Scrum. Ele também e responsável por proteger a equipe contra inferências externas e assume o papel de liderança na remoção de impedimentos que podem atrapalhar a produtividade.</w:t>
-      </w:r>
+        <w:t xml:space="preserve">responsável por ajudar a equipe a resolver problemas e fazer melhorias no uso do </w:t>
+      </w:r>
+      <w:proofErr w:type="spellStart"/>
       <w:r>
         <w:rPr>
           <w:rFonts w:asciiTheme="minorHAnsi" w:eastAsiaTheme="minorHAnsi" w:hAnsiTheme="minorHAnsi" w:cstheme="minorHAnsi"/>
@@ -5065,7 +6613,86 @@
           <w:sz w:val="24"/>
           <w:szCs w:val="28"/>
         </w:rPr>
-        <w:t xml:space="preserve"> O Scrum Master escolhido apresenta caracteristicas de liderança e sabe bem comandar a equipe para resolução de problemas além de conhecer bem a metodologia utilizada.</w:t>
+        <w:t>Scrum</w:t>
+      </w:r>
+      <w:proofErr w:type="spellEnd"/>
+      <w:r>
+        <w:rPr>
+          <w:rFonts w:asciiTheme="minorHAnsi" w:eastAsiaTheme="minorHAnsi" w:hAnsiTheme="minorHAnsi" w:cstheme="minorHAnsi"/>
+          <w:color w:val="auto"/>
+          <w:sz w:val="24"/>
+          <w:szCs w:val="28"/>
+        </w:rPr>
+        <w:t>. Ele também e responsável por proteger a equipe contra inferências externas e assume o papel de liderança na remoção de impedimentos que podem atrapalhar a produtividade.</w:t>
+      </w:r>
+      <w:r>
+        <w:rPr>
+          <w:rFonts w:asciiTheme="minorHAnsi" w:eastAsiaTheme="minorHAnsi" w:hAnsiTheme="minorHAnsi" w:cstheme="minorHAnsi"/>
+          <w:color w:val="auto"/>
+          <w:sz w:val="24"/>
+          <w:szCs w:val="28"/>
+        </w:rPr>
+        <w:t xml:space="preserve"> O </w:t>
+      </w:r>
+      <w:proofErr w:type="spellStart"/>
+      <w:r>
+        <w:rPr>
+          <w:rFonts w:asciiTheme="minorHAnsi" w:eastAsiaTheme="minorHAnsi" w:hAnsiTheme="minorHAnsi" w:cstheme="minorHAnsi"/>
+          <w:color w:val="auto"/>
+          <w:sz w:val="24"/>
+          <w:szCs w:val="28"/>
+        </w:rPr>
+        <w:t>Scrum</w:t>
+      </w:r>
+      <w:proofErr w:type="spellEnd"/>
+      <w:r>
+        <w:rPr>
+          <w:rFonts w:asciiTheme="minorHAnsi" w:eastAsiaTheme="minorHAnsi" w:hAnsiTheme="minorHAnsi" w:cstheme="minorHAnsi"/>
+          <w:color w:val="auto"/>
+          <w:sz w:val="24"/>
+          <w:szCs w:val="28"/>
+        </w:rPr>
+        <w:t xml:space="preserve"> </w:t>
+      </w:r>
+      <w:proofErr w:type="spellStart"/>
+      <w:r>
+        <w:rPr>
+          <w:rFonts w:asciiTheme="minorHAnsi" w:eastAsiaTheme="minorHAnsi" w:hAnsiTheme="minorHAnsi" w:cstheme="minorHAnsi"/>
+          <w:color w:val="auto"/>
+          <w:sz w:val="24"/>
+          <w:szCs w:val="28"/>
+        </w:rPr>
+        <w:t>Master</w:t>
+      </w:r>
+      <w:proofErr w:type="spellEnd"/>
+      <w:r>
+        <w:rPr>
+          <w:rFonts w:asciiTheme="minorHAnsi" w:eastAsiaTheme="minorHAnsi" w:hAnsiTheme="minorHAnsi" w:cstheme="minorHAnsi"/>
+          <w:color w:val="auto"/>
+          <w:sz w:val="24"/>
+          <w:szCs w:val="28"/>
+        </w:rPr>
+        <w:t xml:space="preserve"> escolhido apresenta </w:t>
+      </w:r>
+      <w:proofErr w:type="spellStart"/>
+      <w:r>
+        <w:rPr>
+          <w:rFonts w:asciiTheme="minorHAnsi" w:eastAsiaTheme="minorHAnsi" w:hAnsiTheme="minorHAnsi" w:cstheme="minorHAnsi"/>
+          <w:color w:val="auto"/>
+          <w:sz w:val="24"/>
+          <w:szCs w:val="28"/>
+        </w:rPr>
+        <w:t>caracteristicas</w:t>
+      </w:r>
+      <w:proofErr w:type="spellEnd"/>
+      <w:r>
+        <w:rPr>
+          <w:rFonts w:asciiTheme="minorHAnsi" w:eastAsiaTheme="minorHAnsi" w:hAnsiTheme="minorHAnsi" w:cstheme="minorHAnsi"/>
+          <w:color w:val="auto"/>
+          <w:sz w:val="24"/>
+          <w:szCs w:val="28"/>
+        </w:rPr>
+        <w:t xml:space="preserve"> de liderança e sabe bem comandar a equipe para resolução de problemas além de conhecer bem a metodologia utilizada.</w:t>
       </w:r>
     </w:p>
     <w:p>
@@ -5193,7 +6820,7 @@
       <w:tblPr>
         <w:tblStyle w:val="Tabelacomgrade"/>
         <w:tblW w:w="0" w:type="auto"/>
-        <w:tblLook w:val="04A0" w:firstRow="1" w:lastRow="0" w:firstColumn="1" w:lastColumn="0" w:noHBand="0" w:noVBand="1"/>
+        <w:tblLook w:val="04A0"/>
       </w:tblPr>
       <w:tblGrid>
         <w:gridCol w:w="4322"/>
@@ -5220,7 +6847,16 @@
                 <w:sz w:val="24"/>
                 <w:szCs w:val="24"/>
               </w:rPr>
-              <w:t>Gerente de Projeto</w:t>
+              <w:t xml:space="preserve">Gerente de </w:t>
+            </w:r>
+            <w:r>
+              <w:rPr>
+                <w:rFonts w:asciiTheme="minorHAnsi" w:hAnsiTheme="minorHAnsi" w:cstheme="minorHAnsi"/>
+                <w:b/>
+                <w:sz w:val="24"/>
+                <w:szCs w:val="24"/>
+              </w:rPr>
+              <w:t>Qualidade</w:t>
             </w:r>
           </w:p>
         </w:tc>
@@ -5290,7 +6926,7 @@
                 <w:sz w:val="24"/>
                 <w:szCs w:val="24"/>
               </w:rPr>
-              <w:t>Matheus Henrique Lima</w:t>
+              <w:t>Breno Fernandes</w:t>
             </w:r>
           </w:p>
         </w:tc>
@@ -5338,7 +6974,7 @@
                 <w:sz w:val="24"/>
                 <w:szCs w:val="24"/>
               </w:rPr>
-              <w:t>Breno Fernandes</w:t>
+              <w:t xml:space="preserve">Matheus Henrique Lima </w:t>
             </w:r>
           </w:p>
         </w:tc>
@@ -5437,16 +7073,7 @@
           <w:sz w:val="24"/>
           <w:szCs w:val="28"/>
         </w:rPr>
-        <w:t xml:space="preserve">O </w:t>
-      </w:r>
-      <w:r>
-        <w:rPr>
-          <w:rFonts w:asciiTheme="minorHAnsi" w:eastAsiaTheme="minorHAnsi" w:hAnsiTheme="minorHAnsi" w:cstheme="minorHAnsi"/>
-          <w:color w:val="auto"/>
-          <w:sz w:val="24"/>
-          <w:szCs w:val="28"/>
-        </w:rPr>
-        <w:t>Gerente de Configuração é o responsável por controlar versões e mudanças dos documentos, assim como fazer a auditoria destas.</w:t>
+        <w:t>O Gerente de Configuração é o responsável por controlar versões e mudanças dos documentos, assim como fazer a auditoria destas.</w:t>
       </w:r>
     </w:p>
     <w:p>
@@ -5468,8 +7095,9 @@
           <w:sz w:val="24"/>
           <w:szCs w:val="28"/>
         </w:rPr>
-        <w:t xml:space="preserve">O </w:t>
-      </w:r>
+        <w:t xml:space="preserve">O Gerente de Riscos é o responsável por adotar as melhores práticas de </w:t>
+      </w:r>
+      <w:proofErr w:type="spellStart"/>
       <w:r>
         <w:rPr>
           <w:rFonts w:asciiTheme="minorHAnsi" w:eastAsiaTheme="minorHAnsi" w:hAnsiTheme="minorHAnsi" w:cstheme="minorHAnsi"/>
@@ -5477,7 +7105,37 @@
           <w:sz w:val="24"/>
           <w:szCs w:val="28"/>
         </w:rPr>
-        <w:t>Gerente de Riscos é o responsável por adotar as melhores práticas de infraestrutura, políticas e metodologias para permitir uma gestão de riscos aceitável para a equipe. É também o responsável por identificar possiveis riscos e dar a eles a melhor resposta.</w:t>
+        <w:t>infraestrutura</w:t>
+      </w:r>
+      <w:proofErr w:type="spellEnd"/>
+      <w:r>
+        <w:rPr>
+          <w:rFonts w:asciiTheme="minorHAnsi" w:eastAsiaTheme="minorHAnsi" w:hAnsiTheme="minorHAnsi" w:cstheme="minorHAnsi"/>
+          <w:color w:val="auto"/>
+          <w:sz w:val="24"/>
+          <w:szCs w:val="28"/>
+        </w:rPr>
+        <w:t xml:space="preserve">, políticas e metodologias para permitir uma gestão de riscos aceitável para a equipe. É também o responsável por identificar </w:t>
+      </w:r>
+      <w:proofErr w:type="spellStart"/>
+      <w:r>
+        <w:rPr>
+          <w:rFonts w:asciiTheme="minorHAnsi" w:eastAsiaTheme="minorHAnsi" w:hAnsiTheme="minorHAnsi" w:cstheme="minorHAnsi"/>
+          <w:color w:val="auto"/>
+          <w:sz w:val="24"/>
+          <w:szCs w:val="28"/>
+        </w:rPr>
+        <w:t>possiveis</w:t>
+      </w:r>
+      <w:proofErr w:type="spellEnd"/>
+      <w:r>
+        <w:rPr>
+          <w:rFonts w:asciiTheme="minorHAnsi" w:eastAsiaTheme="minorHAnsi" w:hAnsiTheme="minorHAnsi" w:cstheme="minorHAnsi"/>
+          <w:color w:val="auto"/>
+          <w:sz w:val="24"/>
+          <w:szCs w:val="28"/>
+        </w:rPr>
+        <w:t xml:space="preserve"> riscos e dar a eles a melhor resposta.</w:t>
       </w:r>
     </w:p>
     <w:p>
@@ -5522,15 +7180,6 @@
           <w:szCs w:val="24"/>
         </w:rPr>
         <w:t>. Gerência de Riscos</w:t>
-      </w:r>
-      <w:r>
-        <w:rPr>
-          <w:rFonts w:asciiTheme="minorHAnsi" w:hAnsiTheme="minorHAnsi" w:cstheme="minorHAnsi"/>
-          <w:b/>
-          <w:sz w:val="28"/>
-          <w:szCs w:val="24"/>
-        </w:rPr>
-        <w:t xml:space="preserve"> </w:t>
       </w:r>
     </w:p>
     <w:p>
@@ -5668,10 +7317,10 @@
                     <pic:cNvPicPr/>
                   </pic:nvPicPr>
                   <pic:blipFill>
-                    <a:blip r:embed="rId4">
+                    <a:blip r:embed="rId5">
                       <a:extLst>
                         <a:ext uri="{28A0092B-C50C-407E-A947-70E740481C1C}">
-                          <a14:useLocalDpi xmlns:a14="http://schemas.microsoft.com/office/drawing/2010/main" val="0"/>
+                          <a14:useLocalDpi xmlns:a14="http://schemas.microsoft.com/office/drawing/2010/main" xmlns:wps="http://schemas.microsoft.com/office/word/2010/wordprocessingShape" xmlns:wpi="http://schemas.microsoft.com/office/word/2010/wordprocessingInk" xmlns:wpg="http://schemas.microsoft.com/office/word/2010/wordprocessingGroup" xmlns:w15="http://schemas.microsoft.com/office/word/2012/wordml" xmlns:w14="http://schemas.microsoft.com/office/word/2010/wordml" xmlns:w="http://schemas.openxmlformats.org/wordprocessingml/2006/main" xmlns:w10="urn:schemas-microsoft-com:office:word" xmlns:wp14="http://schemas.microsoft.com/office/word/2010/wordprocessingDrawing" xmlns:v="urn:schemas-microsoft-com:vml" xmlns:o="urn:schemas-microsoft-com:office:office" xmlns:mc="http://schemas.openxmlformats.org/markup-compatibility/2006" xmlns:wpc="http://schemas.microsoft.com/office/word/2010/wordprocessingCanvas" xmlns="" val="0"/>
                         </a:ext>
                       </a:extLst>
                     </a:blip>
@@ -5729,10 +7378,10 @@
                     <pic:cNvPicPr/>
                   </pic:nvPicPr>
                   <pic:blipFill>
-                    <a:blip r:embed="rId5">
+                    <a:blip r:embed="rId6">
                       <a:extLst>
                         <a:ext uri="{28A0092B-C50C-407E-A947-70E740481C1C}">
-                          <a14:useLocalDpi xmlns:a14="http://schemas.microsoft.com/office/drawing/2010/main" val="0"/>
+                          <a14:useLocalDpi xmlns:a14="http://schemas.microsoft.com/office/drawing/2010/main" xmlns:wps="http://schemas.microsoft.com/office/word/2010/wordprocessingShape" xmlns:wpi="http://schemas.microsoft.com/office/word/2010/wordprocessingInk" xmlns:wpg="http://schemas.microsoft.com/office/word/2010/wordprocessingGroup" xmlns:w15="http://schemas.microsoft.com/office/word/2012/wordml" xmlns:w14="http://schemas.microsoft.com/office/word/2010/wordml" xmlns:w="http://schemas.openxmlformats.org/wordprocessingml/2006/main" xmlns:w10="urn:schemas-microsoft-com:office:word" xmlns:wp14="http://schemas.microsoft.com/office/word/2010/wordprocessingDrawing" xmlns:v="urn:schemas-microsoft-com:vml" xmlns:o="urn:schemas-microsoft-com:office:office" xmlns:mc="http://schemas.openxmlformats.org/markup-compatibility/2006" xmlns:wpc="http://schemas.microsoft.com/office/word/2010/wordprocessingCanvas" xmlns="" val="0"/>
                         </a:ext>
                       </a:extLst>
                     </a:blip>
@@ -5796,25 +7445,6 @@
     </w:p>
     <w:p>
       <w:pPr>
-        <w:rPr>
-          <w:rFonts w:asciiTheme="minorHAnsi" w:hAnsiTheme="minorHAnsi" w:cstheme="minorHAnsi"/>
-          <w:color w:val="4F81BD" w:themeColor="accent1"/>
-          <w:sz w:val="24"/>
-          <w:szCs w:val="24"/>
-        </w:rPr>
-      </w:pPr>
-      <w:r>
-        <w:rPr>
-          <w:rFonts w:asciiTheme="minorHAnsi" w:hAnsiTheme="minorHAnsi" w:cstheme="minorHAnsi"/>
-          <w:color w:val="4F81BD" w:themeColor="accent1"/>
-          <w:sz w:val="24"/>
-          <w:szCs w:val="24"/>
-        </w:rPr>
-        <w:t xml:space="preserve"> &lt;Anexar o plano de gerência de configuração do projeto&gt;.</w:t>
-      </w:r>
-    </w:p>
-    <w:p>
-      <w:pPr>
         <w:tabs>
           <w:tab w:val="left" w:pos="7065"/>
         </w:tabs>
@@ -5830,8 +7460,18 @@
           <w:sz w:val="24"/>
           <w:szCs w:val="24"/>
         </w:rPr>
-        <w:tab/>
-      </w:r>
+        <w:t xml:space="preserve">A Gerência de Configuração ocorrerá em paralelo a primeira parte do </w:t>
+      </w:r>
+      <w:proofErr w:type="spellStart"/>
+      <w:r>
+        <w:rPr>
+          <w:rFonts w:asciiTheme="minorHAnsi" w:hAnsiTheme="minorHAnsi" w:cstheme="minorHAnsi"/>
+          <w:sz w:val="24"/>
+          <w:szCs w:val="24"/>
+        </w:rPr>
+        <w:t>proje</w:t>
+      </w:r>
+      <w:proofErr w:type="spellEnd"/>
     </w:p>
     <w:p>
       <w:pPr>
@@ -5839,11 +7479,32 @@
           <w:tab w:val="left" w:pos="7065"/>
         </w:tabs>
         <w:rPr>
-          <w:rFonts w:asciiTheme="minorHAnsi" w:hAnsiTheme="minorHAnsi" w:cstheme="minorHAnsi"/>
-          <w:sz w:val="24"/>
-          <w:szCs w:val="24"/>
-        </w:rPr>
-      </w:pPr>
+          <w:rFonts w:asciiTheme="minorHAnsi" w:hAnsiTheme="minorHAnsi" w:cs="Times New Roman"/>
+          <w:b/>
+          <w:sz w:val="28"/>
+          <w:szCs w:val="28"/>
+        </w:rPr>
+      </w:pPr>
+      <w:r>
+        <w:rPr>
+          <w:rFonts w:asciiTheme="minorHAnsi" w:hAnsiTheme="minorHAnsi" w:cs="Times New Roman"/>
+          <w:b/>
+          <w:sz w:val="28"/>
+          <w:szCs w:val="28"/>
+        </w:rPr>
+        <w:t xml:space="preserve">8.1 Ferramentas, Ambiente e </w:t>
+      </w:r>
+      <w:proofErr w:type="spellStart"/>
+      <w:r>
+        <w:rPr>
+          <w:rFonts w:asciiTheme="minorHAnsi" w:hAnsiTheme="minorHAnsi" w:cs="Times New Roman"/>
+          <w:b/>
+          <w:sz w:val="28"/>
+          <w:szCs w:val="28"/>
+        </w:rPr>
+        <w:t>Infraestrutura</w:t>
+      </w:r>
+      <w:proofErr w:type="spellEnd"/>
     </w:p>
     <w:p>
       <w:pPr>
@@ -5856,6 +7517,86 @@
           <w:szCs w:val="24"/>
         </w:rPr>
       </w:pPr>
+      <w:r>
+        <w:rPr>
+          <w:rFonts w:asciiTheme="minorHAnsi" w:hAnsiTheme="minorHAnsi" w:cs="Times New Roman"/>
+          <w:sz w:val="24"/>
+          <w:szCs w:val="24"/>
+        </w:rPr>
+        <w:t xml:space="preserve">A ferramenta de </w:t>
+      </w:r>
+      <w:proofErr w:type="spellStart"/>
+      <w:r>
+        <w:rPr>
+          <w:rFonts w:asciiTheme="minorHAnsi" w:hAnsiTheme="minorHAnsi" w:cs="Times New Roman"/>
+          <w:sz w:val="24"/>
+          <w:szCs w:val="24"/>
+        </w:rPr>
+        <w:t>versionamento</w:t>
+      </w:r>
+      <w:proofErr w:type="spellEnd"/>
+      <w:r>
+        <w:rPr>
+          <w:rFonts w:asciiTheme="minorHAnsi" w:hAnsiTheme="minorHAnsi" w:cs="Times New Roman"/>
+          <w:sz w:val="24"/>
+          <w:szCs w:val="24"/>
+        </w:rPr>
+        <w:t xml:space="preserve"> usada para este projeto será o </w:t>
+      </w:r>
+      <w:proofErr w:type="spellStart"/>
+      <w:r>
+        <w:rPr>
+          <w:rFonts w:asciiTheme="minorHAnsi" w:hAnsiTheme="minorHAnsi" w:cs="Times New Roman"/>
+          <w:sz w:val="24"/>
+          <w:szCs w:val="24"/>
+        </w:rPr>
+        <w:t>GitHub</w:t>
+      </w:r>
+      <w:proofErr w:type="spellEnd"/>
+      <w:r>
+        <w:rPr>
+          <w:rFonts w:asciiTheme="minorHAnsi" w:hAnsiTheme="minorHAnsi" w:cs="Times New Roman"/>
+          <w:sz w:val="24"/>
+          <w:szCs w:val="24"/>
+        </w:rPr>
+        <w:t xml:space="preserve">. O repositório (o qual este documento se situa) criado para este projeto pode ser encontrado neste link do site do </w:t>
+      </w:r>
+      <w:proofErr w:type="spellStart"/>
+      <w:r>
+        <w:rPr>
+          <w:rFonts w:asciiTheme="minorHAnsi" w:hAnsiTheme="minorHAnsi" w:cs="Times New Roman"/>
+          <w:sz w:val="24"/>
+          <w:szCs w:val="24"/>
+        </w:rPr>
+        <w:t>GitHub</w:t>
+      </w:r>
+      <w:proofErr w:type="spellEnd"/>
+      <w:r>
+        <w:rPr>
+          <w:rFonts w:asciiTheme="minorHAnsi" w:hAnsiTheme="minorHAnsi" w:cs="Times New Roman"/>
+          <w:sz w:val="24"/>
+          <w:szCs w:val="24"/>
+        </w:rPr>
+        <w:t xml:space="preserve">. A </w:t>
+      </w:r>
+      <w:proofErr w:type="spellStart"/>
+      <w:r>
+        <w:rPr>
+          <w:rFonts w:asciiTheme="minorHAnsi" w:hAnsiTheme="minorHAnsi" w:cs="Times New Roman"/>
+          <w:sz w:val="24"/>
+          <w:szCs w:val="24"/>
+        </w:rPr>
+        <w:t>infraestrutura</w:t>
+      </w:r>
+      <w:proofErr w:type="spellEnd"/>
+      <w:r>
+        <w:rPr>
+          <w:rFonts w:asciiTheme="minorHAnsi" w:hAnsiTheme="minorHAnsi" w:cs="Times New Roman"/>
+          <w:sz w:val="24"/>
+          <w:szCs w:val="24"/>
+        </w:rPr>
+        <w:t xml:space="preserve"> do repositório foi criada de modo a separar documentos de processo geral dos documentos de processo aplicados neste projeto, e em cada caso, existe uma separação entre disciplinas para a fácil localização de um artefato na hora da avaliação do trabalho. A estrutura detalhada do repositório pode ser encontrada na Definição Estrutural do Repositório.</w:t>
+      </w:r>
     </w:p>
     <w:p>
       <w:pPr>
@@ -5864,10 +7605,30 @@
         </w:tabs>
         <w:rPr>
           <w:rFonts w:asciiTheme="minorHAnsi" w:hAnsiTheme="minorHAnsi" w:cstheme="minorHAnsi"/>
-          <w:sz w:val="24"/>
-          <w:szCs w:val="24"/>
-        </w:rPr>
-      </w:pPr>
+          <w:sz w:val="28"/>
+          <w:szCs w:val="28"/>
+        </w:rPr>
+      </w:pPr>
+      <w:r>
+        <w:rPr>
+          <w:rFonts w:asciiTheme="minorHAnsi" w:hAnsiTheme="minorHAnsi" w:cs="Times New Roman"/>
+          <w:b/>
+          <w:sz w:val="28"/>
+          <w:szCs w:val="28"/>
+        </w:rPr>
+        <w:t xml:space="preserve">8.2 </w:t>
+      </w:r>
+      <w:proofErr w:type="spellStart"/>
+      <w:r>
+        <w:rPr>
+          <w:rFonts w:asciiTheme="minorHAnsi" w:hAnsiTheme="minorHAnsi" w:cs="Times New Roman"/>
+          <w:b/>
+          <w:sz w:val="28"/>
+          <w:szCs w:val="28"/>
+        </w:rPr>
+        <w:t>Baselines</w:t>
+      </w:r>
+      <w:proofErr w:type="spellEnd"/>
     </w:p>
     <w:p>
       <w:pPr>
@@ -5880,6 +7641,50 @@
           <w:szCs w:val="24"/>
         </w:rPr>
       </w:pPr>
+      <w:r>
+        <w:rPr>
+          <w:rFonts w:asciiTheme="minorHAnsi" w:hAnsiTheme="minorHAnsi" w:cs="Times New Roman"/>
+          <w:sz w:val="24"/>
+          <w:szCs w:val="24"/>
+        </w:rPr>
+        <w:t xml:space="preserve">As </w:t>
+      </w:r>
+      <w:proofErr w:type="spellStart"/>
+      <w:r>
+        <w:rPr>
+          <w:rFonts w:asciiTheme="minorHAnsi" w:hAnsiTheme="minorHAnsi" w:cs="Times New Roman"/>
+          <w:sz w:val="24"/>
+          <w:szCs w:val="24"/>
+        </w:rPr>
+        <w:t>baselines</w:t>
+      </w:r>
+      <w:proofErr w:type="spellEnd"/>
+      <w:r>
+        <w:rPr>
+          <w:rFonts w:asciiTheme="minorHAnsi" w:hAnsiTheme="minorHAnsi" w:cs="Times New Roman"/>
+          <w:sz w:val="24"/>
+          <w:szCs w:val="24"/>
+        </w:rPr>
+        <w:t xml:space="preserve"> deverão ser criadas no fim de cada iteração especificada no plano de projeto e no início da execução do plano de projeto. Após o lançamento da </w:t>
+      </w:r>
+      <w:proofErr w:type="spellStart"/>
+      <w:r>
+        <w:rPr>
+          <w:rFonts w:asciiTheme="minorHAnsi" w:hAnsiTheme="minorHAnsi" w:cs="Times New Roman"/>
+          <w:sz w:val="24"/>
+          <w:szCs w:val="24"/>
+        </w:rPr>
+        <w:t>baseline</w:t>
+      </w:r>
+      <w:proofErr w:type="spellEnd"/>
+      <w:r>
+        <w:rPr>
+          <w:rFonts w:asciiTheme="minorHAnsi" w:hAnsiTheme="minorHAnsi" w:cs="Times New Roman"/>
+          <w:sz w:val="24"/>
+          <w:szCs w:val="24"/>
+        </w:rPr>
+        <w:t>, sua edição só poderá ser efetuada com a aprovação do Gestor de Configuração e do Gerente de Projeto.</w:t>
+      </w:r>
     </w:p>
     <w:p>
       <w:pPr>
@@ -5888,10 +7693,30 @@
         </w:tabs>
         <w:rPr>
           <w:rFonts w:asciiTheme="minorHAnsi" w:hAnsiTheme="minorHAnsi" w:cstheme="minorHAnsi"/>
-          <w:sz w:val="24"/>
-          <w:szCs w:val="24"/>
-        </w:rPr>
-      </w:pPr>
+          <w:b/>
+          <w:sz w:val="28"/>
+          <w:szCs w:val="28"/>
+        </w:rPr>
+      </w:pPr>
+      <w:r>
+        <w:rPr>
+          <w:rFonts w:asciiTheme="minorHAnsi" w:hAnsiTheme="minorHAnsi" w:cstheme="minorHAnsi"/>
+          <w:b/>
+          <w:sz w:val="28"/>
+          <w:szCs w:val="28"/>
+        </w:rPr>
+        <w:lastRenderedPageBreak/>
+        <w:t xml:space="preserve">8.3 </w:t>
+      </w:r>
+      <w:r>
+        <w:rPr>
+          <w:rFonts w:asciiTheme="minorHAnsi" w:hAnsiTheme="minorHAnsi" w:cs="Times New Roman"/>
+          <w:b/>
+          <w:sz w:val="28"/>
+          <w:szCs w:val="28"/>
+        </w:rPr>
+        <w:t>Marcos</w:t>
+      </w:r>
     </w:p>
     <w:p>
       <w:pPr>
@@ -5899,38 +7724,106 @@
           <w:tab w:val="left" w:pos="7065"/>
         </w:tabs>
         <w:rPr>
-          <w:rFonts w:asciiTheme="minorHAnsi" w:hAnsiTheme="minorHAnsi" w:cstheme="minorHAnsi"/>
-          <w:sz w:val="24"/>
-          <w:szCs w:val="24"/>
-        </w:rPr>
-      </w:pPr>
-    </w:p>
-    <w:p>
-      <w:pPr>
+          <w:rFonts w:asciiTheme="minorHAnsi" w:hAnsiTheme="minorHAnsi" w:cs="Times New Roman"/>
+          <w:sz w:val="24"/>
+          <w:szCs w:val="24"/>
+        </w:rPr>
+      </w:pPr>
+      <w:r>
+        <w:rPr>
+          <w:rFonts w:asciiTheme="minorHAnsi" w:hAnsiTheme="minorHAnsi" w:cs="Times New Roman"/>
+          <w:sz w:val="24"/>
+          <w:szCs w:val="24"/>
+        </w:rPr>
+        <w:t>Os marcos de projeto são gerados sempre no início e fim de uma etapa importante, bem como nos momentos de release. Alguns marcos importantes do projeto são:</w:t>
+      </w:r>
+    </w:p>
+    <w:p>
+      <w:pPr>
+        <w:pStyle w:val="PargrafodaLista"/>
+        <w:numPr>
+          <w:ilvl w:val="0"/>
+          <w:numId w:val="3"/>
+        </w:numPr>
         <w:tabs>
           <w:tab w:val="left" w:pos="7065"/>
         </w:tabs>
         <w:rPr>
-          <w:rFonts w:asciiTheme="minorHAnsi" w:hAnsiTheme="minorHAnsi" w:cstheme="minorHAnsi"/>
-          <w:sz w:val="24"/>
-          <w:szCs w:val="24"/>
-        </w:rPr>
-      </w:pPr>
-    </w:p>
-    <w:p>
-      <w:pPr>
+          <w:rFonts w:asciiTheme="minorHAnsi" w:hAnsiTheme="minorHAnsi" w:cs="Times New Roman"/>
+          <w:sz w:val="24"/>
+          <w:szCs w:val="24"/>
+        </w:rPr>
+      </w:pPr>
+      <w:r>
+        <w:rPr>
+          <w:rFonts w:asciiTheme="minorHAnsi" w:hAnsiTheme="minorHAnsi" w:cs="Times New Roman"/>
+          <w:sz w:val="24"/>
+          <w:szCs w:val="24"/>
+        </w:rPr>
+        <w:t>Final de uma iteração de desenvolvimento</w:t>
+      </w:r>
+    </w:p>
+    <w:p>
+      <w:pPr>
+        <w:pStyle w:val="PargrafodaLista"/>
+        <w:numPr>
+          <w:ilvl w:val="0"/>
+          <w:numId w:val="3"/>
+        </w:numPr>
         <w:tabs>
           <w:tab w:val="left" w:pos="7065"/>
         </w:tabs>
         <w:rPr>
-          <w:rFonts w:asciiTheme="minorHAnsi" w:hAnsiTheme="minorHAnsi" w:cstheme="minorHAnsi"/>
-          <w:sz w:val="24"/>
-          <w:szCs w:val="24"/>
-        </w:rPr>
-      </w:pPr>
-    </w:p>
-    <w:p>
-      <w:pPr>
+          <w:rFonts w:ascii="Times New Roman" w:hAnsi="Times New Roman" w:cs="Times New Roman"/>
+          <w:sz w:val="24"/>
+          <w:szCs w:val="24"/>
+        </w:rPr>
+      </w:pPr>
+      <w:r>
+        <w:rPr>
+          <w:rFonts w:ascii="Times New Roman" w:hAnsi="Times New Roman" w:cs="Times New Roman"/>
+          <w:sz w:val="24"/>
+          <w:szCs w:val="24"/>
+        </w:rPr>
+        <w:t>Lançamento de uma versão</w:t>
+      </w:r>
+    </w:p>
+    <w:p>
+      <w:pPr>
+        <w:pStyle w:val="PargrafodaLista"/>
+        <w:numPr>
+          <w:ilvl w:val="0"/>
+          <w:numId w:val="3"/>
+        </w:numPr>
+        <w:tabs>
+          <w:tab w:val="left" w:pos="7065"/>
+        </w:tabs>
+        <w:rPr>
+          <w:rFonts w:asciiTheme="minorHAnsi" w:hAnsiTheme="minorHAnsi" w:cstheme="minorHAnsi"/>
+          <w:sz w:val="24"/>
+          <w:szCs w:val="24"/>
+        </w:rPr>
+      </w:pPr>
+      <w:r>
+        <w:rPr>
+          <w:rFonts w:ascii="Times New Roman" w:hAnsi="Times New Roman" w:cs="Times New Roman"/>
+          <w:sz w:val="24"/>
+          <w:szCs w:val="24"/>
+        </w:rPr>
+        <w:t>Pós-implementação de uma modificação</w:t>
+      </w:r>
+      <w:r>
+        <w:rPr>
+          <w:rFonts w:asciiTheme="minorHAnsi" w:hAnsiTheme="minorHAnsi" w:cstheme="minorHAnsi"/>
+          <w:sz w:val="24"/>
+          <w:szCs w:val="24"/>
+        </w:rPr>
+        <w:t>.</w:t>
+      </w:r>
+    </w:p>
+    <w:p>
+      <w:pPr>
+        <w:pStyle w:val="PargrafodaLista"/>
         <w:tabs>
           <w:tab w:val="left" w:pos="7065"/>
         </w:tabs>
@@ -5945,7 +7838,7 @@
       <w:tblPr>
         <w:tblStyle w:val="Tabelacomgrade"/>
         <w:tblW w:w="0" w:type="auto"/>
-        <w:tblLook w:val="04A0" w:firstRow="1" w:lastRow="0" w:firstColumn="1" w:lastColumn="0" w:noHBand="0" w:noVBand="1"/>
+        <w:tblLook w:val="04A0"/>
       </w:tblPr>
       <w:tblGrid>
         <w:gridCol w:w="2881"/>
@@ -6055,14 +7948,34 @@
                 <w:szCs w:val="24"/>
               </w:rPr>
             </w:pPr>
-            <w:r>
-              <w:rPr>
-                <w:rFonts w:asciiTheme="minorHAnsi" w:hAnsiTheme="minorHAnsi" w:cstheme="minorHAnsi"/>
-                <w:sz w:val="24"/>
-                <w:szCs w:val="24"/>
-              </w:rPr>
-              <w:t>Scrum Master</w:t>
-            </w:r>
+            <w:proofErr w:type="spellStart"/>
+            <w:r>
+              <w:rPr>
+                <w:rFonts w:asciiTheme="minorHAnsi" w:hAnsiTheme="minorHAnsi" w:cstheme="minorHAnsi"/>
+                <w:sz w:val="24"/>
+                <w:szCs w:val="24"/>
+              </w:rPr>
+              <w:t>Scrum</w:t>
+            </w:r>
+            <w:proofErr w:type="spellEnd"/>
+            <w:r>
+              <w:rPr>
+                <w:rFonts w:asciiTheme="minorHAnsi" w:hAnsiTheme="minorHAnsi" w:cstheme="minorHAnsi"/>
+                <w:sz w:val="24"/>
+                <w:szCs w:val="24"/>
+              </w:rPr>
+              <w:t xml:space="preserve"> </w:t>
+            </w:r>
+            <w:proofErr w:type="spellStart"/>
+            <w:r>
+              <w:rPr>
+                <w:rFonts w:asciiTheme="minorHAnsi" w:hAnsiTheme="minorHAnsi" w:cstheme="minorHAnsi"/>
+                <w:sz w:val="24"/>
+                <w:szCs w:val="24"/>
+              </w:rPr>
+              <w:t>Master</w:t>
+            </w:r>
+            <w:proofErr w:type="spellEnd"/>
           </w:p>
         </w:tc>
         <w:tc>
@@ -6127,14 +8040,34 @@
                 <w:szCs w:val="24"/>
               </w:rPr>
             </w:pPr>
-            <w:r>
-              <w:rPr>
-                <w:rFonts w:asciiTheme="minorHAnsi" w:hAnsiTheme="minorHAnsi" w:cstheme="minorHAnsi"/>
-                <w:sz w:val="24"/>
-                <w:szCs w:val="24"/>
-              </w:rPr>
-              <w:t>Product Owner</w:t>
-            </w:r>
+            <w:proofErr w:type="spellStart"/>
+            <w:r>
+              <w:rPr>
+                <w:rFonts w:asciiTheme="minorHAnsi" w:hAnsiTheme="minorHAnsi" w:cstheme="minorHAnsi"/>
+                <w:sz w:val="24"/>
+                <w:szCs w:val="24"/>
+              </w:rPr>
+              <w:t>Product</w:t>
+            </w:r>
+            <w:proofErr w:type="spellEnd"/>
+            <w:r>
+              <w:rPr>
+                <w:rFonts w:asciiTheme="minorHAnsi" w:hAnsiTheme="minorHAnsi" w:cstheme="minorHAnsi"/>
+                <w:sz w:val="24"/>
+                <w:szCs w:val="24"/>
+              </w:rPr>
+              <w:t xml:space="preserve"> </w:t>
+            </w:r>
+            <w:proofErr w:type="spellStart"/>
+            <w:r>
+              <w:rPr>
+                <w:rFonts w:asciiTheme="minorHAnsi" w:hAnsiTheme="minorHAnsi" w:cstheme="minorHAnsi"/>
+                <w:sz w:val="24"/>
+                <w:szCs w:val="24"/>
+              </w:rPr>
+              <w:t>Owner</w:t>
+            </w:r>
+            <w:proofErr w:type="spellEnd"/>
           </w:p>
         </w:tc>
         <w:tc>
@@ -6208,8 +8141,361 @@
 </w:document>
 </file>
 
+<file path=word/numbering.xml><?xml version="1.0" encoding="utf-8"?>
+<w:numbering xmlns:ve="http://schemas.openxmlformats.org/markup-compatibility/2006" xmlns:o="urn:schemas-microsoft-com:office:office" xmlns:r="http://schemas.openxmlformats.org/officeDocument/2006/relationships" xmlns:m="http://schemas.openxmlformats.org/officeDocument/2006/math" xmlns:v="urn:schemas-microsoft-com:vml" xmlns:wp="http://schemas.openxmlformats.org/drawingml/2006/wordprocessingDrawing" xmlns:w10="urn:schemas-microsoft-com:office:word" xmlns:w="http://schemas.openxmlformats.org/wordprocessingml/2006/main" xmlns:wne="http://schemas.microsoft.com/office/word/2006/wordml">
+  <w:abstractNum w:abstractNumId="0">
+    <w:nsid w:val="427B184E"/>
+    <w:multiLevelType w:val="hybridMultilevel"/>
+    <w:tmpl w:val="3F2A8AF0"/>
+    <w:lvl w:ilvl="0" w:tplc="04160001">
+      <w:start w:val="1"/>
+      <w:numFmt w:val="bullet"/>
+      <w:lvlText w:val=""/>
+      <w:lvlJc w:val="left"/>
+      <w:pPr>
+        <w:ind w:left="720" w:hanging="360"/>
+      </w:pPr>
+      <w:rPr>
+        <w:rFonts w:ascii="Symbol" w:hAnsi="Symbol" w:hint="default"/>
+      </w:rPr>
+    </w:lvl>
+    <w:lvl w:ilvl="1" w:tplc="04160003" w:tentative="1">
+      <w:start w:val="1"/>
+      <w:numFmt w:val="bullet"/>
+      <w:lvlText w:val="o"/>
+      <w:lvlJc w:val="left"/>
+      <w:pPr>
+        <w:ind w:left="1440" w:hanging="360"/>
+      </w:pPr>
+      <w:rPr>
+        <w:rFonts w:ascii="Courier New" w:hAnsi="Courier New" w:cs="Courier New" w:hint="default"/>
+      </w:rPr>
+    </w:lvl>
+    <w:lvl w:ilvl="2" w:tplc="04160005" w:tentative="1">
+      <w:start w:val="1"/>
+      <w:numFmt w:val="bullet"/>
+      <w:lvlText w:val=""/>
+      <w:lvlJc w:val="left"/>
+      <w:pPr>
+        <w:ind w:left="2160" w:hanging="360"/>
+      </w:pPr>
+      <w:rPr>
+        <w:rFonts w:ascii="Wingdings" w:hAnsi="Wingdings" w:hint="default"/>
+      </w:rPr>
+    </w:lvl>
+    <w:lvl w:ilvl="3" w:tplc="04160001" w:tentative="1">
+      <w:start w:val="1"/>
+      <w:numFmt w:val="bullet"/>
+      <w:lvlText w:val=""/>
+      <w:lvlJc w:val="left"/>
+      <w:pPr>
+        <w:ind w:left="2880" w:hanging="360"/>
+      </w:pPr>
+      <w:rPr>
+        <w:rFonts w:ascii="Symbol" w:hAnsi="Symbol" w:hint="default"/>
+      </w:rPr>
+    </w:lvl>
+    <w:lvl w:ilvl="4" w:tplc="04160003" w:tentative="1">
+      <w:start w:val="1"/>
+      <w:numFmt w:val="bullet"/>
+      <w:lvlText w:val="o"/>
+      <w:lvlJc w:val="left"/>
+      <w:pPr>
+        <w:ind w:left="3600" w:hanging="360"/>
+      </w:pPr>
+      <w:rPr>
+        <w:rFonts w:ascii="Courier New" w:hAnsi="Courier New" w:cs="Courier New" w:hint="default"/>
+      </w:rPr>
+    </w:lvl>
+    <w:lvl w:ilvl="5" w:tplc="04160005" w:tentative="1">
+      <w:start w:val="1"/>
+      <w:numFmt w:val="bullet"/>
+      <w:lvlText w:val=""/>
+      <w:lvlJc w:val="left"/>
+      <w:pPr>
+        <w:ind w:left="4320" w:hanging="360"/>
+      </w:pPr>
+      <w:rPr>
+        <w:rFonts w:ascii="Wingdings" w:hAnsi="Wingdings" w:hint="default"/>
+      </w:rPr>
+    </w:lvl>
+    <w:lvl w:ilvl="6" w:tplc="04160001" w:tentative="1">
+      <w:start w:val="1"/>
+      <w:numFmt w:val="bullet"/>
+      <w:lvlText w:val=""/>
+      <w:lvlJc w:val="left"/>
+      <w:pPr>
+        <w:ind w:left="5040" w:hanging="360"/>
+      </w:pPr>
+      <w:rPr>
+        <w:rFonts w:ascii="Symbol" w:hAnsi="Symbol" w:hint="default"/>
+      </w:rPr>
+    </w:lvl>
+    <w:lvl w:ilvl="7" w:tplc="04160003" w:tentative="1">
+      <w:start w:val="1"/>
+      <w:numFmt w:val="bullet"/>
+      <w:lvlText w:val="o"/>
+      <w:lvlJc w:val="left"/>
+      <w:pPr>
+        <w:ind w:left="5760" w:hanging="360"/>
+      </w:pPr>
+      <w:rPr>
+        <w:rFonts w:ascii="Courier New" w:hAnsi="Courier New" w:cs="Courier New" w:hint="default"/>
+      </w:rPr>
+    </w:lvl>
+    <w:lvl w:ilvl="8" w:tplc="04160005" w:tentative="1">
+      <w:start w:val="1"/>
+      <w:numFmt w:val="bullet"/>
+      <w:lvlText w:val=""/>
+      <w:lvlJc w:val="left"/>
+      <w:pPr>
+        <w:ind w:left="6480" w:hanging="360"/>
+      </w:pPr>
+      <w:rPr>
+        <w:rFonts w:ascii="Wingdings" w:hAnsi="Wingdings" w:hint="default"/>
+      </w:rPr>
+    </w:lvl>
+  </w:abstractNum>
+  <w:abstractNum w:abstractNumId="1">
+    <w:nsid w:val="4BA376B9"/>
+    <w:multiLevelType w:val="hybridMultilevel"/>
+    <w:tmpl w:val="ED569F1C"/>
+    <w:lvl w:ilvl="0" w:tplc="04160001">
+      <w:start w:val="1"/>
+      <w:numFmt w:val="bullet"/>
+      <w:lvlText w:val=""/>
+      <w:lvlJc w:val="left"/>
+      <w:pPr>
+        <w:ind w:left="1428" w:hanging="360"/>
+      </w:pPr>
+      <w:rPr>
+        <w:rFonts w:ascii="Symbol" w:hAnsi="Symbol" w:hint="default"/>
+      </w:rPr>
+    </w:lvl>
+    <w:lvl w:ilvl="1" w:tplc="04160003" w:tentative="1">
+      <w:start w:val="1"/>
+      <w:numFmt w:val="bullet"/>
+      <w:lvlText w:val="o"/>
+      <w:lvlJc w:val="left"/>
+      <w:pPr>
+        <w:ind w:left="2148" w:hanging="360"/>
+      </w:pPr>
+      <w:rPr>
+        <w:rFonts w:ascii="Courier New" w:hAnsi="Courier New" w:cs="Courier New" w:hint="default"/>
+      </w:rPr>
+    </w:lvl>
+    <w:lvl w:ilvl="2" w:tplc="04160005" w:tentative="1">
+      <w:start w:val="1"/>
+      <w:numFmt w:val="bullet"/>
+      <w:lvlText w:val=""/>
+      <w:lvlJc w:val="left"/>
+      <w:pPr>
+        <w:ind w:left="2868" w:hanging="360"/>
+      </w:pPr>
+      <w:rPr>
+        <w:rFonts w:ascii="Wingdings" w:hAnsi="Wingdings" w:hint="default"/>
+      </w:rPr>
+    </w:lvl>
+    <w:lvl w:ilvl="3" w:tplc="04160001" w:tentative="1">
+      <w:start w:val="1"/>
+      <w:numFmt w:val="bullet"/>
+      <w:lvlText w:val=""/>
+      <w:lvlJc w:val="left"/>
+      <w:pPr>
+        <w:ind w:left="3588" w:hanging="360"/>
+      </w:pPr>
+      <w:rPr>
+        <w:rFonts w:ascii="Symbol" w:hAnsi="Symbol" w:hint="default"/>
+      </w:rPr>
+    </w:lvl>
+    <w:lvl w:ilvl="4" w:tplc="04160003" w:tentative="1">
+      <w:start w:val="1"/>
+      <w:numFmt w:val="bullet"/>
+      <w:lvlText w:val="o"/>
+      <w:lvlJc w:val="left"/>
+      <w:pPr>
+        <w:ind w:left="4308" w:hanging="360"/>
+      </w:pPr>
+      <w:rPr>
+        <w:rFonts w:ascii="Courier New" w:hAnsi="Courier New" w:cs="Courier New" w:hint="default"/>
+      </w:rPr>
+    </w:lvl>
+    <w:lvl w:ilvl="5" w:tplc="04160005" w:tentative="1">
+      <w:start w:val="1"/>
+      <w:numFmt w:val="bullet"/>
+      <w:lvlText w:val=""/>
+      <w:lvlJc w:val="left"/>
+      <w:pPr>
+        <w:ind w:left="5028" w:hanging="360"/>
+      </w:pPr>
+      <w:rPr>
+        <w:rFonts w:ascii="Wingdings" w:hAnsi="Wingdings" w:hint="default"/>
+      </w:rPr>
+    </w:lvl>
+    <w:lvl w:ilvl="6" w:tplc="04160001" w:tentative="1">
+      <w:start w:val="1"/>
+      <w:numFmt w:val="bullet"/>
+      <w:lvlText w:val=""/>
+      <w:lvlJc w:val="left"/>
+      <w:pPr>
+        <w:ind w:left="5748" w:hanging="360"/>
+      </w:pPr>
+      <w:rPr>
+        <w:rFonts w:ascii="Symbol" w:hAnsi="Symbol" w:hint="default"/>
+      </w:rPr>
+    </w:lvl>
+    <w:lvl w:ilvl="7" w:tplc="04160003" w:tentative="1">
+      <w:start w:val="1"/>
+      <w:numFmt w:val="bullet"/>
+      <w:lvlText w:val="o"/>
+      <w:lvlJc w:val="left"/>
+      <w:pPr>
+        <w:ind w:left="6468" w:hanging="360"/>
+      </w:pPr>
+      <w:rPr>
+        <w:rFonts w:ascii="Courier New" w:hAnsi="Courier New" w:cs="Courier New" w:hint="default"/>
+      </w:rPr>
+    </w:lvl>
+    <w:lvl w:ilvl="8" w:tplc="04160005" w:tentative="1">
+      <w:start w:val="1"/>
+      <w:numFmt w:val="bullet"/>
+      <w:lvlText w:val=""/>
+      <w:lvlJc w:val="left"/>
+      <w:pPr>
+        <w:ind w:left="7188" w:hanging="360"/>
+      </w:pPr>
+      <w:rPr>
+        <w:rFonts w:ascii="Wingdings" w:hAnsi="Wingdings" w:hint="default"/>
+      </w:rPr>
+    </w:lvl>
+  </w:abstractNum>
+  <w:abstractNum w:abstractNumId="2">
+    <w:nsid w:val="71145A01"/>
+    <w:multiLevelType w:val="multilevel"/>
+    <w:tmpl w:val="43C2000A"/>
+    <w:lvl w:ilvl="0">
+      <w:start w:val="1"/>
+      <w:numFmt w:val="decimal"/>
+      <w:lvlText w:val="%1"/>
+      <w:lvlJc w:val="left"/>
+      <w:pPr>
+        <w:ind w:left="562" w:hanging="420"/>
+      </w:pPr>
+      <w:rPr>
+        <w:rFonts w:hint="default"/>
+      </w:rPr>
+    </w:lvl>
+    <w:lvl w:ilvl="1">
+      <w:start w:val="1"/>
+      <w:numFmt w:val="decimal"/>
+      <w:lvlText w:val="%1.%2"/>
+      <w:lvlJc w:val="left"/>
+      <w:pPr>
+        <w:ind w:left="862" w:hanging="720"/>
+      </w:pPr>
+      <w:rPr>
+        <w:rFonts w:hint="default"/>
+      </w:rPr>
+    </w:lvl>
+    <w:lvl w:ilvl="2">
+      <w:start w:val="1"/>
+      <w:numFmt w:val="decimal"/>
+      <w:lvlText w:val="%1.%2.%3"/>
+      <w:lvlJc w:val="left"/>
+      <w:pPr>
+        <w:ind w:left="1004" w:hanging="720"/>
+      </w:pPr>
+      <w:rPr>
+        <w:rFonts w:hint="default"/>
+      </w:rPr>
+    </w:lvl>
+    <w:lvl w:ilvl="3">
+      <w:start w:val="1"/>
+      <w:numFmt w:val="decimal"/>
+      <w:lvlText w:val="%1.%2.%3.%4"/>
+      <w:lvlJc w:val="left"/>
+      <w:pPr>
+        <w:ind w:left="1506" w:hanging="1080"/>
+      </w:pPr>
+      <w:rPr>
+        <w:rFonts w:hint="default"/>
+      </w:rPr>
+    </w:lvl>
+    <w:lvl w:ilvl="4">
+      <w:start w:val="1"/>
+      <w:numFmt w:val="decimal"/>
+      <w:lvlText w:val="%1.%2.%3.%4.%5"/>
+      <w:lvlJc w:val="left"/>
+      <w:pPr>
+        <w:ind w:left="2008" w:hanging="1440"/>
+      </w:pPr>
+      <w:rPr>
+        <w:rFonts w:hint="default"/>
+      </w:rPr>
+    </w:lvl>
+    <w:lvl w:ilvl="5">
+      <w:start w:val="1"/>
+      <w:numFmt w:val="decimal"/>
+      <w:lvlText w:val="%1.%2.%3.%4.%5.%6"/>
+      <w:lvlJc w:val="left"/>
+      <w:pPr>
+        <w:ind w:left="2150" w:hanging="1440"/>
+      </w:pPr>
+      <w:rPr>
+        <w:rFonts w:hint="default"/>
+      </w:rPr>
+    </w:lvl>
+    <w:lvl w:ilvl="6">
+      <w:start w:val="1"/>
+      <w:numFmt w:val="decimal"/>
+      <w:lvlText w:val="%1.%2.%3.%4.%5.%6.%7"/>
+      <w:lvlJc w:val="left"/>
+      <w:pPr>
+        <w:ind w:left="2652" w:hanging="1800"/>
+      </w:pPr>
+      <w:rPr>
+        <w:rFonts w:hint="default"/>
+      </w:rPr>
+    </w:lvl>
+    <w:lvl w:ilvl="7">
+      <w:start w:val="1"/>
+      <w:numFmt w:val="decimal"/>
+      <w:lvlText w:val="%1.%2.%3.%4.%5.%6.%7.%8"/>
+      <w:lvlJc w:val="left"/>
+      <w:pPr>
+        <w:ind w:left="3154" w:hanging="2160"/>
+      </w:pPr>
+      <w:rPr>
+        <w:rFonts w:hint="default"/>
+      </w:rPr>
+    </w:lvl>
+    <w:lvl w:ilvl="8">
+      <w:start w:val="1"/>
+      <w:numFmt w:val="decimal"/>
+      <w:lvlText w:val="%1.%2.%3.%4.%5.%6.%7.%8.%9"/>
+      <w:lvlJc w:val="left"/>
+      <w:pPr>
+        <w:ind w:left="3296" w:hanging="2160"/>
+      </w:pPr>
+      <w:rPr>
+        <w:rFonts w:hint="default"/>
+      </w:rPr>
+    </w:lvl>
+  </w:abstractNum>
+  <w:num w:numId="1">
+    <w:abstractNumId w:val="2"/>
+  </w:num>
+  <w:num w:numId="2">
+    <w:abstractNumId w:val="1"/>
+  </w:num>
+  <w:num w:numId="3">
+    <w:abstractNumId w:val="0"/>
+  </w:num>
+</w:numbering>
+</file>
+
 <file path=word/styles.xml><?xml version="1.0" encoding="utf-8"?>
-<w:styles xmlns:mc="http://schemas.openxmlformats.org/markup-compatibility/2006" xmlns:r="http://schemas.openxmlformats.org/officeDocument/2006/relationships" xmlns:w="http://schemas.openxmlformats.org/wordprocessingml/2006/main" xmlns:w14="http://schemas.microsoft.com/office/word/2010/wordml" xmlns:w15="http://schemas.microsoft.com/office/word/2012/wordml" mc:Ignorable="w14 w15">
+<w:styles xmlns:r="http://schemas.openxmlformats.org/officeDocument/2006/relationships" xmlns:w="http://schemas.openxmlformats.org/wordprocessingml/2006/main">
   <w:docDefaults>
     <w:rPrDefault>
       <w:rPr>
@@ -6225,378 +8511,144 @@
       </w:pPr>
     </w:pPrDefault>
   </w:docDefaults>
-  <w:latentStyles w:defLockedState="0" w:defUIPriority="99" w:defSemiHidden="0" w:defUnhideWhenUsed="0" w:defQFormat="0" w:count="371">
-    <w:lsdException w:name="Normal" w:uiPriority="0" w:qFormat="1"/>
-    <w:lsdException w:name="heading 1" w:uiPriority="9" w:qFormat="1"/>
-    <w:lsdException w:name="heading 2" w:semiHidden="1" w:uiPriority="9" w:unhideWhenUsed="1" w:qFormat="1"/>
-    <w:lsdException w:name="heading 3" w:semiHidden="1" w:uiPriority="9" w:unhideWhenUsed="1" w:qFormat="1"/>
-    <w:lsdException w:name="heading 4" w:semiHidden="1" w:uiPriority="9" w:unhideWhenUsed="1" w:qFormat="1"/>
-    <w:lsdException w:name="heading 5" w:semiHidden="1" w:uiPriority="9" w:unhideWhenUsed="1" w:qFormat="1"/>
-    <w:lsdException w:name="heading 6" w:semiHidden="1" w:uiPriority="9" w:unhideWhenUsed="1" w:qFormat="1"/>
-    <w:lsdException w:name="heading 7" w:semiHidden="1" w:uiPriority="9" w:unhideWhenUsed="1" w:qFormat="1"/>
-    <w:lsdException w:name="heading 8" w:semiHidden="1" w:uiPriority="9" w:unhideWhenUsed="1" w:qFormat="1"/>
-    <w:lsdException w:name="heading 9" w:semiHidden="1" w:uiPriority="9" w:unhideWhenUsed="1" w:qFormat="1"/>
-    <w:lsdException w:name="index 1" w:semiHidden="1" w:unhideWhenUsed="1"/>
-    <w:lsdException w:name="index 2" w:semiHidden="1" w:unhideWhenUsed="1"/>
-    <w:lsdException w:name="index 3" w:semiHidden="1" w:unhideWhenUsed="1"/>
-    <w:lsdException w:name="index 4" w:semiHidden="1" w:unhideWhenUsed="1"/>
-    <w:lsdException w:name="index 5" w:semiHidden="1" w:unhideWhenUsed="1"/>
-    <w:lsdException w:name="index 6" w:semiHidden="1" w:unhideWhenUsed="1"/>
-    <w:lsdException w:name="index 7" w:semiHidden="1" w:unhideWhenUsed="1"/>
-    <w:lsdException w:name="index 8" w:semiHidden="1" w:unhideWhenUsed="1"/>
-    <w:lsdException w:name="index 9" w:semiHidden="1" w:unhideWhenUsed="1"/>
-    <w:lsdException w:name="toc 1" w:semiHidden="1" w:uiPriority="39" w:unhideWhenUsed="1"/>
-    <w:lsdException w:name="toc 2" w:semiHidden="1" w:uiPriority="39" w:unhideWhenUsed="1"/>
-    <w:lsdException w:name="toc 3" w:semiHidden="1" w:uiPriority="39" w:unhideWhenUsed="1"/>
-    <w:lsdException w:name="toc 4" w:semiHidden="1" w:uiPriority="39" w:unhideWhenUsed="1"/>
-    <w:lsdException w:name="toc 5" w:semiHidden="1" w:uiPriority="39" w:unhideWhenUsed="1"/>
-    <w:lsdException w:name="toc 6" w:semiHidden="1" w:uiPriority="39" w:unhideWhenUsed="1"/>
-    <w:lsdException w:name="toc 7" w:semiHidden="1" w:uiPriority="39" w:unhideWhenUsed="1"/>
-    <w:lsdException w:name="toc 8" w:semiHidden="1" w:uiPriority="39" w:unhideWhenUsed="1"/>
-    <w:lsdException w:name="toc 9" w:semiHidden="1" w:uiPriority="39" w:unhideWhenUsed="1"/>
-    <w:lsdException w:name="Normal Indent" w:semiHidden="1" w:unhideWhenUsed="1"/>
-    <w:lsdException w:name="footnote text" w:semiHidden="1" w:unhideWhenUsed="1"/>
-    <w:lsdException w:name="annotation text" w:semiHidden="1" w:unhideWhenUsed="1"/>
-    <w:lsdException w:name="header" w:semiHidden="1" w:unhideWhenUsed="1"/>
-    <w:lsdException w:name="footer" w:semiHidden="1" w:unhideWhenUsed="1"/>
-    <w:lsdException w:name="index heading" w:semiHidden="1" w:unhideWhenUsed="1"/>
-    <w:lsdException w:name="caption" w:semiHidden="1" w:uiPriority="35" w:unhideWhenUsed="1" w:qFormat="1"/>
-    <w:lsdException w:name="table of figures" w:semiHidden="1" w:unhideWhenUsed="1"/>
-    <w:lsdException w:name="envelope address" w:semiHidden="1" w:unhideWhenUsed="1"/>
-    <w:lsdException w:name="envelope return" w:semiHidden="1" w:unhideWhenUsed="1"/>
-    <w:lsdException w:name="footnote reference" w:semiHidden="1" w:unhideWhenUsed="1"/>
-    <w:lsdException w:name="annotation reference" w:semiHidden="1" w:unhideWhenUsed="1"/>
-    <w:lsdException w:name="line number" w:semiHidden="1" w:unhideWhenUsed="1"/>
-    <w:lsdException w:name="page number" w:semiHidden="1" w:unhideWhenUsed="1"/>
-    <w:lsdException w:name="endnote reference" w:semiHidden="1" w:unhideWhenUsed="1"/>
-    <w:lsdException w:name="endnote text" w:semiHidden="1" w:unhideWhenUsed="1"/>
-    <w:lsdException w:name="table of authorities" w:semiHidden="1" w:unhideWhenUsed="1"/>
-    <w:lsdException w:name="macro" w:semiHidden="1" w:unhideWhenUsed="1"/>
-    <w:lsdException w:name="toa heading" w:semiHidden="1" w:unhideWhenUsed="1"/>
-    <w:lsdException w:name="List" w:semiHidden="1" w:unhideWhenUsed="1"/>
-    <w:lsdException w:name="List Bullet" w:semiHidden="1" w:unhideWhenUsed="1"/>
-    <w:lsdException w:name="List Number" w:semiHidden="1" w:unhideWhenUsed="1"/>
-    <w:lsdException w:name="List 2" w:semiHidden="1" w:unhideWhenUsed="1"/>
-    <w:lsdException w:name="List 3" w:semiHidden="1" w:unhideWhenUsed="1"/>
-    <w:lsdException w:name="List 4" w:semiHidden="1" w:unhideWhenUsed="1"/>
-    <w:lsdException w:name="List 5" w:semiHidden="1" w:unhideWhenUsed="1"/>
-    <w:lsdException w:name="List Bullet 2" w:semiHidden="1" w:unhideWhenUsed="1"/>
-    <w:lsdException w:name="List Bullet 3" w:semiHidden="1" w:unhideWhenUsed="1"/>
-    <w:lsdException w:name="List Bullet 4" w:semiHidden="1" w:unhideWhenUsed="1"/>
-    <w:lsdException w:name="List Bullet 5" w:semiHidden="1" w:unhideWhenUsed="1"/>
-    <w:lsdException w:name="List Number 2" w:semiHidden="1" w:unhideWhenUsed="1"/>
-    <w:lsdException w:name="List Number 3" w:semiHidden="1" w:unhideWhenUsed="1"/>
-    <w:lsdException w:name="List Number 4" w:semiHidden="1" w:unhideWhenUsed="1"/>
-    <w:lsdException w:name="List Number 5" w:semiHidden="1" w:unhideWhenUsed="1"/>
-    <w:lsdException w:name="Title" w:uiPriority="10" w:qFormat="1"/>
-    <w:lsdException w:name="Closing" w:semiHidden="1" w:unhideWhenUsed="1"/>
-    <w:lsdException w:name="Signature" w:semiHidden="1" w:unhideWhenUsed="1"/>
-    <w:lsdException w:name="Default Paragraph Font" w:semiHidden="1" w:uiPriority="1" w:unhideWhenUsed="1"/>
-    <w:lsdException w:name="Body Text" w:semiHidden="1" w:unhideWhenUsed="1"/>
-    <w:lsdException w:name="Body Text Indent" w:semiHidden="1" w:unhideWhenUsed="1"/>
-    <w:lsdException w:name="List Continue" w:semiHidden="1" w:unhideWhenUsed="1"/>
-    <w:lsdException w:name="List Continue 2" w:semiHidden="1" w:unhideWhenUsed="1"/>
-    <w:lsdException w:name="List Continue 3" w:semiHidden="1" w:unhideWhenUsed="1"/>
-    <w:lsdException w:name="List Continue 4" w:semiHidden="1" w:unhideWhenUsed="1"/>
-    <w:lsdException w:name="List Continue 5" w:semiHidden="1" w:unhideWhenUsed="1"/>
-    <w:lsdException w:name="Message Header" w:semiHidden="1" w:unhideWhenUsed="1"/>
-    <w:lsdException w:name="Subtitle" w:uiPriority="11" w:qFormat="1"/>
-    <w:lsdException w:name="Salutation" w:semiHidden="1" w:unhideWhenUsed="1"/>
-    <w:lsdException w:name="Date" w:semiHidden="1" w:unhideWhenUsed="1"/>
-    <w:lsdException w:name="Body Text First Indent" w:semiHidden="1" w:unhideWhenUsed="1"/>
-    <w:lsdException w:name="Body Text First Indent 2" w:semiHidden="1" w:unhideWhenUsed="1"/>
-    <w:lsdException w:name="Note Heading" w:semiHidden="1" w:unhideWhenUsed="1"/>
-    <w:lsdException w:name="Body Text 2" w:semiHidden="1" w:unhideWhenUsed="1"/>
-    <w:lsdException w:name="Body Text 3" w:semiHidden="1" w:unhideWhenUsed="1"/>
-    <w:lsdException w:name="Body Text Indent 2" w:semiHidden="1" w:unhideWhenUsed="1"/>
-    <w:lsdException w:name="Body Text Indent 3" w:semiHidden="1" w:unhideWhenUsed="1"/>
-    <w:lsdException w:name="Block Text" w:semiHidden="1" w:unhideWhenUsed="1"/>
-    <w:lsdException w:name="Hyperlink" w:semiHidden="1" w:unhideWhenUsed="1"/>
-    <w:lsdException w:name="FollowedHyperlink" w:semiHidden="1" w:unhideWhenUsed="1"/>
-    <w:lsdException w:name="Strong" w:uiPriority="22" w:qFormat="1"/>
-    <w:lsdException w:name="Emphasis" w:uiPriority="20" w:qFormat="1"/>
-    <w:lsdException w:name="Document Map" w:semiHidden="1" w:unhideWhenUsed="1"/>
-    <w:lsdException w:name="Plain Text" w:semiHidden="1" w:unhideWhenUsed="1"/>
-    <w:lsdException w:name="E-mail Signature" w:semiHidden="1" w:unhideWhenUsed="1"/>
-    <w:lsdException w:name="HTML Top of Form" w:semiHidden="1" w:unhideWhenUsed="1"/>
-    <w:lsdException w:name="HTML Bottom of Form" w:semiHidden="1" w:unhideWhenUsed="1"/>
-    <w:lsdException w:name="Normal (Web)" w:semiHidden="1" w:unhideWhenUsed="1"/>
-    <w:lsdException w:name="HTML Acronym" w:semiHidden="1" w:unhideWhenUsed="1"/>
-    <w:lsdException w:name="HTML Address" w:semiHidden="1" w:unhideWhenUsed="1"/>
-    <w:lsdException w:name="HTML Cite" w:semiHidden="1" w:unhideWhenUsed="1"/>
-    <w:lsdException w:name="HTML Code" w:semiHidden="1" w:unhideWhenUsed="1"/>
-    <w:lsdException w:name="HTML Definition" w:semiHidden="1" w:unhideWhenUsed="1"/>
-    <w:lsdException w:name="HTML Keyboard" w:semiHidden="1" w:unhideWhenUsed="1"/>
-    <w:lsdException w:name="HTML Preformatted" w:semiHidden="1" w:unhideWhenUsed="1"/>
-    <w:lsdException w:name="HTML Sample" w:semiHidden="1" w:unhideWhenUsed="1"/>
-    <w:lsdException w:name="HTML Typewriter" w:semiHidden="1" w:unhideWhenUsed="1"/>
-    <w:lsdException w:name="HTML Variable" w:semiHidden="1" w:unhideWhenUsed="1"/>
-    <w:lsdException w:name="Normal Table" w:semiHidden="1" w:unhideWhenUsed="1"/>
-    <w:lsdException w:name="annotation subject" w:semiHidden="1" w:unhideWhenUsed="1"/>
-    <w:lsdException w:name="No List" w:semiHidden="1" w:unhideWhenUsed="1"/>
-    <w:lsdException w:name="Outline List 1" w:semiHidden="1" w:unhideWhenUsed="1"/>
-    <w:lsdException w:name="Outline List 2" w:semiHidden="1" w:unhideWhenUsed="1"/>
-    <w:lsdException w:name="Outline List 3" w:semiHidden="1" w:unhideWhenUsed="1"/>
-    <w:lsdException w:name="Table Simple 1" w:semiHidden="1" w:unhideWhenUsed="1"/>
-    <w:lsdException w:name="Table Simple 2" w:semiHidden="1" w:unhideWhenUsed="1"/>
-    <w:lsdException w:name="Table Simple 3" w:semiHidden="1" w:unhideWhenUsed="1"/>
-    <w:lsdException w:name="Table Classic 1" w:semiHidden="1" w:unhideWhenUsed="1"/>
-    <w:lsdException w:name="Table Classic 2" w:semiHidden="1" w:unhideWhenUsed="1"/>
-    <w:lsdException w:name="Table Classic 3" w:semiHidden="1" w:unhideWhenUsed="1"/>
-    <w:lsdException w:name="Table Classic 4" w:semiHidden="1" w:unhideWhenUsed="1"/>
-    <w:lsdException w:name="Table Colorful 1" w:semiHidden="1" w:unhideWhenUsed="1"/>
-    <w:lsdException w:name="Table Colorful 2" w:semiHidden="1" w:unhideWhenUsed="1"/>
-    <w:lsdException w:name="Table Colorful 3" w:semiHidden="1" w:unhideWhenUsed="1"/>
-    <w:lsdException w:name="Table Columns 1" w:semiHidden="1" w:unhideWhenUsed="1"/>
-    <w:lsdException w:name="Table Columns 2" w:semiHidden="1" w:unhideWhenUsed="1"/>
-    <w:lsdException w:name="Table Columns 3" w:semiHidden="1" w:unhideWhenUsed="1"/>
-    <w:lsdException w:name="Table Columns 4" w:semiHidden="1" w:unhideWhenUsed="1"/>
-    <w:lsdException w:name="Table Columns 5" w:semiHidden="1" w:unhideWhenUsed="1"/>
-    <w:lsdException w:name="Table Grid 1" w:semiHidden="1" w:unhideWhenUsed="1"/>
-    <w:lsdException w:name="Table Grid 2" w:semiHidden="1" w:unhideWhenUsed="1"/>
-    <w:lsdException w:name="Table Grid 3" w:semiHidden="1" w:unhideWhenUsed="1"/>
-    <w:lsdException w:name="Table Grid 4" w:semiHidden="1" w:unhideWhenUsed="1"/>
-    <w:lsdException w:name="Table Grid 5" w:semiHidden="1" w:unhideWhenUsed="1"/>
-    <w:lsdException w:name="Table Grid 6" w:semiHidden="1" w:unhideWhenUsed="1"/>
-    <w:lsdException w:name="Table Grid 7" w:semiHidden="1" w:unhideWhenUsed="1"/>
-    <w:lsdException w:name="Table Grid 8" w:semiHidden="1" w:unhideWhenUsed="1"/>
-    <w:lsdException w:name="Table List 1" w:semiHidden="1" w:unhideWhenUsed="1"/>
-    <w:lsdException w:name="Table List 2" w:semiHidden="1" w:unhideWhenUsed="1"/>
-    <w:lsdException w:name="Table List 3" w:semiHidden="1" w:unhideWhenUsed="1"/>
-    <w:lsdException w:name="Table List 4" w:semiHidden="1" w:unhideWhenUsed="1"/>
-    <w:lsdException w:name="Table List 5" w:semiHidden="1" w:unhideWhenUsed="1"/>
-    <w:lsdException w:name="Table List 6" w:semiHidden="1" w:unhideWhenUsed="1"/>
-    <w:lsdException w:name="Table List 7" w:semiHidden="1" w:unhideWhenUsed="1"/>
-    <w:lsdException w:name="Table List 8" w:semiHidden="1" w:unhideWhenUsed="1"/>
-    <w:lsdException w:name="Table 3D effects 1" w:semiHidden="1" w:unhideWhenUsed="1"/>
-    <w:lsdException w:name="Table 3D effects 2" w:semiHidden="1" w:unhideWhenUsed="1"/>
-    <w:lsdException w:name="Table 3D effects 3" w:semiHidden="1" w:unhideWhenUsed="1"/>
-    <w:lsdException w:name="Table Contemporary" w:semiHidden="1" w:unhideWhenUsed="1"/>
-    <w:lsdException w:name="Table Elegant" w:semiHidden="1" w:unhideWhenUsed="1"/>
-    <w:lsdException w:name="Table Professional" w:semiHidden="1" w:unhideWhenUsed="1"/>
-    <w:lsdException w:name="Table Subtle 1" w:semiHidden="1" w:unhideWhenUsed="1"/>
-    <w:lsdException w:name="Table Subtle 2" w:semiHidden="1" w:unhideWhenUsed="1"/>
-    <w:lsdException w:name="Table Web 1" w:semiHidden="1" w:unhideWhenUsed="1"/>
-    <w:lsdException w:name="Table Web 2" w:semiHidden="1" w:unhideWhenUsed="1"/>
-    <w:lsdException w:name="Table Web 3" w:semiHidden="1" w:unhideWhenUsed="1"/>
-    <w:lsdException w:name="Balloon Text" w:semiHidden="1" w:unhideWhenUsed="1"/>
-    <w:lsdException w:name="Table Grid" w:uiPriority="59"/>
-    <w:lsdException w:name="Table Theme" w:semiHidden="1" w:unhideWhenUsed="1"/>
-    <w:lsdException w:name="Placeholder Text" w:semiHidden="1"/>
-    <w:lsdException w:name="No Spacing" w:uiPriority="1" w:qFormat="1"/>
-    <w:lsdException w:name="Light Shading" w:uiPriority="60"/>
-    <w:lsdException w:name="Light List" w:uiPriority="61"/>
-    <w:lsdException w:name="Light Grid" w:uiPriority="62"/>
-    <w:lsdException w:name="Medium Shading 1" w:uiPriority="63"/>
-    <w:lsdException w:name="Medium Shading 2" w:uiPriority="64"/>
-    <w:lsdException w:name="Medium List 1" w:uiPriority="65"/>
-    <w:lsdException w:name="Medium List 2" w:uiPriority="66"/>
-    <w:lsdException w:name="Medium Grid 1" w:uiPriority="67"/>
-    <w:lsdException w:name="Medium Grid 2" w:uiPriority="68"/>
-    <w:lsdException w:name="Medium Grid 3" w:uiPriority="69"/>
-    <w:lsdException w:name="Dark List" w:uiPriority="70"/>
-    <w:lsdException w:name="Colorful Shading" w:uiPriority="71"/>
-    <w:lsdException w:name="Colorful List" w:uiPriority="72"/>
-    <w:lsdException w:name="Colorful Grid" w:uiPriority="73"/>
-    <w:lsdException w:name="Light Shading Accent 1" w:uiPriority="60"/>
-    <w:lsdException w:name="Light List Accent 1" w:uiPriority="61"/>
-    <w:lsdException w:name="Light Grid Accent 1" w:uiPriority="62"/>
-    <w:lsdException w:name="Medium Shading 1 Accent 1" w:uiPriority="63"/>
-    <w:lsdException w:name="Medium Shading 2 Accent 1" w:uiPriority="64"/>
-    <w:lsdException w:name="Medium List 1 Accent 1" w:uiPriority="65"/>
-    <w:lsdException w:name="Revision" w:semiHidden="1"/>
-    <w:lsdException w:name="List Paragraph" w:uiPriority="34" w:qFormat="1"/>
-    <w:lsdException w:name="Quote" w:uiPriority="29" w:qFormat="1"/>
-    <w:lsdException w:name="Intense Quote" w:uiPriority="30" w:qFormat="1"/>
-    <w:lsdException w:name="Medium List 2 Accent 1" w:uiPriority="66"/>
-    <w:lsdException w:name="Medium Grid 1 Accent 1" w:uiPriority="67"/>
-    <w:lsdException w:name="Medium Grid 2 Accent 1" w:uiPriority="68"/>
-    <w:lsdException w:name="Medium Grid 3 Accent 1" w:uiPriority="69"/>
-    <w:lsdException w:name="Dark List Accent 1" w:uiPriority="70"/>
-    <w:lsdException w:name="Colorful Shading Accent 1" w:uiPriority="71"/>
-    <w:lsdException w:name="Colorful List Accent 1" w:uiPriority="72"/>
-    <w:lsdException w:name="Colorful Grid Accent 1" w:uiPriority="73"/>
-    <w:lsdException w:name="Light Shading Accent 2" w:uiPriority="60"/>
-    <w:lsdException w:name="Light List Accent 2" w:uiPriority="61"/>
-    <w:lsdException w:name="Light Grid Accent 2" w:uiPriority="62"/>
-    <w:lsdException w:name="Medium Shading 1 Accent 2" w:uiPriority="63"/>
-    <w:lsdException w:name="Medium Shading 2 Accent 2" w:uiPriority="64"/>
-    <w:lsdException w:name="Medium List 1 Accent 2" w:uiPriority="65"/>
-    <w:lsdException w:name="Medium List 2 Accent 2" w:uiPriority="66"/>
-    <w:lsdException w:name="Medium Grid 1 Accent 2" w:uiPriority="67"/>
-    <w:lsdException w:name="Medium Grid 2 Accent 2" w:uiPriority="68"/>
-    <w:lsdException w:name="Medium Grid 3 Accent 2" w:uiPriority="69"/>
-    <w:lsdException w:name="Dark List Accent 2" w:uiPriority="70"/>
-    <w:lsdException w:name="Colorful Shading Accent 2" w:uiPriority="71"/>
-    <w:lsdException w:name="Colorful List Accent 2" w:uiPriority="72"/>
-    <w:lsdException w:name="Colorful Grid Accent 2" w:uiPriority="73"/>
-    <w:lsdException w:name="Light Shading Accent 3" w:uiPriority="60"/>
-    <w:lsdException w:name="Light List Accent 3" w:uiPriority="61"/>
-    <w:lsdException w:name="Light Grid Accent 3" w:uiPriority="62"/>
-    <w:lsdException w:name="Medium Shading 1 Accent 3" w:uiPriority="63"/>
-    <w:lsdException w:name="Medium Shading 2 Accent 3" w:uiPriority="64"/>
-    <w:lsdException w:name="Medium List 1 Accent 3" w:uiPriority="65"/>
-    <w:lsdException w:name="Medium List 2 Accent 3" w:uiPriority="66"/>
-    <w:lsdException w:name="Medium Grid 1 Accent 3" w:uiPriority="67"/>
-    <w:lsdException w:name="Medium Grid 2 Accent 3" w:uiPriority="68"/>
-    <w:lsdException w:name="Medium Grid 3 Accent 3" w:uiPriority="69"/>
-    <w:lsdException w:name="Dark List Accent 3" w:uiPriority="70"/>
-    <w:lsdException w:name="Colorful Shading Accent 3" w:uiPriority="71"/>
-    <w:lsdException w:name="Colorful List Accent 3" w:uiPriority="72"/>
-    <w:lsdException w:name="Colorful Grid Accent 3" w:uiPriority="73"/>
-    <w:lsdException w:name="Light Shading Accent 4" w:uiPriority="60"/>
-    <w:lsdException w:name="Light List Accent 4" w:uiPriority="61"/>
-    <w:lsdException w:name="Light Grid Accent 4" w:uiPriority="62"/>
-    <w:lsdException w:name="Medium Shading 1 Accent 4" w:uiPriority="63"/>
-    <w:lsdException w:name="Medium Shading 2 Accent 4" w:uiPriority="64"/>
-    <w:lsdException w:name="Medium List 1 Accent 4" w:uiPriority="65"/>
-    <w:lsdException w:name="Medium List 2 Accent 4" w:uiPriority="66"/>
-    <w:lsdException w:name="Medium Grid 1 Accent 4" w:uiPriority="67"/>
-    <w:lsdException w:name="Medium Grid 2 Accent 4" w:uiPriority="68"/>
-    <w:lsdException w:name="Medium Grid 3 Accent 4" w:uiPriority="69"/>
-    <w:lsdException w:name="Dark List Accent 4" w:uiPriority="70"/>
-    <w:lsdException w:name="Colorful Shading Accent 4" w:uiPriority="71"/>
-    <w:lsdException w:name="Colorful List Accent 4" w:uiPriority="72"/>
-    <w:lsdException w:name="Colorful Grid Accent 4" w:uiPriority="73"/>
-    <w:lsdException w:name="Light Shading Accent 5" w:uiPriority="60"/>
-    <w:lsdException w:name="Light List Accent 5" w:uiPriority="61"/>
-    <w:lsdException w:name="Light Grid Accent 5" w:uiPriority="62"/>
-    <w:lsdException w:name="Medium Shading 1 Accent 5" w:uiPriority="63"/>
-    <w:lsdException w:name="Medium Shading 2 Accent 5" w:uiPriority="64"/>
-    <w:lsdException w:name="Medium List 1 Accent 5" w:uiPriority="65"/>
-    <w:lsdException w:name="Medium List 2 Accent 5" w:uiPriority="66"/>
-    <w:lsdException w:name="Medium Grid 1 Accent 5" w:uiPriority="67"/>
-    <w:lsdException w:name="Medium Grid 2 Accent 5" w:uiPriority="68"/>
-    <w:lsdException w:name="Medium Grid 3 Accent 5" w:uiPriority="69"/>
-    <w:lsdException w:name="Dark List Accent 5" w:uiPriority="70"/>
-    <w:lsdException w:name="Colorful Shading Accent 5" w:uiPriority="71"/>
-    <w:lsdException w:name="Colorful List Accent 5" w:uiPriority="72"/>
-    <w:lsdException w:name="Colorful Grid Accent 5" w:uiPriority="73"/>
-    <w:lsdException w:name="Light Shading Accent 6" w:uiPriority="60"/>
-    <w:lsdException w:name="Light List Accent 6" w:uiPriority="61"/>
-    <w:lsdException w:name="Light Grid Accent 6" w:uiPriority="62"/>
-    <w:lsdException w:name="Medium Shading 1 Accent 6" w:uiPriority="63"/>
-    <w:lsdException w:name="Medium Shading 2 Accent 6" w:uiPriority="64"/>
-    <w:lsdException w:name="Medium List 1 Accent 6" w:uiPriority="65"/>
-    <w:lsdException w:name="Medium List 2 Accent 6" w:uiPriority="66"/>
-    <w:lsdException w:name="Medium Grid 1 Accent 6" w:uiPriority="67"/>
-    <w:lsdException w:name="Medium Grid 2 Accent 6" w:uiPriority="68"/>
-    <w:lsdException w:name="Medium Grid 3 Accent 6" w:uiPriority="69"/>
-    <w:lsdException w:name="Dark List Accent 6" w:uiPriority="70"/>
-    <w:lsdException w:name="Colorful Shading Accent 6" w:uiPriority="71"/>
-    <w:lsdException w:name="Colorful List Accent 6" w:uiPriority="72"/>
-    <w:lsdException w:name="Colorful Grid Accent 6" w:uiPriority="73"/>
-    <w:lsdException w:name="Subtle Emphasis" w:uiPriority="19" w:qFormat="1"/>
-    <w:lsdException w:name="Intense Emphasis" w:uiPriority="21" w:qFormat="1"/>
-    <w:lsdException w:name="Subtle Reference" w:uiPriority="31" w:qFormat="1"/>
-    <w:lsdException w:name="Intense Reference" w:uiPriority="32" w:qFormat="1"/>
-    <w:lsdException w:name="Book Title" w:uiPriority="33" w:qFormat="1"/>
-    <w:lsdException w:name="Bibliography" w:semiHidden="1" w:uiPriority="37" w:unhideWhenUsed="1"/>
-    <w:lsdException w:name="TOC Heading" w:semiHidden="1" w:uiPriority="39" w:unhideWhenUsed="1" w:qFormat="1"/>
-    <w:lsdException w:name="Plain Table 1" w:uiPriority="41"/>
-    <w:lsdException w:name="Plain Table 2" w:uiPriority="42"/>
-    <w:lsdException w:name="Plain Table 3" w:uiPriority="43"/>
-    <w:lsdException w:name="Plain Table 4" w:uiPriority="44"/>
-    <w:lsdException w:name="Plain Table 5" w:uiPriority="45"/>
-    <w:lsdException w:name="Grid Table Light" w:uiPriority="40"/>
-    <w:lsdException w:name="Grid Table 1 Light" w:uiPriority="46"/>
-    <w:lsdException w:name="Grid Table 2" w:uiPriority="47"/>
-    <w:lsdException w:name="Grid Table 3" w:uiPriority="48"/>
-    <w:lsdException w:name="Grid Table 4" w:uiPriority="49"/>
-    <w:lsdException w:name="Grid Table 5 Dark" w:uiPriority="50"/>
-    <w:lsdException w:name="Grid Table 6 Colorful" w:uiPriority="51"/>
-    <w:lsdException w:name="Grid Table 7 Colorful" w:uiPriority="52"/>
-    <w:lsdException w:name="Grid Table 1 Light Accent 1" w:uiPriority="46"/>
-    <w:lsdException w:name="Grid Table 2 Accent 1" w:uiPriority="47"/>
-    <w:lsdException w:name="Grid Table 3 Accent 1" w:uiPriority="48"/>
-    <w:lsdException w:name="Grid Table 4 Accent 1" w:uiPriority="49"/>
-    <w:lsdException w:name="Grid Table 5 Dark Accent 1" w:uiPriority="50"/>
-    <w:lsdException w:name="Grid Table 6 Colorful Accent 1" w:uiPriority="51"/>
-    <w:lsdException w:name="Grid Table 7 Colorful Accent 1" w:uiPriority="52"/>
-    <w:lsdException w:name="Grid Table 1 Light Accent 2" w:uiPriority="46"/>
-    <w:lsdException w:name="Grid Table 2 Accent 2" w:uiPriority="47"/>
-    <w:lsdException w:name="Grid Table 3 Accent 2" w:uiPriority="48"/>
-    <w:lsdException w:name="Grid Table 4 Accent 2" w:uiPriority="49"/>
-    <w:lsdException w:name="Grid Table 5 Dark Accent 2" w:uiPriority="50"/>
-    <w:lsdException w:name="Grid Table 6 Colorful Accent 2" w:uiPriority="51"/>
-    <w:lsdException w:name="Grid Table 7 Colorful Accent 2" w:uiPriority="52"/>
-    <w:lsdException w:name="Grid Table 1 Light Accent 3" w:uiPriority="46"/>
-    <w:lsdException w:name="Grid Table 2 Accent 3" w:uiPriority="47"/>
-    <w:lsdException w:name="Grid Table 3 Accent 3" w:uiPriority="48"/>
-    <w:lsdException w:name="Grid Table 4 Accent 3" w:uiPriority="49"/>
-    <w:lsdException w:name="Grid Table 5 Dark Accent 3" w:uiPriority="50"/>
-    <w:lsdException w:name="Grid Table 6 Colorful Accent 3" w:uiPriority="51"/>
-    <w:lsdException w:name="Grid Table 7 Colorful Accent 3" w:uiPriority="52"/>
-    <w:lsdException w:name="Grid Table 1 Light Accent 4" w:uiPriority="46"/>
-    <w:lsdException w:name="Grid Table 2 Accent 4" w:uiPriority="47"/>
-    <w:lsdException w:name="Grid Table 3 Accent 4" w:uiPriority="48"/>
-    <w:lsdException w:name="Grid Table 4 Accent 4" w:uiPriority="49"/>
-    <w:lsdException w:name="Grid Table 5 Dark Accent 4" w:uiPriority="50"/>
-    <w:lsdException w:name="Grid Table 6 Colorful Accent 4" w:uiPriority="51"/>
-    <w:lsdException w:name="Grid Table 7 Colorful Accent 4" w:uiPriority="52"/>
-    <w:lsdException w:name="Grid Table 1 Light Accent 5" w:uiPriority="46"/>
-    <w:lsdException w:name="Grid Table 2 Accent 5" w:uiPriority="47"/>
-    <w:lsdException w:name="Grid Table 3 Accent 5" w:uiPriority="48"/>
-    <w:lsdException w:name="Grid Table 4 Accent 5" w:uiPriority="49"/>
-    <w:lsdException w:name="Grid Table 5 Dark Accent 5" w:uiPriority="50"/>
-    <w:lsdException w:name="Grid Table 6 Colorful Accent 5" w:uiPriority="51"/>
-    <w:lsdException w:name="Grid Table 7 Colorful Accent 5" w:uiPriority="52"/>
-    <w:lsdException w:name="Grid Table 1 Light Accent 6" w:uiPriority="46"/>
-    <w:lsdException w:name="Grid Table 2 Accent 6" w:uiPriority="47"/>
-    <w:lsdException w:name="Grid Table 3 Accent 6" w:uiPriority="48"/>
-    <w:lsdException w:name="Grid Table 4 Accent 6" w:uiPriority="49"/>
-    <w:lsdException w:name="Grid Table 5 Dark Accent 6" w:uiPriority="50"/>
-    <w:lsdException w:name="Grid Table 6 Colorful Accent 6" w:uiPriority="51"/>
-    <w:lsdException w:name="Grid Table 7 Colorful Accent 6" w:uiPriority="52"/>
-    <w:lsdException w:name="List Table 1 Light" w:uiPriority="46"/>
-    <w:lsdException w:name="List Table 2" w:uiPriority="47"/>
-    <w:lsdException w:name="List Table 3" w:uiPriority="48"/>
-    <w:lsdException w:name="List Table 4" w:uiPriority="49"/>
-    <w:lsdException w:name="List Table 5 Dark" w:uiPriority="50"/>
-    <w:lsdException w:name="List Table 6 Colorful" w:uiPriority="51"/>
-    <w:lsdException w:name="List Table 7 Colorful" w:uiPriority="52"/>
-    <w:lsdException w:name="List Table 1 Light Accent 1" w:uiPriority="46"/>
-    <w:lsdException w:name="List Table 2 Accent 1" w:uiPriority="47"/>
-    <w:lsdException w:name="List Table 3 Accent 1" w:uiPriority="48"/>
-    <w:lsdException w:name="List Table 4 Accent 1" w:uiPriority="49"/>
-    <w:lsdException w:name="List Table 5 Dark Accent 1" w:uiPriority="50"/>
-    <w:lsdException w:name="List Table 6 Colorful Accent 1" w:uiPriority="51"/>
-    <w:lsdException w:name="List Table 7 Colorful Accent 1" w:uiPriority="52"/>
-    <w:lsdException w:name="List Table 1 Light Accent 2" w:uiPriority="46"/>
-    <w:lsdException w:name="List Table 2 Accent 2" w:uiPriority="47"/>
-    <w:lsdException w:name="List Table 3 Accent 2" w:uiPriority="48"/>
-    <w:lsdException w:name="List Table 4 Accent 2" w:uiPriority="49"/>
-    <w:lsdException w:name="List Table 5 Dark Accent 2" w:uiPriority="50"/>
-    <w:lsdException w:name="List Table 6 Colorful Accent 2" w:uiPriority="51"/>
-    <w:lsdException w:name="List Table 7 Colorful Accent 2" w:uiPriority="52"/>
-    <w:lsdException w:name="List Table 1 Light Accent 3" w:uiPriority="46"/>
-    <w:lsdException w:name="List Table 2 Accent 3" w:uiPriority="47"/>
-    <w:lsdException w:name="List Table 3 Accent 3" w:uiPriority="48"/>
-    <w:lsdException w:name="List Table 4 Accent 3" w:uiPriority="49"/>
-    <w:lsdException w:name="List Table 5 Dark Accent 3" w:uiPriority="50"/>
-    <w:lsdException w:name="List Table 6 Colorful Accent 3" w:uiPriority="51"/>
-    <w:lsdException w:name="List Table 7 Colorful Accent 3" w:uiPriority="52"/>
-    <w:lsdException w:name="List Table 1 Light Accent 4" w:uiPriority="46"/>
-    <w:lsdException w:name="List Table 2 Accent 4" w:uiPriority="47"/>
-    <w:lsdException w:name="List Table 3 Accent 4" w:uiPriority="48"/>
-    <w:lsdException w:name="List Table 4 Accent 4" w:uiPriority="49"/>
-    <w:lsdException w:name="List Table 5 Dark Accent 4" w:uiPriority="50"/>
-    <w:lsdException w:name="List Table 6 Colorful Accent 4" w:uiPriority="51"/>
-    <w:lsdException w:name="List Table 7 Colorful Accent 4" w:uiPriority="52"/>
-    <w:lsdException w:name="List Table 1 Light Accent 5" w:uiPriority="46"/>
-    <w:lsdException w:name="List Table 2 Accent 5" w:uiPriority="47"/>
-    <w:lsdException w:name="List Table 3 Accent 5" w:uiPriority="48"/>
-    <w:lsdException w:name="List Table 4 Accent 5" w:uiPriority="49"/>
-    <w:lsdException w:name="List Table 5 Dark Accent 5" w:uiPriority="50"/>
-    <w:lsdException w:name="List Table 6 Colorful Accent 5" w:uiPriority="51"/>
-    <w:lsdException w:name="List Table 7 Colorful Accent 5" w:uiPriority="52"/>
-    <w:lsdException w:name="List Table 1 Light Accent 6" w:uiPriority="46"/>
-    <w:lsdException w:name="List Table 2 Accent 6" w:uiPriority="47"/>
-    <w:lsdException w:name="List Table 3 Accent 6" w:uiPriority="48"/>
-    <w:lsdException w:name="List Table 4 Accent 6" w:uiPriority="49"/>
-    <w:lsdException w:name="List Table 5 Dark Accent 6" w:uiPriority="50"/>
-    <w:lsdException w:name="List Table 6 Colorful Accent 6" w:uiPriority="51"/>
-    <w:lsdException w:name="List Table 7 Colorful Accent 6" w:uiPriority="52"/>
+  <w:latentStyles w:defLockedState="0" w:defUIPriority="99" w:defSemiHidden="1" w:defUnhideWhenUsed="1" w:defQFormat="0" w:count="267">
+    <w:lsdException w:name="Normal" w:semiHidden="0" w:uiPriority="0" w:unhideWhenUsed="0" w:qFormat="1"/>
+    <w:lsdException w:name="heading 1" w:semiHidden="0" w:uiPriority="9" w:unhideWhenUsed="0" w:qFormat="1"/>
+    <w:lsdException w:name="heading 2" w:uiPriority="9" w:qFormat="1"/>
+    <w:lsdException w:name="heading 3" w:uiPriority="9" w:qFormat="1"/>
+    <w:lsdException w:name="heading 4" w:uiPriority="9" w:qFormat="1"/>
+    <w:lsdException w:name="heading 5" w:uiPriority="9" w:qFormat="1"/>
+    <w:lsdException w:name="heading 6" w:uiPriority="9" w:qFormat="1"/>
+    <w:lsdException w:name="heading 7" w:uiPriority="9" w:qFormat="1"/>
+    <w:lsdException w:name="heading 8" w:uiPriority="9" w:qFormat="1"/>
+    <w:lsdException w:name="heading 9" w:uiPriority="9" w:qFormat="1"/>
+    <w:lsdException w:name="toc 1" w:uiPriority="39"/>
+    <w:lsdException w:name="toc 2" w:uiPriority="39"/>
+    <w:lsdException w:name="toc 3" w:uiPriority="39"/>
+    <w:lsdException w:name="toc 4" w:uiPriority="39"/>
+    <w:lsdException w:name="toc 5" w:uiPriority="39"/>
+    <w:lsdException w:name="toc 6" w:uiPriority="39"/>
+    <w:lsdException w:name="toc 7" w:uiPriority="39"/>
+    <w:lsdException w:name="toc 8" w:uiPriority="39"/>
+    <w:lsdException w:name="toc 9" w:uiPriority="39"/>
+    <w:lsdException w:name="caption" w:uiPriority="35" w:qFormat="1"/>
+    <w:lsdException w:name="Title" w:semiHidden="0" w:uiPriority="10" w:unhideWhenUsed="0" w:qFormat="1"/>
+    <w:lsdException w:name="Default Paragraph Font" w:uiPriority="1"/>
+    <w:lsdException w:name="Subtitle" w:semiHidden="0" w:uiPriority="11" w:unhideWhenUsed="0" w:qFormat="1"/>
+    <w:lsdException w:name="Strong" w:semiHidden="0" w:uiPriority="22" w:unhideWhenUsed="0" w:qFormat="1"/>
+    <w:lsdException w:name="Emphasis" w:semiHidden="0" w:uiPriority="20" w:unhideWhenUsed="0" w:qFormat="1"/>
+    <w:lsdException w:name="Table Grid" w:semiHidden="0" w:uiPriority="59" w:unhideWhenUsed="0"/>
+    <w:lsdException w:name="Placeholder Text" w:unhideWhenUsed="0"/>
+    <w:lsdException w:name="No Spacing" w:semiHidden="0" w:uiPriority="1" w:unhideWhenUsed="0" w:qFormat="1"/>
+    <w:lsdException w:name="Light Shading" w:semiHidden="0" w:uiPriority="60" w:unhideWhenUsed="0"/>
+    <w:lsdException w:name="Light List" w:semiHidden="0" w:uiPriority="61" w:unhideWhenUsed="0"/>
+    <w:lsdException w:name="Light Grid" w:semiHidden="0" w:uiPriority="62" w:unhideWhenUsed="0"/>
+    <w:lsdException w:name="Medium Shading 1" w:semiHidden="0" w:uiPriority="63" w:unhideWhenUsed="0"/>
+    <w:lsdException w:name="Medium Shading 2" w:semiHidden="0" w:uiPriority="64" w:unhideWhenUsed="0"/>
+    <w:lsdException w:name="Medium List 1" w:semiHidden="0" w:uiPriority="65" w:unhideWhenUsed="0"/>
+    <w:lsdException w:name="Medium List 2" w:semiHidden="0" w:uiPriority="66" w:unhideWhenUsed="0"/>
+    <w:lsdException w:name="Medium Grid 1" w:semiHidden="0" w:uiPriority="67" w:unhideWhenUsed="0"/>
+    <w:lsdException w:name="Medium Grid 2" w:semiHidden="0" w:uiPriority="68" w:unhideWhenUsed="0"/>
+    <w:lsdException w:name="Medium Grid 3" w:semiHidden="0" w:uiPriority="69" w:unhideWhenUsed="0"/>
+    <w:lsdException w:name="Dark List" w:semiHidden="0" w:uiPriority="70" w:unhideWhenUsed="0"/>
+    <w:lsdException w:name="Colorful Shading" w:semiHidden="0" w:uiPriority="71" w:unhideWhenUsed="0"/>
+    <w:lsdException w:name="Colorful List" w:semiHidden="0" w:uiPriority="72" w:unhideWhenUsed="0"/>
+    <w:lsdException w:name="Colorful Grid" w:semiHidden="0" w:uiPriority="73" w:unhideWhenUsed="0"/>
+    <w:lsdException w:name="Light Shading Accent 1" w:semiHidden="0" w:uiPriority="60" w:unhideWhenUsed="0"/>
+    <w:lsdException w:name="Light List Accent 1" w:semiHidden="0" w:uiPriority="61" w:unhideWhenUsed="0"/>
+    <w:lsdException w:name="Light Grid Accent 1" w:semiHidden="0" w:uiPriority="62" w:unhideWhenUsed="0"/>
+    <w:lsdException w:name="Medium Shading 1 Accent 1" w:semiHidden="0" w:uiPriority="63" w:unhideWhenUsed="0"/>
+    <w:lsdException w:name="Medium Shading 2 Accent 1" w:semiHidden="0" w:uiPriority="64" w:unhideWhenUsed="0"/>
+    <w:lsdException w:name="Medium List 1 Accent 1" w:semiHidden="0" w:uiPriority="65" w:unhideWhenUsed="0"/>
+    <w:lsdException w:name="Revision" w:unhideWhenUsed="0"/>
+    <w:lsdException w:name="List Paragraph" w:semiHidden="0" w:uiPriority="34" w:unhideWhenUsed="0" w:qFormat="1"/>
+    <w:lsdException w:name="Quote" w:semiHidden="0" w:uiPriority="29" w:unhideWhenUsed="0" w:qFormat="1"/>
+    <w:lsdException w:name="Intense Quote" w:semiHidden="0" w:uiPriority="30" w:unhideWhenUsed="0" w:qFormat="1"/>
+    <w:lsdException w:name="Medium List 2 Accent 1" w:semiHidden="0" w:uiPriority="66" w:unhideWhenUsed="0"/>
+    <w:lsdException w:name="Medium Grid 1 Accent 1" w:semiHidden="0" w:uiPriority="67" w:unhideWhenUsed="0"/>
+    <w:lsdException w:name="Medium Grid 2 Accent 1" w:semiHidden="0" w:uiPriority="68" w:unhideWhenUsed="0"/>
+    <w:lsdException w:name="Medium Grid 3 Accent 1" w:semiHidden="0" w:uiPriority="69" w:unhideWhenUsed="0"/>
+    <w:lsdException w:name="Dark List Accent 1" w:semiHidden="0" w:uiPriority="70" w:unhideWhenUsed="0"/>
+    <w:lsdException w:name="Colorful Shading Accent 1" w:semiHidden="0" w:uiPriority="71" w:unhideWhenUsed="0"/>
+    <w:lsdException w:name="Colorful List Accent 1" w:semiHidden="0" w:uiPriority="72" w:unhideWhenUsed="0"/>
+    <w:lsdException w:name="Colorful Grid Accent 1" w:semiHidden="0" w:uiPriority="73" w:unhideWhenUsed="0"/>
+    <w:lsdException w:name="Light Shading Accent 2" w:semiHidden="0" w:uiPriority="60" w:unhideWhenUsed="0"/>
+    <w:lsdException w:name="Light List Accent 2" w:semiHidden="0" w:uiPriority="61" w:unhideWhenUsed="0"/>
+    <w:lsdException w:name="Light Grid Accent 2" w:semiHidden="0" w:uiPriority="62" w:unhideWhenUsed="0"/>
+    <w:lsdException w:name="Medium Shading 1 Accent 2" w:semiHidden="0" w:uiPriority="63" w:unhideWhenUsed="0"/>
+    <w:lsdException w:name="Medium Shading 2 Accent 2" w:semiHidden="0" w:uiPriority="64" w:unhideWhenUsed="0"/>
+    <w:lsdException w:name="Medium List 1 Accent 2" w:semiHidden="0" w:uiPriority="65" w:unhideWhenUsed="0"/>
+    <w:lsdException w:name="Medium List 2 Accent 2" w:semiHidden="0" w:uiPriority="66" w:unhideWhenUsed="0"/>
+    <w:lsdException w:name="Medium Grid 1 Accent 2" w:semiHidden="0" w:uiPriority="67" w:unhideWhenUsed="0"/>
+    <w:lsdException w:name="Medium Grid 2 Accent 2" w:semiHidden="0" w:uiPriority="68" w:unhideWhenUsed="0"/>
+    <w:lsdException w:name="Medium Grid 3 Accent 2" w:semiHidden="0" w:uiPriority="69" w:unhideWhenUsed="0"/>
+    <w:lsdException w:name="Dark List Accent 2" w:semiHidden="0" w:uiPriority="70" w:unhideWhenUsed="0"/>
+    <w:lsdException w:name="Colorful Shading Accent 2" w:semiHidden="0" w:uiPriority="71" w:unhideWhenUsed="0"/>
+    <w:lsdException w:name="Colorful List Accent 2" w:semiHidden="0" w:uiPriority="72" w:unhideWhenUsed="0"/>
+    <w:lsdException w:name="Colorful Grid Accent 2" w:semiHidden="0" w:uiPriority="73" w:unhideWhenUsed="0"/>
+    <w:lsdException w:name="Light Shading Accent 3" w:semiHidden="0" w:uiPriority="60" w:unhideWhenUsed="0"/>
+    <w:lsdException w:name="Light List Accent 3" w:semiHidden="0" w:uiPriority="61" w:unhideWhenUsed="0"/>
+    <w:lsdException w:name="Light Grid Accent 3" w:semiHidden="0" w:uiPriority="62" w:unhideWhenUsed="0"/>
+    <w:lsdException w:name="Medium Shading 1 Accent 3" w:semiHidden="0" w:uiPriority="63" w:unhideWhenUsed="0"/>
+    <w:lsdException w:name="Medium Shading 2 Accent 3" w:semiHidden="0" w:uiPriority="64" w:unhideWhenUsed="0"/>
+    <w:lsdException w:name="Medium List 1 Accent 3" w:semiHidden="0" w:uiPriority="65" w:unhideWhenUsed="0"/>
+    <w:lsdException w:name="Medium List 2 Accent 3" w:semiHidden="0" w:uiPriority="66" w:unhideWhenUsed="0"/>
+    <w:lsdException w:name="Medium Grid 1 Accent 3" w:semiHidden="0" w:uiPriority="67" w:unhideWhenUsed="0"/>
+    <w:lsdException w:name="Medium Grid 2 Accent 3" w:semiHidden="0" w:uiPriority="68" w:unhideWhenUsed="0"/>
+    <w:lsdException w:name="Medium Grid 3 Accent 3" w:semiHidden="0" w:uiPriority="69" w:unhideWhenUsed="0"/>
+    <w:lsdException w:name="Dark List Accent 3" w:semiHidden="0" w:uiPriority="70" w:unhideWhenUsed="0"/>
+    <w:lsdException w:name="Colorful Shading Accent 3" w:semiHidden="0" w:uiPriority="71" w:unhideWhenUsed="0"/>
+    <w:lsdException w:name="Colorful List Accent 3" w:semiHidden="0" w:uiPriority="72" w:unhideWhenUsed="0"/>
+    <w:lsdException w:name="Colorful Grid Accent 3" w:semiHidden="0" w:uiPriority="73" w:unhideWhenUsed="0"/>
+    <w:lsdException w:name="Light Shading Accent 4" w:semiHidden="0" w:uiPriority="60" w:unhideWhenUsed="0"/>
+    <w:lsdException w:name="Light List Accent 4" w:semiHidden="0" w:uiPriority="61" w:unhideWhenUsed="0"/>
+    <w:lsdException w:name="Light Grid Accent 4" w:semiHidden="0" w:uiPriority="62" w:unhideWhenUsed="0"/>
+    <w:lsdException w:name="Medium Shading 1 Accent 4" w:semiHidden="0" w:uiPriority="63" w:unhideWhenUsed="0"/>
+    <w:lsdException w:name="Medium Shading 2 Accent 4" w:semiHidden="0" w:uiPriority="64" w:unhideWhenUsed="0"/>
+    <w:lsdException w:name="Medium List 1 Accent 4" w:semiHidden="0" w:uiPriority="65" w:unhideWhenUsed="0"/>
+    <w:lsdException w:name="Medium List 2 Accent 4" w:semiHidden="0" w:uiPriority="66" w:unhideWhenUsed="0"/>
+    <w:lsdException w:name="Medium Grid 1 Accent 4" w:semiHidden="0" w:uiPriority="67" w:unhideWhenUsed="0"/>
+    <w:lsdException w:name="Medium Grid 2 Accent 4" w:semiHidden="0" w:uiPriority="68" w:unhideWhenUsed="0"/>
+    <w:lsdException w:name="Medium Grid 3 Accent 4" w:semiHidden="0" w:uiPriority="69" w:unhideWhenUsed="0"/>
+    <w:lsdException w:name="Dark List Accent 4" w:semiHidden="0" w:uiPriority="70" w:unhideWhenUsed="0"/>
+    <w:lsdException w:name="Colorful Shading Accent 4" w:semiHidden="0" w:uiPriority="71" w:unhideWhenUsed="0"/>
+    <w:lsdException w:name="Colorful List Accent 4" w:semiHidden="0" w:uiPriority="72" w:unhideWhenUsed="0"/>
+    <w:lsdException w:name="Colorful Grid Accent 4" w:semiHidden="0" w:uiPriority="73" w:unhideWhenUsed="0"/>
+    <w:lsdException w:name="Light Shading Accent 5" w:semiHidden="0" w:uiPriority="60" w:unhideWhenUsed="0"/>
+    <w:lsdException w:name="Light List Accent 5" w:semiHidden="0" w:uiPriority="61" w:unhideWhenUsed="0"/>
+    <w:lsdException w:name="Light Grid Accent 5" w:semiHidden="0" w:uiPriority="62" w:unhideWhenUsed="0"/>
+    <w:lsdException w:name="Medium Shading 1 Accent 5" w:semiHidden="0" w:uiPriority="63" w:unhideWhenUsed="0"/>
+    <w:lsdException w:name="Medium Shading 2 Accent 5" w:semiHidden="0" w:uiPriority="64" w:unhideWhenUsed="0"/>
+    <w:lsdException w:name="Medium List 1 Accent 5" w:semiHidden="0" w:uiPriority="65" w:unhideWhenUsed="0"/>
+    <w:lsdException w:name="Medium List 2 Accent 5" w:semiHidden="0" w:uiPriority="66" w:unhideWhenUsed="0"/>
+    <w:lsdException w:name="Medium Grid 1 Accent 5" w:semiHidden="0" w:uiPriority="67" w:unhideWhenUsed="0"/>
+    <w:lsdException w:name="Medium Grid 2 Accent 5" w:semiHidden="0" w:uiPriority="68" w:unhideWhenUsed="0"/>
+    <w:lsdException w:name="Medium Grid 3 Accent 5" w:semiHidden="0" w:uiPriority="69" w:unhideWhenUsed="0"/>
+    <w:lsdException w:name="Dark List Accent 5" w:semiHidden="0" w:uiPriority="70" w:unhideWhenUsed="0"/>
+    <w:lsdException w:name="Colorful Shading Accent 5" w:semiHidden="0" w:uiPriority="71" w:unhideWhenUsed="0"/>
+    <w:lsdException w:name="Colorful List Accent 5" w:semiHidden="0" w:uiPriority="72" w:unhideWhenUsed="0"/>
+    <w:lsdException w:name="Colorful Grid Accent 5" w:semiHidden="0" w:uiPriority="73" w:unhideWhenUsed="0"/>
+    <w:lsdException w:name="Light Shading Accent 6" w:semiHidden="0" w:uiPriority="60" w:unhideWhenUsed="0"/>
+    <w:lsdException w:name="Light List Accent 6" w:semiHidden="0" w:uiPriority="61" w:unhideWhenUsed="0"/>
+    <w:lsdException w:name="Light Grid Accent 6" w:semiHidden="0" w:uiPriority="62" w:unhideWhenUsed="0"/>
+    <w:lsdException w:name="Medium Shading 1 Accent 6" w:semiHidden="0" w:uiPriority="63" w:unhideWhenUsed="0"/>
+    <w:lsdException w:name="Medium Shading 2 Accent 6" w:semiHidden="0" w:uiPriority="64" w:unhideWhenUsed="0"/>
+    <w:lsdException w:name="Medium List 1 Accent 6" w:semiHidden="0" w:uiPriority="65" w:unhideWhenUsed="0"/>
+    <w:lsdException w:name="Medium List 2 Accent 6" w:semiHidden="0" w:uiPriority="66" w:unhideWhenUsed="0"/>
+    <w:lsdException w:name="Medium Grid 1 Accent 6" w:semiHidden="0" w:uiPriority="67" w:unhideWhenUsed="0"/>
+    <w:lsdException w:name="Medium Grid 2 Accent 6" w:semiHidden="0" w:uiPriority="68" w:unhideWhenUsed="0"/>
+    <w:lsdException w:name="Medium Grid 3 Accent 6" w:semiHidden="0" w:uiPriority="69" w:unhideWhenUsed="0"/>
+    <w:lsdException w:name="Dark List Accent 6" w:semiHidden="0" w:uiPriority="70" w:unhideWhenUsed="0"/>
+    <w:lsdException w:name="Colorful Shading Accent 6" w:semiHidden="0" w:uiPriority="71" w:unhideWhenUsed="0"/>
+    <w:lsdException w:name="Colorful List Accent 6" w:semiHidden="0" w:uiPriority="72" w:unhideWhenUsed="0"/>
+    <w:lsdException w:name="Colorful Grid Accent 6" w:semiHidden="0" w:uiPriority="73" w:unhideWhenUsed="0"/>
+    <w:lsdException w:name="Subtle Emphasis" w:semiHidden="0" w:uiPriority="19" w:unhideWhenUsed="0" w:qFormat="1"/>
+    <w:lsdException w:name="Intense Emphasis" w:semiHidden="0" w:uiPriority="21" w:unhideWhenUsed="0" w:qFormat="1"/>
+    <w:lsdException w:name="Subtle Reference" w:semiHidden="0" w:uiPriority="31" w:unhideWhenUsed="0" w:qFormat="1"/>
+    <w:lsdException w:name="Intense Reference" w:semiHidden="0" w:uiPriority="32" w:unhideWhenUsed="0" w:qFormat="1"/>
+    <w:lsdException w:name="Book Title" w:semiHidden="0" w:uiPriority="33" w:unhideWhenUsed="0" w:qFormat="1"/>
+    <w:lsdException w:name="Bibliography" w:uiPriority="37"/>
+    <w:lsdException w:name="TOC Heading" w:uiPriority="39" w:qFormat="1"/>
   </w:latentStyles>
   <w:style w:type="paragraph" w:default="1" w:styleId="Normal">
     <w:name w:val="Normal"/>
@@ -6620,6 +8672,7 @@
     <w:uiPriority w:val="99"/>
     <w:semiHidden/>
     <w:unhideWhenUsed/>
+    <w:qFormat/>
     <w:tblPr>
       <w:tblInd w:w="0" w:type="dxa"/>
       <w:tblCellMar>
@@ -6724,6 +8777,7 @@
       <w:spacing w:line="240" w:lineRule="auto"/>
     </w:pPr>
     <w:tblPr>
+      <w:tblInd w:w="0" w:type="dxa"/>
       <w:tblBorders>
         <w:top w:val="single" w:sz="4" w:space="0" w:color="000000" w:themeColor="text1"/>
         <w:left w:val="single" w:sz="4" w:space="0" w:color="000000" w:themeColor="text1"/>
@@ -6732,6 +8786,12 @@
         <w:insideH w:val="single" w:sz="4" w:space="0" w:color="000000" w:themeColor="text1"/>
         <w:insideV w:val="single" w:sz="4" w:space="0" w:color="000000" w:themeColor="text1"/>
       </w:tblBorders>
+      <w:tblCellMar>
+        <w:top w:w="0" w:type="dxa"/>
+        <w:left w:w="108" w:type="dxa"/>
+        <w:bottom w:w="0" w:type="dxa"/>
+        <w:right w:w="108" w:type="dxa"/>
+      </w:tblCellMar>
     </w:tblPr>
   </w:style>
   <w:style w:type="character" w:styleId="Hyperlink">
@@ -6743,6 +8803,37 @@
     <w:rPr>
       <w:color w:val="0000FF" w:themeColor="hyperlink"/>
       <w:u w:val="single"/>
+    </w:rPr>
+  </w:style>
+  <w:style w:type="paragraph" w:styleId="Textodebalo">
+    <w:name w:val="Balloon Text"/>
+    <w:basedOn w:val="Normal"/>
+    <w:link w:val="TextodebaloChar"/>
+    <w:uiPriority w:val="99"/>
+    <w:semiHidden/>
+    <w:unhideWhenUsed/>
+    <w:rsid w:val="00FA5574"/>
+    <w:pPr>
+      <w:spacing w:line="240" w:lineRule="auto"/>
+    </w:pPr>
+    <w:rPr>
+      <w:rFonts w:ascii="Tahoma" w:hAnsi="Tahoma" w:cs="Tahoma"/>
+      <w:sz w:val="16"/>
+      <w:szCs w:val="16"/>
+    </w:rPr>
+  </w:style>
+  <w:style w:type="character" w:customStyle="1" w:styleId="TextodebaloChar">
+    <w:name w:val="Texto de balão Char"/>
+    <w:basedOn w:val="Fontepargpadro"/>
+    <w:link w:val="Textodebalo"/>
+    <w:uiPriority w:val="99"/>
+    <w:semiHidden/>
+    <w:rsid w:val="00FA5574"/>
+    <w:rPr>
+      <w:rFonts w:ascii="Tahoma" w:hAnsi="Tahoma" w:cs="Tahoma"/>
+      <w:color w:val="00000A"/>
+      <w:sz w:val="16"/>
+      <w:szCs w:val="16"/>
     </w:rPr>
   </w:style>
 </w:styles>

</xml_diff>

<commit_message>
Adição de artefatos a pasta de gerência de projeto.
</commit_message>
<xml_diff>
--- a/Artefatos de Documentação/Processo Aplicado/EveRemind/2-Gerencia de Projeto/EveRemind-Plano de Projeto Scrum.docx
+++ b/Artefatos de Documentação/Processo Aplicado/EveRemind/2-Gerencia de Projeto/EveRemind-Plano de Projeto Scrum.docx
@@ -974,38 +974,52 @@
           <w:sz w:val="24"/>
           <w:szCs w:val="24"/>
         </w:rPr>
-        <w:t xml:space="preserve"> 1, em tarefas e vão usar um </w:t>
+        <w:t xml:space="preserve"> 1, em tarefas e vão usar um Kanban para gerenciar o andamento destas tarefas. </w:t>
+      </w:r>
+      <w:r>
+        <w:rPr>
+          <w:rFonts w:asciiTheme="minorHAnsi" w:hAnsiTheme="minorHAnsi" w:cstheme="minorHAnsi"/>
+          <w:color w:val="000000" w:themeColor="text1"/>
+          <w:sz w:val="24"/>
+          <w:szCs w:val="24"/>
+        </w:rPr>
+        <w:t xml:space="preserve">As tarefas poderão ser visualizadas no </w:t>
+      </w:r>
+      <w:hyperlink r:id="rId5" w:history="1">
+        <w:r>
+          <w:rPr>
+            <w:rStyle w:val="Hyperlink"/>
+            <w:rFonts w:asciiTheme="minorHAnsi" w:hAnsiTheme="minorHAnsi" w:cstheme="minorHAnsi"/>
+            <w:sz w:val="24"/>
+            <w:szCs w:val="24"/>
+          </w:rPr>
+          <w:t>Kanban</w:t>
+        </w:r>
+      </w:hyperlink>
+      <w:r>
+        <w:rPr>
+          <w:rFonts w:asciiTheme="minorHAnsi" w:hAnsiTheme="minorHAnsi" w:cstheme="minorHAnsi"/>
+          <w:color w:val="000000" w:themeColor="text1"/>
+          <w:sz w:val="24"/>
+          <w:szCs w:val="24"/>
+        </w:rPr>
+        <w:t xml:space="preserve"> do Projeto </w:t>
       </w:r>
       <w:proofErr w:type="spellStart"/>
       <w:r>
         <w:rPr>
           <w:rFonts w:asciiTheme="minorHAnsi" w:hAnsiTheme="minorHAnsi" w:cstheme="minorHAnsi"/>
-          <w:sz w:val="24"/>
-          <w:szCs w:val="24"/>
-        </w:rPr>
-        <w:t>Kanban</w:t>
+          <w:color w:val="000000" w:themeColor="text1"/>
+          <w:sz w:val="24"/>
+          <w:szCs w:val="24"/>
+        </w:rPr>
+        <w:t>EveRemind</w:t>
       </w:r>
       <w:proofErr w:type="spellEnd"/>
       <w:r>
         <w:rPr>
           <w:rFonts w:asciiTheme="minorHAnsi" w:hAnsiTheme="minorHAnsi" w:cstheme="minorHAnsi"/>
-          <w:sz w:val="24"/>
-          <w:szCs w:val="24"/>
-        </w:rPr>
-        <w:t xml:space="preserve"> para gerenciar o andamento destas tarefas. </w:t>
-      </w:r>
-      <w:r>
-        <w:rPr>
-          <w:rFonts w:asciiTheme="minorHAnsi" w:hAnsiTheme="minorHAnsi" w:cstheme="minorHAnsi"/>
-          <w:color w:val="FF0000"/>
-          <w:sz w:val="24"/>
-          <w:szCs w:val="24"/>
-        </w:rPr>
-        <w:t>Citar as tarefas</w:t>
-      </w:r>
-      <w:r>
-        <w:rPr>
-          <w:rFonts w:asciiTheme="minorHAnsi" w:hAnsiTheme="minorHAnsi" w:cstheme="minorHAnsi"/>
+          <w:color w:val="000000" w:themeColor="text1"/>
           <w:sz w:val="24"/>
           <w:szCs w:val="24"/>
         </w:rPr>
@@ -1014,6 +1028,168 @@
     </w:p>
     <w:p>
       <w:pPr>
+        <w:pStyle w:val="PargrafodaLista"/>
+        <w:suppressAutoHyphens w:val="0"/>
+        <w:spacing w:after="160" w:line="259" w:lineRule="auto"/>
+        <w:ind w:left="360"/>
+        <w:jc w:val="both"/>
+        <w:rPr>
+          <w:rFonts w:asciiTheme="minorHAnsi" w:hAnsiTheme="minorHAnsi" w:cstheme="minorHAnsi"/>
+          <w:sz w:val="24"/>
+          <w:szCs w:val="24"/>
+        </w:rPr>
+      </w:pPr>
+    </w:p>
+    <w:p>
+      <w:pPr>
+        <w:pStyle w:val="PargrafodaLista"/>
+        <w:suppressAutoHyphens w:val="0"/>
+        <w:spacing w:after="160" w:line="259" w:lineRule="auto"/>
+        <w:ind w:left="360"/>
+        <w:jc w:val="both"/>
+        <w:rPr>
+          <w:rFonts w:asciiTheme="minorHAnsi" w:hAnsiTheme="minorHAnsi" w:cstheme="minorHAnsi"/>
+          <w:sz w:val="24"/>
+          <w:szCs w:val="24"/>
+        </w:rPr>
+      </w:pPr>
+      <w:r>
+        <w:rPr>
+          <w:rFonts w:asciiTheme="minorHAnsi" w:hAnsiTheme="minorHAnsi" w:cstheme="minorHAnsi"/>
+          <w:sz w:val="24"/>
+          <w:szCs w:val="24"/>
+        </w:rPr>
+        <w:t>O</w:t>
+      </w:r>
+      <w:r>
+        <w:rPr>
+          <w:rFonts w:asciiTheme="minorHAnsi" w:hAnsiTheme="minorHAnsi" w:cstheme="minorHAnsi"/>
+          <w:sz w:val="24"/>
+          <w:szCs w:val="24"/>
+        </w:rPr>
+        <w:t xml:space="preserve"> </w:t>
+      </w:r>
+      <w:proofErr w:type="spellStart"/>
+      <w:r>
+        <w:rPr>
+          <w:rFonts w:asciiTheme="minorHAnsi" w:hAnsiTheme="minorHAnsi" w:cstheme="minorHAnsi"/>
+          <w:sz w:val="24"/>
+          <w:szCs w:val="24"/>
+        </w:rPr>
+        <w:t>kanban</w:t>
+      </w:r>
+      <w:proofErr w:type="spellEnd"/>
+      <w:r>
+        <w:rPr>
+          <w:rFonts w:asciiTheme="minorHAnsi" w:hAnsiTheme="minorHAnsi" w:cstheme="minorHAnsi"/>
+          <w:sz w:val="24"/>
+          <w:szCs w:val="24"/>
+        </w:rPr>
+        <w:t xml:space="preserve"> do projeto </w:t>
+      </w:r>
+      <w:proofErr w:type="spellStart"/>
+      <w:r>
+        <w:rPr>
+          <w:rFonts w:asciiTheme="minorHAnsi" w:hAnsiTheme="minorHAnsi" w:cstheme="minorHAnsi"/>
+          <w:sz w:val="24"/>
+          <w:szCs w:val="24"/>
+        </w:rPr>
+        <w:t>EveRemind</w:t>
+      </w:r>
+      <w:proofErr w:type="spellEnd"/>
+      <w:r>
+        <w:rPr>
+          <w:rFonts w:asciiTheme="minorHAnsi" w:hAnsiTheme="minorHAnsi" w:cstheme="minorHAnsi"/>
+          <w:sz w:val="24"/>
+          <w:szCs w:val="24"/>
+        </w:rPr>
+        <w:t xml:space="preserve"> é</w:t>
+      </w:r>
+      <w:r>
+        <w:rPr>
+          <w:rFonts w:asciiTheme="minorHAnsi" w:hAnsiTheme="minorHAnsi" w:cstheme="minorHAnsi"/>
+          <w:sz w:val="24"/>
+          <w:szCs w:val="24"/>
+        </w:rPr>
+        <w:t xml:space="preserve"> organizado da seguinte forma:</w:t>
+      </w:r>
+      <w:r>
+        <w:rPr>
+          <w:rFonts w:asciiTheme="minorHAnsi" w:hAnsiTheme="minorHAnsi" w:cstheme="minorHAnsi"/>
+          <w:sz w:val="24"/>
+          <w:szCs w:val="24"/>
+        </w:rPr>
+        <w:t xml:space="preserve"> cada membro da equipe tem uma cor que representa suas atividades. Toda segunda-feira a equipe organiza o </w:t>
+      </w:r>
+      <w:proofErr w:type="spellStart"/>
+      <w:r>
+        <w:rPr>
+          <w:rFonts w:asciiTheme="minorHAnsi" w:hAnsiTheme="minorHAnsi" w:cstheme="minorHAnsi"/>
+          <w:sz w:val="24"/>
+          <w:szCs w:val="24"/>
+        </w:rPr>
+        <w:t>kanban</w:t>
+      </w:r>
+      <w:proofErr w:type="spellEnd"/>
+      <w:r>
+        <w:rPr>
+          <w:rFonts w:asciiTheme="minorHAnsi" w:hAnsiTheme="minorHAnsi" w:cstheme="minorHAnsi"/>
+          <w:sz w:val="24"/>
+          <w:szCs w:val="24"/>
+        </w:rPr>
+        <w:t xml:space="preserve"> com as tarefas, em ordem de prioridade, que devem ser </w:t>
+      </w:r>
+      <w:r>
+        <w:rPr>
+          <w:rFonts w:asciiTheme="minorHAnsi" w:hAnsiTheme="minorHAnsi" w:cstheme="minorHAnsi"/>
+          <w:sz w:val="24"/>
+          <w:szCs w:val="24"/>
+        </w:rPr>
+        <w:lastRenderedPageBreak/>
+        <w:t xml:space="preserve">desenvolvidas ao longo da semana. As etapas do nosso </w:t>
+      </w:r>
+      <w:proofErr w:type="spellStart"/>
+      <w:r>
+        <w:rPr>
+          <w:rFonts w:asciiTheme="minorHAnsi" w:hAnsiTheme="minorHAnsi" w:cstheme="minorHAnsi"/>
+          <w:sz w:val="24"/>
+          <w:szCs w:val="24"/>
+        </w:rPr>
+        <w:t>kanban</w:t>
+      </w:r>
+      <w:proofErr w:type="spellEnd"/>
+      <w:r>
+        <w:rPr>
+          <w:rFonts w:asciiTheme="minorHAnsi" w:hAnsiTheme="minorHAnsi" w:cstheme="minorHAnsi"/>
+          <w:sz w:val="24"/>
+          <w:szCs w:val="24"/>
+        </w:rPr>
+        <w:t xml:space="preserve"> são a fazer, em andamento e concluído. O nome das etapas </w:t>
+      </w:r>
+      <w:r>
+        <w:rPr>
+          <w:rFonts w:asciiTheme="minorHAnsi" w:hAnsiTheme="minorHAnsi" w:cstheme="minorHAnsi"/>
+          <w:sz w:val="24"/>
+          <w:szCs w:val="24"/>
+        </w:rPr>
+        <w:t>define</w:t>
+      </w:r>
+      <w:r>
+        <w:rPr>
+          <w:rFonts w:asciiTheme="minorHAnsi" w:hAnsiTheme="minorHAnsi" w:cstheme="minorHAnsi"/>
+          <w:sz w:val="24"/>
+          <w:szCs w:val="24"/>
+        </w:rPr>
+        <w:t xml:space="preserve"> o status daquela tarefa.</w:t>
+      </w:r>
+    </w:p>
+    <w:p>
+      <w:pPr>
+        <w:pStyle w:val="PargrafodaLista"/>
+        <w:suppressAutoHyphens w:val="0"/>
+        <w:spacing w:after="160" w:line="259" w:lineRule="auto"/>
+        <w:ind w:left="360"/>
+        <w:jc w:val="both"/>
         <w:rPr>
           <w:rFonts w:asciiTheme="minorHAnsi" w:hAnsiTheme="minorHAnsi" w:cstheme="minorHAnsi"/>
           <w:sz w:val="24"/>
@@ -1145,14 +1321,28 @@
           <w:szCs w:val="24"/>
         </w:rPr>
       </w:pPr>
-      <w:r>
+    </w:p>
+    <w:p>
+      <w:pPr>
+        <w:pStyle w:val="PargrafodaLista"/>
+        <w:suppressAutoHyphens w:val="0"/>
+        <w:spacing w:after="160" w:line="259" w:lineRule="auto"/>
+        <w:ind w:left="360" w:hanging="360"/>
+        <w:jc w:val="both"/>
         <w:rPr>
           <w:rFonts w:asciiTheme="minorHAnsi" w:hAnsiTheme="minorHAnsi" w:cstheme="minorHAnsi"/>
           <w:b/>
           <w:sz w:val="28"/>
           <w:szCs w:val="24"/>
         </w:rPr>
-        <w:lastRenderedPageBreak/>
+      </w:pPr>
+      <w:r>
+        <w:rPr>
+          <w:rFonts w:asciiTheme="minorHAnsi" w:hAnsiTheme="minorHAnsi" w:cstheme="minorHAnsi"/>
+          <w:b/>
+          <w:sz w:val="28"/>
+          <w:szCs w:val="24"/>
+        </w:rPr>
         <w:tab/>
       </w:r>
       <w:r>
@@ -1381,6 +1571,7 @@
         <w:jc w:val="both"/>
         <w:rPr>
           <w:rFonts w:asciiTheme="minorHAnsi" w:hAnsiTheme="minorHAnsi" w:cstheme="minorHAnsi"/>
+          <w:color w:val="FF0000"/>
           <w:szCs w:val="24"/>
         </w:rPr>
       </w:pPr>
@@ -1462,42 +1653,185 @@
           <w:sz w:val="24"/>
           <w:szCs w:val="24"/>
         </w:rPr>
-        <w:t xml:space="preserve"> 1, em tarefas e vão usar um </w:t>
+        <w:t xml:space="preserve"> 1, em tarefas e vão usar um Kanban para gerenciar o andamento destas tarefas. </w:t>
+      </w:r>
+      <w:r>
+        <w:rPr>
+          <w:rFonts w:asciiTheme="minorHAnsi" w:hAnsiTheme="minorHAnsi" w:cstheme="minorHAnsi"/>
+          <w:color w:val="000000" w:themeColor="text1"/>
+          <w:sz w:val="24"/>
+          <w:szCs w:val="24"/>
+        </w:rPr>
+        <w:t xml:space="preserve">As tarefas poderão ser visualizadas no Kanban do Projeto </w:t>
       </w:r>
       <w:proofErr w:type="spellStart"/>
       <w:r>
         <w:rPr>
           <w:rFonts w:asciiTheme="minorHAnsi" w:hAnsiTheme="minorHAnsi" w:cstheme="minorHAnsi"/>
-          <w:sz w:val="24"/>
-          <w:szCs w:val="24"/>
-        </w:rPr>
-        <w:t>Kanban</w:t>
+          <w:color w:val="000000" w:themeColor="text1"/>
+          <w:sz w:val="24"/>
+          <w:szCs w:val="24"/>
+        </w:rPr>
+        <w:t>EveRemind</w:t>
       </w:r>
       <w:proofErr w:type="spellEnd"/>
       <w:r>
         <w:rPr>
           <w:rFonts w:asciiTheme="minorHAnsi" w:hAnsiTheme="minorHAnsi" w:cstheme="minorHAnsi"/>
-          <w:sz w:val="24"/>
-          <w:szCs w:val="24"/>
-        </w:rPr>
-        <w:t xml:space="preserve"> para gerenciar o andamento destas tarefas. </w:t>
-      </w:r>
-      <w:r>
+          <w:color w:val="000000" w:themeColor="text1"/>
+          <w:sz w:val="24"/>
+          <w:szCs w:val="24"/>
+        </w:rPr>
+        <w:t>.</w:t>
+      </w:r>
+    </w:p>
+    <w:p>
+      <w:pPr>
+        <w:pStyle w:val="PargrafodaLista"/>
+        <w:suppressAutoHyphens w:val="0"/>
+        <w:spacing w:after="160" w:line="259" w:lineRule="auto"/>
+        <w:ind w:left="360"/>
+        <w:jc w:val="both"/>
         <w:rPr>
           <w:rFonts w:asciiTheme="minorHAnsi" w:hAnsiTheme="minorHAnsi" w:cstheme="minorHAnsi"/>
           <w:color w:val="FF0000"/>
-          <w:sz w:val="24"/>
-          <w:szCs w:val="24"/>
-        </w:rPr>
-        <w:t>Citar as tarefas</w:t>
-      </w:r>
-      <w:r>
-        <w:rPr>
-          <w:rFonts w:asciiTheme="minorHAnsi" w:hAnsiTheme="minorHAnsi" w:cstheme="minorHAnsi"/>
-          <w:color w:val="FF0000"/>
-          <w:szCs w:val="24"/>
-        </w:rPr>
-        <w:t>.</w:t>
+          <w:szCs w:val="24"/>
+        </w:rPr>
+      </w:pPr>
+    </w:p>
+    <w:p>
+      <w:pPr>
+        <w:pStyle w:val="PargrafodaLista"/>
+        <w:suppressAutoHyphens w:val="0"/>
+        <w:spacing w:after="160" w:line="259" w:lineRule="auto"/>
+        <w:ind w:left="360"/>
+        <w:jc w:val="both"/>
+        <w:rPr>
+          <w:rFonts w:asciiTheme="minorHAnsi" w:hAnsiTheme="minorHAnsi" w:cstheme="minorHAnsi"/>
+          <w:sz w:val="24"/>
+          <w:szCs w:val="24"/>
+        </w:rPr>
+      </w:pPr>
+      <w:r>
+        <w:rPr>
+          <w:rFonts w:asciiTheme="minorHAnsi" w:hAnsiTheme="minorHAnsi" w:cstheme="minorHAnsi"/>
+          <w:sz w:val="24"/>
+          <w:szCs w:val="24"/>
+        </w:rPr>
+        <w:t>O</w:t>
+      </w:r>
+      <w:r>
+        <w:rPr>
+          <w:rFonts w:asciiTheme="minorHAnsi" w:hAnsiTheme="minorHAnsi" w:cstheme="minorHAnsi"/>
+          <w:sz w:val="24"/>
+          <w:szCs w:val="24"/>
+        </w:rPr>
+        <w:t xml:space="preserve"> </w:t>
+      </w:r>
+      <w:proofErr w:type="spellStart"/>
+      <w:r>
+        <w:rPr>
+          <w:rFonts w:asciiTheme="minorHAnsi" w:hAnsiTheme="minorHAnsi" w:cstheme="minorHAnsi"/>
+          <w:sz w:val="24"/>
+          <w:szCs w:val="24"/>
+        </w:rPr>
+        <w:t>kanban</w:t>
+      </w:r>
+      <w:proofErr w:type="spellEnd"/>
+      <w:r>
+        <w:rPr>
+          <w:rFonts w:asciiTheme="minorHAnsi" w:hAnsiTheme="minorHAnsi" w:cstheme="minorHAnsi"/>
+          <w:sz w:val="24"/>
+          <w:szCs w:val="24"/>
+        </w:rPr>
+        <w:t xml:space="preserve"> do projeto </w:t>
+      </w:r>
+      <w:proofErr w:type="spellStart"/>
+      <w:r>
+        <w:rPr>
+          <w:rFonts w:asciiTheme="minorHAnsi" w:hAnsiTheme="minorHAnsi" w:cstheme="minorHAnsi"/>
+          <w:sz w:val="24"/>
+          <w:szCs w:val="24"/>
+        </w:rPr>
+        <w:t>EveRemind</w:t>
+      </w:r>
+      <w:proofErr w:type="spellEnd"/>
+      <w:r>
+        <w:rPr>
+          <w:rFonts w:asciiTheme="minorHAnsi" w:hAnsiTheme="minorHAnsi" w:cstheme="minorHAnsi"/>
+          <w:sz w:val="24"/>
+          <w:szCs w:val="24"/>
+        </w:rPr>
+        <w:t xml:space="preserve"> é</w:t>
+      </w:r>
+      <w:r>
+        <w:rPr>
+          <w:rFonts w:asciiTheme="minorHAnsi" w:hAnsiTheme="minorHAnsi" w:cstheme="minorHAnsi"/>
+          <w:sz w:val="24"/>
+          <w:szCs w:val="24"/>
+        </w:rPr>
+        <w:t xml:space="preserve"> organizado da seguinte forma:</w:t>
+      </w:r>
+      <w:r>
+        <w:rPr>
+          <w:rFonts w:asciiTheme="minorHAnsi" w:hAnsiTheme="minorHAnsi" w:cstheme="minorHAnsi"/>
+          <w:sz w:val="24"/>
+          <w:szCs w:val="24"/>
+        </w:rPr>
+        <w:t xml:space="preserve"> cada membro da equipe tem uma cor que representa suas atividades. Toda segunda-feira a equipe organiza o </w:t>
+      </w:r>
+      <w:proofErr w:type="spellStart"/>
+      <w:r>
+        <w:rPr>
+          <w:rFonts w:asciiTheme="minorHAnsi" w:hAnsiTheme="minorHAnsi" w:cstheme="minorHAnsi"/>
+          <w:sz w:val="24"/>
+          <w:szCs w:val="24"/>
+        </w:rPr>
+        <w:t>kanban</w:t>
+      </w:r>
+      <w:proofErr w:type="spellEnd"/>
+      <w:r>
+        <w:rPr>
+          <w:rFonts w:asciiTheme="minorHAnsi" w:hAnsiTheme="minorHAnsi" w:cstheme="minorHAnsi"/>
+          <w:sz w:val="24"/>
+          <w:szCs w:val="24"/>
+        </w:rPr>
+        <w:t xml:space="preserve"> com as tarefas, em ordem de prioridade, que devem ser desenvolvidas ao longo da semana. As etapas do nosso </w:t>
+      </w:r>
+      <w:hyperlink r:id="rId6" w:history="1">
+        <w:r>
+          <w:rPr>
+            <w:rStyle w:val="Hyperlink"/>
+            <w:rFonts w:asciiTheme="minorHAnsi" w:hAnsiTheme="minorHAnsi" w:cstheme="minorHAnsi"/>
+            <w:sz w:val="24"/>
+            <w:szCs w:val="24"/>
+          </w:rPr>
+          <w:t>Kanban</w:t>
+        </w:r>
+      </w:hyperlink>
+      <w:r>
+        <w:rPr>
+          <w:rFonts w:asciiTheme="minorHAnsi" w:hAnsiTheme="minorHAnsi" w:cstheme="minorHAnsi"/>
+          <w:sz w:val="24"/>
+          <w:szCs w:val="24"/>
+        </w:rPr>
+        <w:t xml:space="preserve"> são a fazer, em andamento e concluído. O nome das etapas </w:t>
+      </w:r>
+      <w:r>
+        <w:rPr>
+          <w:rFonts w:asciiTheme="minorHAnsi" w:hAnsiTheme="minorHAnsi" w:cstheme="minorHAnsi"/>
+          <w:sz w:val="24"/>
+          <w:szCs w:val="24"/>
+        </w:rPr>
+        <w:t>define</w:t>
+      </w:r>
+      <w:r>
+        <w:rPr>
+          <w:rFonts w:asciiTheme="minorHAnsi" w:hAnsiTheme="minorHAnsi" w:cstheme="minorHAnsi"/>
+          <w:sz w:val="24"/>
+          <w:szCs w:val="24"/>
+        </w:rPr>
+        <w:t xml:space="preserve"> o status daquela tarefa.</w:t>
       </w:r>
     </w:p>
     <w:p>
@@ -2007,6 +2341,7 @@
                 <w:rFonts w:asciiTheme="minorHAnsi" w:hAnsiTheme="minorHAnsi" w:cstheme="minorHAnsi"/>
                 <w:sz w:val="24"/>
               </w:rPr>
+              <w:lastRenderedPageBreak/>
               <w:t>Sprint</w:t>
             </w:r>
             <w:proofErr w:type="spellEnd"/>
@@ -2605,7 +2940,6 @@
           <w:sz w:val="24"/>
           <w:szCs w:val="24"/>
         </w:rPr>
-        <w:lastRenderedPageBreak/>
         <w:t xml:space="preserve">Stand </w:t>
       </w:r>
       <w:proofErr w:type="spellStart"/>
@@ -3519,6 +3853,7 @@
                 <w:sz w:val="24"/>
                 <w:szCs w:val="24"/>
               </w:rPr>
+              <w:lastRenderedPageBreak/>
               <w:t xml:space="preserve">Stand </w:t>
             </w:r>
             <w:proofErr w:type="spellStart"/>
@@ -6476,17 +6811,7 @@
           <w:sz w:val="24"/>
           <w:szCs w:val="28"/>
         </w:rPr>
-        <w:t xml:space="preserve">dem que devem ser feitos. É o responsável pelo sucesso global da </w:t>
-      </w:r>
-      <w:r>
-        <w:rPr>
-          <w:rFonts w:asciiTheme="minorHAnsi" w:eastAsiaTheme="minorHAnsi" w:hAnsiTheme="minorHAnsi" w:cstheme="minorHAnsi"/>
-          <w:color w:val="auto"/>
-          <w:sz w:val="24"/>
-          <w:szCs w:val="28"/>
-        </w:rPr>
-        <w:lastRenderedPageBreak/>
-        <w:t>solução.</w:t>
+        <w:t>dem que devem ser feitos. É o responsável pelo sucesso global da solução.</w:t>
       </w:r>
       <w:r>
         <w:rPr>
@@ -7095,6 +7420,7 @@
           <w:sz w:val="24"/>
           <w:szCs w:val="28"/>
         </w:rPr>
+        <w:lastRenderedPageBreak/>
         <w:t xml:space="preserve">O Gerente de Riscos é o responsável por adotar as melhores práticas de </w:t>
       </w:r>
       <w:proofErr w:type="spellStart"/>
@@ -7300,7 +7626,6 @@
           <w:szCs w:val="24"/>
           <w:lang w:eastAsia="pt-BR"/>
         </w:rPr>
-        <w:lastRenderedPageBreak/>
         <w:drawing>
           <wp:inline distT="0" distB="0" distL="0" distR="0">
             <wp:extent cx="5400040" cy="2754630"/>
@@ -7317,10 +7642,10 @@
                     <pic:cNvPicPr/>
                   </pic:nvPicPr>
                   <pic:blipFill>
-                    <a:blip r:embed="rId5">
+                    <a:blip r:embed="rId7">
                       <a:extLst>
                         <a:ext uri="{28A0092B-C50C-407E-A947-70E740481C1C}">
-                          <a14:useLocalDpi xmlns:a14="http://schemas.microsoft.com/office/drawing/2010/main" xmlns:wps="http://schemas.microsoft.com/office/word/2010/wordprocessingShape" xmlns:wpi="http://schemas.microsoft.com/office/word/2010/wordprocessingInk" xmlns:wpg="http://schemas.microsoft.com/office/word/2010/wordprocessingGroup" xmlns:w15="http://schemas.microsoft.com/office/word/2012/wordml" xmlns:w14="http://schemas.microsoft.com/office/word/2010/wordml" xmlns:w="http://schemas.openxmlformats.org/wordprocessingml/2006/main" xmlns:w10="urn:schemas-microsoft-com:office:word" xmlns:wp14="http://schemas.microsoft.com/office/word/2010/wordprocessingDrawing" xmlns:v="urn:schemas-microsoft-com:vml" xmlns:o="urn:schemas-microsoft-com:office:office" xmlns:mc="http://schemas.openxmlformats.org/markup-compatibility/2006" xmlns:wpc="http://schemas.microsoft.com/office/word/2010/wordprocessingCanvas" xmlns="" val="0"/>
+                          <a14:useLocalDpi xmlns="" xmlns:wpc="http://schemas.microsoft.com/office/word/2010/wordprocessingCanvas" xmlns:mc="http://schemas.openxmlformats.org/markup-compatibility/2006" xmlns:o="urn:schemas-microsoft-com:office:office" xmlns:v="urn:schemas-microsoft-com:vml" xmlns:wp14="http://schemas.microsoft.com/office/word/2010/wordprocessingDrawing" xmlns:w10="urn:schemas-microsoft-com:office:word" xmlns:w="http://schemas.openxmlformats.org/wordprocessingml/2006/main" xmlns:w14="http://schemas.microsoft.com/office/word/2010/wordml" xmlns:w15="http://schemas.microsoft.com/office/word/2012/wordml" xmlns:wpg="http://schemas.microsoft.com/office/word/2010/wordprocessingGroup" xmlns:wpi="http://schemas.microsoft.com/office/word/2010/wordprocessingInk" xmlns:wps="http://schemas.microsoft.com/office/word/2010/wordprocessingShape" xmlns:a14="http://schemas.microsoft.com/office/drawing/2010/main" val="0"/>
                         </a:ext>
                       </a:extLst>
                     </a:blip>
@@ -7378,10 +7703,10 @@
                     <pic:cNvPicPr/>
                   </pic:nvPicPr>
                   <pic:blipFill>
-                    <a:blip r:embed="rId6">
+                    <a:blip r:embed="rId8">
                       <a:extLst>
                         <a:ext uri="{28A0092B-C50C-407E-A947-70E740481C1C}">
-                          <a14:useLocalDpi xmlns:a14="http://schemas.microsoft.com/office/drawing/2010/main" xmlns:wps="http://schemas.microsoft.com/office/word/2010/wordprocessingShape" xmlns:wpi="http://schemas.microsoft.com/office/word/2010/wordprocessingInk" xmlns:wpg="http://schemas.microsoft.com/office/word/2010/wordprocessingGroup" xmlns:w15="http://schemas.microsoft.com/office/word/2012/wordml" xmlns:w14="http://schemas.microsoft.com/office/word/2010/wordml" xmlns:w="http://schemas.openxmlformats.org/wordprocessingml/2006/main" xmlns:w10="urn:schemas-microsoft-com:office:word" xmlns:wp14="http://schemas.microsoft.com/office/word/2010/wordprocessingDrawing" xmlns:v="urn:schemas-microsoft-com:vml" xmlns:o="urn:schemas-microsoft-com:office:office" xmlns:mc="http://schemas.openxmlformats.org/markup-compatibility/2006" xmlns:wpc="http://schemas.microsoft.com/office/word/2010/wordprocessingCanvas" xmlns="" val="0"/>
+                          <a14:useLocalDpi xmlns="" xmlns:wpc="http://schemas.microsoft.com/office/word/2010/wordprocessingCanvas" xmlns:mc="http://schemas.openxmlformats.org/markup-compatibility/2006" xmlns:o="urn:schemas-microsoft-com:office:office" xmlns:v="urn:schemas-microsoft-com:vml" xmlns:wp14="http://schemas.microsoft.com/office/word/2010/wordprocessingDrawing" xmlns:w10="urn:schemas-microsoft-com:office:word" xmlns:w="http://schemas.openxmlformats.org/wordprocessingml/2006/main" xmlns:w14="http://schemas.microsoft.com/office/word/2010/wordml" xmlns:w15="http://schemas.microsoft.com/office/word/2012/wordml" xmlns:wpg="http://schemas.microsoft.com/office/word/2010/wordprocessingGroup" xmlns:wpi="http://schemas.microsoft.com/office/word/2010/wordprocessingInk" xmlns:wps="http://schemas.microsoft.com/office/word/2010/wordprocessingShape" xmlns:a14="http://schemas.microsoft.com/office/drawing/2010/main" val="0"/>
                         </a:ext>
                       </a:extLst>
                     </a:blip>
@@ -7559,7 +7884,26 @@
           <w:sz w:val="24"/>
           <w:szCs w:val="24"/>
         </w:rPr>
-        <w:t xml:space="preserve">. O repositório (o qual este documento se situa) criado para este projeto pode ser encontrado neste link do site do </w:t>
+        <w:t xml:space="preserve">. O repositório (o qual este documento se situa) criado para este projeto pode ser encontrado neste </w:t>
+      </w:r>
+      <w:hyperlink r:id="rId9" w:history="1">
+        <w:r>
+          <w:rPr>
+            <w:rStyle w:val="Hyperlink"/>
+            <w:rFonts w:asciiTheme="minorHAnsi" w:hAnsiTheme="minorHAnsi" w:cs="Times New Roman"/>
+            <w:sz w:val="24"/>
+            <w:szCs w:val="24"/>
+          </w:rPr>
+          <w:t>link</w:t>
+        </w:r>
+      </w:hyperlink>
+      <w:r>
+        <w:rPr>
+          <w:rFonts w:asciiTheme="minorHAnsi" w:hAnsiTheme="minorHAnsi" w:cs="Times New Roman"/>
+          <w:sz w:val="24"/>
+          <w:szCs w:val="24"/>
+        </w:rPr>
+        <w:t xml:space="preserve"> do site do </w:t>
       </w:r>
       <w:proofErr w:type="spellStart"/>
       <w:r>
@@ -7595,7 +7939,35 @@
           <w:sz w:val="24"/>
           <w:szCs w:val="24"/>
         </w:rPr>
-        <w:t xml:space="preserve"> do repositório foi criada de modo a separar documentos de processo geral dos documentos de processo aplicados neste projeto, e em cada caso, existe uma separação entre disciplinas para a fácil localização de um artefato na hora da avaliação do trabalho. A estrutura detalhada do repositório pode ser encontrada na Definição Estrutural do Repositório.</w:t>
+        <w:t xml:space="preserve"> do repositório foi criada de modo a separar documentos de processo geral dos documentos de processo aplicados neste projeto, e </w:t>
+      </w:r>
+      <w:r>
+        <w:rPr>
+          <w:rFonts w:asciiTheme="minorHAnsi" w:hAnsiTheme="minorHAnsi" w:cs="Times New Roman"/>
+          <w:sz w:val="24"/>
+          <w:szCs w:val="24"/>
+        </w:rPr>
+        <w:lastRenderedPageBreak/>
+        <w:t xml:space="preserve">em cada caso, existe uma separação entre disciplinas para a fácil localização de um artefato na hora da avaliação do trabalho. A estrutura detalhada do repositório pode ser encontrada na </w:t>
+      </w:r>
+      <w:hyperlink r:id="rId10" w:history="1">
+        <w:r>
+          <w:rPr>
+            <w:rStyle w:val="Hyperlink"/>
+            <w:rFonts w:asciiTheme="minorHAnsi" w:hAnsiTheme="minorHAnsi" w:cs="Times New Roman"/>
+            <w:sz w:val="24"/>
+            <w:szCs w:val="24"/>
+          </w:rPr>
+          <w:t>Definição Estrutural do Repositório</w:t>
+        </w:r>
+      </w:hyperlink>
+      <w:r>
+        <w:rPr>
+          <w:rFonts w:asciiTheme="minorHAnsi" w:hAnsiTheme="minorHAnsi" w:cs="Times New Roman"/>
+          <w:sz w:val="24"/>
+          <w:szCs w:val="24"/>
+        </w:rPr>
+        <w:t>.</w:t>
       </w:r>
     </w:p>
     <w:p>
@@ -7705,7 +8077,6 @@
           <w:sz w:val="28"/>
           <w:szCs w:val="28"/>
         </w:rPr>
-        <w:lastRenderedPageBreak/>
         <w:t xml:space="preserve">8.3 </w:t>
       </w:r>
       <w:r>
@@ -7820,6 +8191,175 @@
         </w:rPr>
         <w:t>.</w:t>
       </w:r>
+    </w:p>
+    <w:p>
+      <w:pPr>
+        <w:pStyle w:val="PargrafodaLista"/>
+        <w:tabs>
+          <w:tab w:val="left" w:pos="7065"/>
+        </w:tabs>
+        <w:rPr>
+          <w:rFonts w:asciiTheme="minorHAnsi" w:hAnsiTheme="minorHAnsi" w:cstheme="minorHAnsi"/>
+          <w:sz w:val="24"/>
+          <w:szCs w:val="24"/>
+        </w:rPr>
+      </w:pPr>
+    </w:p>
+    <w:p>
+      <w:pPr>
+        <w:pStyle w:val="PargrafodaLista"/>
+        <w:tabs>
+          <w:tab w:val="left" w:pos="7065"/>
+        </w:tabs>
+        <w:rPr>
+          <w:rFonts w:asciiTheme="minorHAnsi" w:hAnsiTheme="minorHAnsi" w:cstheme="minorHAnsi"/>
+          <w:sz w:val="24"/>
+          <w:szCs w:val="24"/>
+        </w:rPr>
+      </w:pPr>
+    </w:p>
+    <w:p>
+      <w:pPr>
+        <w:pStyle w:val="PargrafodaLista"/>
+        <w:tabs>
+          <w:tab w:val="left" w:pos="7065"/>
+        </w:tabs>
+        <w:rPr>
+          <w:rFonts w:asciiTheme="minorHAnsi" w:hAnsiTheme="minorHAnsi" w:cstheme="minorHAnsi"/>
+          <w:sz w:val="24"/>
+          <w:szCs w:val="24"/>
+        </w:rPr>
+      </w:pPr>
+    </w:p>
+    <w:p>
+      <w:pPr>
+        <w:pStyle w:val="PargrafodaLista"/>
+        <w:tabs>
+          <w:tab w:val="left" w:pos="7065"/>
+        </w:tabs>
+        <w:rPr>
+          <w:rFonts w:asciiTheme="minorHAnsi" w:hAnsiTheme="minorHAnsi" w:cstheme="minorHAnsi"/>
+          <w:sz w:val="24"/>
+          <w:szCs w:val="24"/>
+        </w:rPr>
+      </w:pPr>
+    </w:p>
+    <w:p>
+      <w:pPr>
+        <w:pStyle w:val="PargrafodaLista"/>
+        <w:tabs>
+          <w:tab w:val="left" w:pos="7065"/>
+        </w:tabs>
+        <w:rPr>
+          <w:rFonts w:asciiTheme="minorHAnsi" w:hAnsiTheme="minorHAnsi" w:cstheme="minorHAnsi"/>
+          <w:sz w:val="24"/>
+          <w:szCs w:val="24"/>
+        </w:rPr>
+      </w:pPr>
+    </w:p>
+    <w:p>
+      <w:pPr>
+        <w:pStyle w:val="PargrafodaLista"/>
+        <w:tabs>
+          <w:tab w:val="left" w:pos="7065"/>
+        </w:tabs>
+        <w:rPr>
+          <w:rFonts w:asciiTheme="minorHAnsi" w:hAnsiTheme="minorHAnsi" w:cstheme="minorHAnsi"/>
+          <w:sz w:val="24"/>
+          <w:szCs w:val="24"/>
+        </w:rPr>
+      </w:pPr>
+    </w:p>
+    <w:p>
+      <w:pPr>
+        <w:pStyle w:val="PargrafodaLista"/>
+        <w:tabs>
+          <w:tab w:val="left" w:pos="7065"/>
+        </w:tabs>
+        <w:rPr>
+          <w:rFonts w:asciiTheme="minorHAnsi" w:hAnsiTheme="minorHAnsi" w:cstheme="minorHAnsi"/>
+          <w:sz w:val="24"/>
+          <w:szCs w:val="24"/>
+        </w:rPr>
+      </w:pPr>
+    </w:p>
+    <w:p>
+      <w:pPr>
+        <w:pStyle w:val="PargrafodaLista"/>
+        <w:tabs>
+          <w:tab w:val="left" w:pos="7065"/>
+        </w:tabs>
+        <w:rPr>
+          <w:rFonts w:asciiTheme="minorHAnsi" w:hAnsiTheme="minorHAnsi" w:cstheme="minorHAnsi"/>
+          <w:sz w:val="24"/>
+          <w:szCs w:val="24"/>
+        </w:rPr>
+      </w:pPr>
+    </w:p>
+    <w:p>
+      <w:pPr>
+        <w:pStyle w:val="PargrafodaLista"/>
+        <w:tabs>
+          <w:tab w:val="left" w:pos="7065"/>
+        </w:tabs>
+        <w:rPr>
+          <w:rFonts w:asciiTheme="minorHAnsi" w:hAnsiTheme="minorHAnsi" w:cstheme="minorHAnsi"/>
+          <w:sz w:val="24"/>
+          <w:szCs w:val="24"/>
+        </w:rPr>
+      </w:pPr>
+    </w:p>
+    <w:p>
+      <w:pPr>
+        <w:pStyle w:val="PargrafodaLista"/>
+        <w:tabs>
+          <w:tab w:val="left" w:pos="7065"/>
+        </w:tabs>
+        <w:rPr>
+          <w:rFonts w:asciiTheme="minorHAnsi" w:hAnsiTheme="minorHAnsi" w:cstheme="minorHAnsi"/>
+          <w:sz w:val="24"/>
+          <w:szCs w:val="24"/>
+        </w:rPr>
+      </w:pPr>
+    </w:p>
+    <w:p>
+      <w:pPr>
+        <w:pStyle w:val="PargrafodaLista"/>
+        <w:tabs>
+          <w:tab w:val="left" w:pos="7065"/>
+        </w:tabs>
+        <w:rPr>
+          <w:rFonts w:asciiTheme="minorHAnsi" w:hAnsiTheme="minorHAnsi" w:cstheme="minorHAnsi"/>
+          <w:sz w:val="24"/>
+          <w:szCs w:val="24"/>
+        </w:rPr>
+      </w:pPr>
+    </w:p>
+    <w:p>
+      <w:pPr>
+        <w:pStyle w:val="PargrafodaLista"/>
+        <w:tabs>
+          <w:tab w:val="left" w:pos="7065"/>
+        </w:tabs>
+        <w:rPr>
+          <w:rFonts w:asciiTheme="minorHAnsi" w:hAnsiTheme="minorHAnsi" w:cstheme="minorHAnsi"/>
+          <w:sz w:val="24"/>
+          <w:szCs w:val="24"/>
+        </w:rPr>
+      </w:pPr>
+    </w:p>
+    <w:p>
+      <w:pPr>
+        <w:pStyle w:val="PargrafodaLista"/>
+        <w:tabs>
+          <w:tab w:val="left" w:pos="7065"/>
+        </w:tabs>
+        <w:rPr>
+          <w:rFonts w:asciiTheme="minorHAnsi" w:hAnsiTheme="minorHAnsi" w:cstheme="minorHAnsi"/>
+          <w:sz w:val="24"/>
+          <w:szCs w:val="24"/>
+        </w:rPr>
+      </w:pPr>
     </w:p>
     <w:p>
       <w:pPr>

</xml_diff>

<commit_message>
Adicionando a planilha de avaliação de GPR e GRE para o Scrum.
</commit_message>
<xml_diff>
--- a/Artefatos de Documentação/Processo Aplicado/EveRemind/2-Gerencia de Projeto/EveRemind-Plano de Projeto Scrum.docx
+++ b/Artefatos de Documentação/Processo Aplicado/EveRemind/2-Gerencia de Projeto/EveRemind-Plano de Projeto Scrum.docx
@@ -717,7 +717,15 @@
           <w:sz w:val="24"/>
           <w:szCs w:val="24"/>
         </w:rPr>
-        <w:t>Owner</w:t>
+        <w:t>Ow</w:t>
+      </w:r>
+      <w:r>
+        <w:rPr>
+          <w:rFonts w:asciiTheme="minorHAnsi" w:hAnsiTheme="minorHAnsi" w:cstheme="minorHAnsi"/>
+          <w:sz w:val="24"/>
+          <w:szCs w:val="24"/>
+        </w:rPr>
+        <w:t>ner</w:t>
       </w:r>
       <w:proofErr w:type="spellEnd"/>
       <w:r>
@@ -726,7 +734,15 @@
           <w:sz w:val="24"/>
           <w:szCs w:val="24"/>
         </w:rPr>
-        <w:t xml:space="preserve"> (PO) explicará ao time as histórias que ele quer que sejam realizadas nesta </w:t>
+        <w:t xml:space="preserve"> (PO) explicará ao time as e</w:t>
+      </w:r>
+      <w:r>
+        <w:rPr>
+          <w:rFonts w:asciiTheme="minorHAnsi" w:hAnsiTheme="minorHAnsi" w:cstheme="minorHAnsi"/>
+          <w:sz w:val="24"/>
+          <w:szCs w:val="24"/>
+        </w:rPr>
+        <w:t xml:space="preserve">stórias que ele quer que sejam realizadas nesta </w:t>
       </w:r>
       <w:proofErr w:type="spellStart"/>
       <w:r>
@@ -744,41 +760,7 @@
           <w:sz w:val="24"/>
           <w:szCs w:val="24"/>
         </w:rPr>
-        <w:t xml:space="preserve">: </w:t>
-      </w:r>
-      <w:r>
-        <w:rPr>
-          <w:rFonts w:asciiTheme="minorHAnsi" w:hAnsiTheme="minorHAnsi" w:cstheme="minorHAnsi"/>
-          <w:sz w:val="24"/>
-          <w:szCs w:val="24"/>
-        </w:rPr>
-        <w:t xml:space="preserve">Criar Conta do Usuário, Manter Conta do Usuário, Fazer </w:t>
-      </w:r>
-      <w:proofErr w:type="spellStart"/>
-      <w:r>
-        <w:rPr>
-          <w:rFonts w:asciiTheme="minorHAnsi" w:hAnsiTheme="minorHAnsi" w:cstheme="minorHAnsi"/>
-          <w:sz w:val="24"/>
-          <w:szCs w:val="24"/>
-        </w:rPr>
-        <w:t>Login</w:t>
-      </w:r>
-      <w:proofErr w:type="spellEnd"/>
-      <w:r>
-        <w:rPr>
-          <w:rFonts w:asciiTheme="minorHAnsi" w:hAnsiTheme="minorHAnsi" w:cstheme="minorHAnsi"/>
-          <w:sz w:val="24"/>
-          <w:szCs w:val="24"/>
-        </w:rPr>
-        <w:t xml:space="preserve"> no Sistema, Criar Categorias de Atividades.</w:t>
-      </w:r>
-      <w:r>
-        <w:rPr>
-          <w:rFonts w:asciiTheme="minorHAnsi" w:hAnsiTheme="minorHAnsi" w:cstheme="minorHAnsi"/>
-          <w:sz w:val="24"/>
-          <w:szCs w:val="24"/>
-        </w:rPr>
-        <w:t xml:space="preserve"> Ao final desta, o time deverá ter entendido todas as histórias.</w:t>
+        <w:t>.</w:t>
       </w:r>
     </w:p>
     <w:p>
@@ -929,7 +911,15 @@
           <w:sz w:val="24"/>
           <w:szCs w:val="24"/>
         </w:rPr>
-        <w:t>Master</w:t>
+        <w:t>Maste</w:t>
+      </w:r>
+      <w:r>
+        <w:rPr>
+          <w:rFonts w:asciiTheme="minorHAnsi" w:hAnsiTheme="minorHAnsi" w:cstheme="minorHAnsi"/>
+          <w:sz w:val="24"/>
+          <w:szCs w:val="24"/>
+        </w:rPr>
+        <w:t>r</w:t>
       </w:r>
       <w:proofErr w:type="spellEnd"/>
       <w:r>
@@ -938,7 +928,15 @@
           <w:sz w:val="24"/>
           <w:szCs w:val="24"/>
         </w:rPr>
-        <w:t xml:space="preserve"> e o time vão destrinchar as histórias contadas pelo PO, na reunião de </w:t>
+        <w:t xml:space="preserve"> e o time vão destrinchar as e</w:t>
+      </w:r>
+      <w:r>
+        <w:rPr>
+          <w:rFonts w:asciiTheme="minorHAnsi" w:hAnsiTheme="minorHAnsi" w:cstheme="minorHAnsi"/>
+          <w:sz w:val="24"/>
+          <w:szCs w:val="24"/>
+        </w:rPr>
+        <w:t xml:space="preserve">stórias contadas pelo PO, na reunião de </w:t>
       </w:r>
       <w:proofErr w:type="spellStart"/>
       <w:r>
@@ -974,7 +972,191 @@
           <w:sz w:val="24"/>
           <w:szCs w:val="24"/>
         </w:rPr>
-        <w:t xml:space="preserve"> 1, em tarefas e vão usar um Kanban para gerenciar o andamento destas tarefas. </w:t>
+        <w:t xml:space="preserve"> 1, em tarefas e vão usar um Kanban para gerenciar o andamento destas tarefas.</w:t>
+      </w:r>
+      <w:r>
+        <w:rPr>
+          <w:rFonts w:asciiTheme="minorHAnsi" w:hAnsiTheme="minorHAnsi" w:cstheme="minorHAnsi"/>
+          <w:sz w:val="24"/>
+          <w:szCs w:val="24"/>
+        </w:rPr>
+        <w:t xml:space="preserve"> Tais quais: </w:t>
+      </w:r>
+      <w:r>
+        <w:rPr>
+          <w:rFonts w:asciiTheme="minorHAnsi" w:hAnsiTheme="minorHAnsi" w:cstheme="minorHAnsi"/>
+          <w:sz w:val="24"/>
+          <w:szCs w:val="24"/>
+        </w:rPr>
+        <w:t xml:space="preserve">Criar interface do </w:t>
+      </w:r>
+      <w:r>
+        <w:rPr>
+          <w:rFonts w:asciiTheme="minorHAnsi" w:hAnsiTheme="minorHAnsi" w:cstheme="minorHAnsi"/>
+          <w:sz w:val="24"/>
+          <w:szCs w:val="24"/>
+        </w:rPr>
+        <w:t>usuário para criação de conta, c</w:t>
+      </w:r>
+      <w:r>
+        <w:rPr>
+          <w:rFonts w:asciiTheme="minorHAnsi" w:hAnsiTheme="minorHAnsi" w:cstheme="minorHAnsi"/>
+          <w:sz w:val="24"/>
+          <w:szCs w:val="24"/>
+        </w:rPr>
+        <w:t xml:space="preserve">riar </w:t>
+      </w:r>
+      <w:proofErr w:type="spellStart"/>
+      <w:r>
+        <w:rPr>
+          <w:rFonts w:asciiTheme="minorHAnsi" w:hAnsiTheme="minorHAnsi" w:cstheme="minorHAnsi"/>
+          <w:sz w:val="24"/>
+          <w:szCs w:val="24"/>
+        </w:rPr>
+        <w:t>Servlet</w:t>
+      </w:r>
+      <w:proofErr w:type="spellEnd"/>
+      <w:r>
+        <w:rPr>
+          <w:rFonts w:asciiTheme="minorHAnsi" w:hAnsiTheme="minorHAnsi" w:cstheme="minorHAnsi"/>
+          <w:sz w:val="24"/>
+          <w:szCs w:val="24"/>
+        </w:rPr>
+        <w:t xml:space="preserve"> para criação de conta, c</w:t>
+      </w:r>
+      <w:r>
+        <w:rPr>
+          <w:rFonts w:asciiTheme="minorHAnsi" w:hAnsiTheme="minorHAnsi" w:cstheme="minorHAnsi"/>
+          <w:sz w:val="24"/>
+          <w:szCs w:val="24"/>
+        </w:rPr>
+        <w:t xml:space="preserve">riar comunicação com banco de dados para criação de conta, criar interface do usuário para manter conta, criar </w:t>
+      </w:r>
+      <w:proofErr w:type="spellStart"/>
+      <w:r>
+        <w:rPr>
+          <w:rFonts w:asciiTheme="minorHAnsi" w:hAnsiTheme="minorHAnsi" w:cstheme="minorHAnsi"/>
+          <w:sz w:val="24"/>
+          <w:szCs w:val="24"/>
+        </w:rPr>
+        <w:t>Servlet</w:t>
+      </w:r>
+      <w:proofErr w:type="spellEnd"/>
+      <w:r>
+        <w:rPr>
+          <w:rFonts w:asciiTheme="minorHAnsi" w:hAnsiTheme="minorHAnsi" w:cstheme="minorHAnsi"/>
+          <w:sz w:val="24"/>
+          <w:szCs w:val="24"/>
+        </w:rPr>
+        <w:t xml:space="preserve"> para manter conta, criar comunicação com banco de dados para manter conta</w:t>
+      </w:r>
+      <w:r>
+        <w:rPr>
+          <w:rFonts w:asciiTheme="minorHAnsi" w:hAnsiTheme="minorHAnsi" w:cstheme="minorHAnsi"/>
+          <w:sz w:val="24"/>
+          <w:szCs w:val="24"/>
+        </w:rPr>
+        <w:t>, c</w:t>
+      </w:r>
+      <w:r>
+        <w:rPr>
+          <w:rFonts w:asciiTheme="minorHAnsi" w:hAnsiTheme="minorHAnsi" w:cstheme="minorHAnsi"/>
+          <w:sz w:val="24"/>
+          <w:szCs w:val="24"/>
+        </w:rPr>
+        <w:t>riar in</w:t>
+      </w:r>
+      <w:r>
+        <w:rPr>
+          <w:rFonts w:asciiTheme="minorHAnsi" w:hAnsiTheme="minorHAnsi" w:cstheme="minorHAnsi"/>
+          <w:sz w:val="24"/>
+          <w:szCs w:val="24"/>
+        </w:rPr>
+        <w:t xml:space="preserve">terface do usuário para </w:t>
+      </w:r>
+      <w:proofErr w:type="spellStart"/>
+      <w:r>
+        <w:rPr>
+          <w:rFonts w:asciiTheme="minorHAnsi" w:hAnsiTheme="minorHAnsi" w:cstheme="minorHAnsi"/>
+          <w:sz w:val="24"/>
+          <w:szCs w:val="24"/>
+        </w:rPr>
+        <w:t>login</w:t>
+      </w:r>
+      <w:proofErr w:type="spellEnd"/>
+      <w:r>
+        <w:rPr>
+          <w:rFonts w:asciiTheme="minorHAnsi" w:hAnsiTheme="minorHAnsi" w:cstheme="minorHAnsi"/>
+          <w:sz w:val="24"/>
+          <w:szCs w:val="24"/>
+        </w:rPr>
+        <w:t>, a</w:t>
+      </w:r>
+      <w:r>
+        <w:rPr>
+          <w:rFonts w:asciiTheme="minorHAnsi" w:hAnsiTheme="minorHAnsi" w:cstheme="minorHAnsi"/>
+          <w:sz w:val="24"/>
+          <w:szCs w:val="24"/>
+        </w:rPr>
+        <w:t xml:space="preserve">utenticar os </w:t>
+      </w:r>
+      <w:r>
+        <w:rPr>
+          <w:rFonts w:asciiTheme="minorHAnsi" w:hAnsiTheme="minorHAnsi" w:cstheme="minorHAnsi"/>
+          <w:sz w:val="24"/>
+          <w:szCs w:val="24"/>
+        </w:rPr>
+        <w:t>dados fornecidos pelo usuário, r</w:t>
+      </w:r>
+      <w:r>
+        <w:rPr>
+          <w:rFonts w:asciiTheme="minorHAnsi" w:hAnsiTheme="minorHAnsi" w:cstheme="minorHAnsi"/>
+          <w:sz w:val="24"/>
+          <w:szCs w:val="24"/>
+        </w:rPr>
+        <w:t xml:space="preserve">edirecionar o usuário autenticado para o contexto da aplicação, criar interface do usuário para criar categoria, criar </w:t>
+      </w:r>
+      <w:proofErr w:type="spellStart"/>
+      <w:r>
+        <w:rPr>
+          <w:rFonts w:asciiTheme="minorHAnsi" w:hAnsiTheme="minorHAnsi" w:cstheme="minorHAnsi"/>
+          <w:sz w:val="24"/>
+          <w:szCs w:val="24"/>
+        </w:rPr>
+        <w:t>Servlet</w:t>
+      </w:r>
+      <w:proofErr w:type="spellEnd"/>
+      <w:r>
+        <w:rPr>
+          <w:rFonts w:asciiTheme="minorHAnsi" w:hAnsiTheme="minorHAnsi" w:cstheme="minorHAnsi"/>
+          <w:sz w:val="24"/>
+          <w:szCs w:val="24"/>
+        </w:rPr>
+        <w:t xml:space="preserve"> para cri</w:t>
+      </w:r>
+      <w:r>
+        <w:rPr>
+          <w:rFonts w:asciiTheme="minorHAnsi" w:hAnsiTheme="minorHAnsi" w:cstheme="minorHAnsi"/>
+          <w:sz w:val="24"/>
+          <w:szCs w:val="24"/>
+        </w:rPr>
+        <w:t xml:space="preserve">ar categoria, criar comunicação </w:t>
+      </w:r>
+      <w:r>
+        <w:rPr>
+          <w:rFonts w:asciiTheme="minorHAnsi" w:hAnsiTheme="minorHAnsi" w:cstheme="minorHAnsi"/>
+          <w:sz w:val="24"/>
+          <w:szCs w:val="24"/>
+        </w:rPr>
+        <w:t>com banco de dados para criar categoria.</w:t>
+      </w:r>
+      <w:r>
+        <w:rPr>
+          <w:rFonts w:asciiTheme="minorHAnsi" w:hAnsiTheme="minorHAnsi" w:cstheme="minorHAnsi"/>
+          <w:sz w:val="24"/>
+          <w:szCs w:val="24"/>
+        </w:rPr>
+        <w:t xml:space="preserve"> </w:t>
       </w:r>
       <w:r>
         <w:rPr>
@@ -983,7 +1165,16 @@
           <w:sz w:val="24"/>
           <w:szCs w:val="24"/>
         </w:rPr>
-        <w:t xml:space="preserve">As tarefas poderão ser visualizadas no </w:t>
+        <w:t>O status das</w:t>
+      </w:r>
+      <w:r>
+        <w:rPr>
+          <w:rFonts w:asciiTheme="minorHAnsi" w:hAnsiTheme="minorHAnsi" w:cstheme="minorHAnsi"/>
+          <w:color w:val="000000" w:themeColor="text1"/>
+          <w:sz w:val="24"/>
+          <w:szCs w:val="24"/>
+        </w:rPr>
+        <w:t xml:space="preserve"> tarefas poderão ser visualizadas no </w:t>
       </w:r>
       <w:hyperlink r:id="rId5" w:history="1">
         <w:r>
@@ -1025,6 +1216,15 @@
         </w:rPr>
         <w:t>.</w:t>
       </w:r>
+      <w:r>
+        <w:rPr>
+          <w:rFonts w:asciiTheme="minorHAnsi" w:hAnsiTheme="minorHAnsi" w:cstheme="minorHAnsi"/>
+          <w:color w:val="000000" w:themeColor="text1"/>
+          <w:sz w:val="24"/>
+          <w:szCs w:val="24"/>
+        </w:rPr>
+        <w:t xml:space="preserve"> </w:t>
+      </w:r>
     </w:p>
     <w:p>
       <w:pPr>
@@ -1137,16 +1337,7 @@
           <w:sz w:val="24"/>
           <w:szCs w:val="24"/>
         </w:rPr>
-        <w:t xml:space="preserve"> com as tarefas, em ordem de prioridade, que devem ser </w:t>
-      </w:r>
-      <w:r>
-        <w:rPr>
-          <w:rFonts w:asciiTheme="minorHAnsi" w:hAnsiTheme="minorHAnsi" w:cstheme="minorHAnsi"/>
-          <w:sz w:val="24"/>
-          <w:szCs w:val="24"/>
-        </w:rPr>
-        <w:lastRenderedPageBreak/>
-        <w:t xml:space="preserve">desenvolvidas ao longo da semana. As etapas do nosso </w:t>
+        <w:t xml:space="preserve"> com as tarefas, em ordem de prioridade, que devem ser desenvolvidas ao longo da semana. As etapas do nosso </w:t>
       </w:r>
       <w:proofErr w:type="spellStart"/>
       <w:r>
@@ -1304,7 +1495,23 @@
           <w:sz w:val="24"/>
           <w:szCs w:val="24"/>
         </w:rPr>
-        <w:t xml:space="preserve"> contendo as seguintes funcionalidades:  Manter Categorias de Atividades, Registrar Atividades em Categorias, Manter Atividades, Visualizar Atividade.</w:t>
+        <w:t xml:space="preserve"> contendo as seguintes funcionalidades</w:t>
+      </w:r>
+      <w:r>
+        <w:rPr>
+          <w:rFonts w:asciiTheme="minorHAnsi" w:hAnsiTheme="minorHAnsi" w:cstheme="minorHAnsi"/>
+          <w:sz w:val="24"/>
+          <w:szCs w:val="24"/>
+        </w:rPr>
+        <w:t xml:space="preserve">: </w:t>
+      </w:r>
+      <w:r>
+        <w:rPr>
+          <w:rFonts w:asciiTheme="minorHAnsi" w:hAnsiTheme="minorHAnsi" w:cstheme="minorHAnsi"/>
+          <w:sz w:val="24"/>
+          <w:szCs w:val="24"/>
+        </w:rPr>
+        <w:t>Manter Categorias de Atividades, Registrar Atividades em Categorias, Manter Atividades, Visualizar Atividade.</w:t>
       </w:r>
     </w:p>
     <w:p>
@@ -1608,7 +1815,15 @@
           <w:sz w:val="24"/>
           <w:szCs w:val="24"/>
         </w:rPr>
-        <w:t>Master</w:t>
+        <w:t>Maste</w:t>
+      </w:r>
+      <w:r>
+        <w:rPr>
+          <w:rFonts w:asciiTheme="minorHAnsi" w:hAnsiTheme="minorHAnsi" w:cstheme="minorHAnsi"/>
+          <w:sz w:val="24"/>
+          <w:szCs w:val="24"/>
+        </w:rPr>
+        <w:t>r</w:t>
       </w:r>
       <w:proofErr w:type="spellEnd"/>
       <w:r>
@@ -1617,7 +1832,15 @@
           <w:sz w:val="24"/>
           <w:szCs w:val="24"/>
         </w:rPr>
-        <w:t xml:space="preserve"> e o time vão destrinchar as histórias contadas pelo PO, na reunião de </w:t>
+        <w:t xml:space="preserve"> e o time vão destrinchar as e</w:t>
+      </w:r>
+      <w:r>
+        <w:rPr>
+          <w:rFonts w:asciiTheme="minorHAnsi" w:hAnsiTheme="minorHAnsi" w:cstheme="minorHAnsi"/>
+          <w:sz w:val="24"/>
+          <w:szCs w:val="24"/>
+        </w:rPr>
+        <w:t xml:space="preserve">stórias contadas pelo PO, na reunião de </w:t>
       </w:r>
       <w:proofErr w:type="spellStart"/>
       <w:r>
@@ -2341,7 +2564,6 @@
                 <w:rFonts w:asciiTheme="minorHAnsi" w:hAnsiTheme="minorHAnsi" w:cstheme="minorHAnsi"/>
                 <w:sz w:val="24"/>
               </w:rPr>
-              <w:lastRenderedPageBreak/>
               <w:t>Sprint</w:t>
             </w:r>
             <w:proofErr w:type="spellEnd"/>
@@ -3331,6 +3553,35 @@
           <w:szCs w:val="24"/>
         </w:rPr>
       </w:pPr>
+      <w:r>
+        <w:rPr>
+          <w:rFonts w:asciiTheme="minorHAnsi" w:hAnsiTheme="minorHAnsi" w:cstheme="minorHAnsi"/>
+          <w:color w:val="auto"/>
+          <w:sz w:val="24"/>
+          <w:szCs w:val="24"/>
+        </w:rPr>
+        <w:t xml:space="preserve">O ambiente alocado para realização das reuniões se divide em físico e virtual. Ambiente físico: Instituto de Informática,  ambiente virtual: </w:t>
+      </w:r>
+      <w:proofErr w:type="spellStart"/>
+      <w:r>
+        <w:rPr>
+          <w:rFonts w:asciiTheme="minorHAnsi" w:hAnsiTheme="minorHAnsi" w:cstheme="minorHAnsi"/>
+          <w:color w:val="auto"/>
+          <w:sz w:val="24"/>
+          <w:szCs w:val="24"/>
+        </w:rPr>
+        <w:t>Hangouts</w:t>
+      </w:r>
+      <w:proofErr w:type="spellEnd"/>
+      <w:r>
+        <w:rPr>
+          <w:rFonts w:asciiTheme="minorHAnsi" w:hAnsiTheme="minorHAnsi" w:cstheme="minorHAnsi"/>
+          <w:color w:val="auto"/>
+          <w:sz w:val="24"/>
+          <w:szCs w:val="24"/>
+        </w:rPr>
+        <w:t>.</w:t>
+      </w:r>
     </w:p>
     <w:tbl>
       <w:tblPr>
@@ -3512,6 +3763,7 @@
                 <w:sz w:val="24"/>
                 <w:szCs w:val="24"/>
               </w:rPr>
+              <w:lastRenderedPageBreak/>
               <w:t>Sprint</w:t>
             </w:r>
             <w:proofErr w:type="spellEnd"/>
@@ -3853,7 +4105,6 @@
                 <w:sz w:val="24"/>
                 <w:szCs w:val="24"/>
               </w:rPr>
-              <w:lastRenderedPageBreak/>
               <w:t xml:space="preserve">Stand </w:t>
             </w:r>
             <w:proofErr w:type="spellStart"/>
@@ -6177,6 +6428,7 @@
           <w:sz w:val="24"/>
           <w:szCs w:val="24"/>
         </w:rPr>
+        <w:lastRenderedPageBreak/>
         <w:tab/>
       </w:r>
       <w:r>
@@ -7398,6 +7650,7 @@
           <w:sz w:val="24"/>
           <w:szCs w:val="28"/>
         </w:rPr>
+        <w:lastRenderedPageBreak/>
         <w:t>O Gerente de Configuração é o responsável por controlar versões e mudanças dos documentos, assim como fazer a auditoria destas.</w:t>
       </w:r>
     </w:p>
@@ -7420,7 +7673,6 @@
           <w:sz w:val="24"/>
           <w:szCs w:val="28"/>
         </w:rPr>
-        <w:lastRenderedPageBreak/>
         <w:t xml:space="preserve">O Gerente de Riscos é o responsável por adotar as melhores práticas de </w:t>
       </w:r>
       <w:proofErr w:type="spellStart"/>
@@ -7645,7 +7897,7 @@
                     <a:blip r:embed="rId7">
                       <a:extLst>
                         <a:ext uri="{28A0092B-C50C-407E-A947-70E740481C1C}">
-                          <a14:useLocalDpi xmlns="" xmlns:wpc="http://schemas.microsoft.com/office/word/2010/wordprocessingCanvas" xmlns:mc="http://schemas.openxmlformats.org/markup-compatibility/2006" xmlns:o="urn:schemas-microsoft-com:office:office" xmlns:v="urn:schemas-microsoft-com:vml" xmlns:wp14="http://schemas.microsoft.com/office/word/2010/wordprocessingDrawing" xmlns:w10="urn:schemas-microsoft-com:office:word" xmlns:w="http://schemas.openxmlformats.org/wordprocessingml/2006/main" xmlns:w14="http://schemas.microsoft.com/office/word/2010/wordml" xmlns:w15="http://schemas.microsoft.com/office/word/2012/wordml" xmlns:wpg="http://schemas.microsoft.com/office/word/2010/wordprocessingGroup" xmlns:wpi="http://schemas.microsoft.com/office/word/2010/wordprocessingInk" xmlns:wps="http://schemas.microsoft.com/office/word/2010/wordprocessingShape" xmlns:a14="http://schemas.microsoft.com/office/drawing/2010/main" val="0"/>
+                          <a14:useLocalDpi xmlns:a14="http://schemas.microsoft.com/office/drawing/2010/main" xmlns:wps="http://schemas.microsoft.com/office/word/2010/wordprocessingShape" xmlns:wpi="http://schemas.microsoft.com/office/word/2010/wordprocessingInk" xmlns:wpg="http://schemas.microsoft.com/office/word/2010/wordprocessingGroup" xmlns:w15="http://schemas.microsoft.com/office/word/2012/wordml" xmlns:w14="http://schemas.microsoft.com/office/word/2010/wordml" xmlns:w="http://schemas.openxmlformats.org/wordprocessingml/2006/main" xmlns:w10="urn:schemas-microsoft-com:office:word" xmlns:wp14="http://schemas.microsoft.com/office/word/2010/wordprocessingDrawing" xmlns:v="urn:schemas-microsoft-com:vml" xmlns:o="urn:schemas-microsoft-com:office:office" xmlns:mc="http://schemas.openxmlformats.org/markup-compatibility/2006" xmlns:wpc="http://schemas.microsoft.com/office/word/2010/wordprocessingCanvas" xmlns="" val="0"/>
                         </a:ext>
                       </a:extLst>
                     </a:blip>
@@ -7706,7 +7958,7 @@
                     <a:blip r:embed="rId8">
                       <a:extLst>
                         <a:ext uri="{28A0092B-C50C-407E-A947-70E740481C1C}">
-                          <a14:useLocalDpi xmlns="" xmlns:wpc="http://schemas.microsoft.com/office/word/2010/wordprocessingCanvas" xmlns:mc="http://schemas.openxmlformats.org/markup-compatibility/2006" xmlns:o="urn:schemas-microsoft-com:office:office" xmlns:v="urn:schemas-microsoft-com:vml" xmlns:wp14="http://schemas.microsoft.com/office/word/2010/wordprocessingDrawing" xmlns:w10="urn:schemas-microsoft-com:office:word" xmlns:w="http://schemas.openxmlformats.org/wordprocessingml/2006/main" xmlns:w14="http://schemas.microsoft.com/office/word/2010/wordml" xmlns:w15="http://schemas.microsoft.com/office/word/2012/wordml" xmlns:wpg="http://schemas.microsoft.com/office/word/2010/wordprocessingGroup" xmlns:wpi="http://schemas.microsoft.com/office/word/2010/wordprocessingInk" xmlns:wps="http://schemas.microsoft.com/office/word/2010/wordprocessingShape" xmlns:a14="http://schemas.microsoft.com/office/drawing/2010/main" val="0"/>
+                          <a14:useLocalDpi xmlns:a14="http://schemas.microsoft.com/office/drawing/2010/main" xmlns:wps="http://schemas.microsoft.com/office/word/2010/wordprocessingShape" xmlns:wpi="http://schemas.microsoft.com/office/word/2010/wordprocessingInk" xmlns:wpg="http://schemas.microsoft.com/office/word/2010/wordprocessingGroup" xmlns:w15="http://schemas.microsoft.com/office/word/2012/wordml" xmlns:w14="http://schemas.microsoft.com/office/word/2010/wordml" xmlns:w="http://schemas.openxmlformats.org/wordprocessingml/2006/main" xmlns:w10="urn:schemas-microsoft-com:office:word" xmlns:wp14="http://schemas.microsoft.com/office/word/2010/wordprocessingDrawing" xmlns:v="urn:schemas-microsoft-com:vml" xmlns:o="urn:schemas-microsoft-com:office:office" xmlns:mc="http://schemas.openxmlformats.org/markup-compatibility/2006" xmlns:wpc="http://schemas.microsoft.com/office/word/2010/wordprocessingCanvas" xmlns="" val="0"/>
                         </a:ext>
                       </a:extLst>
                     </a:blip>
@@ -7939,16 +8191,7 @@
           <w:sz w:val="24"/>
           <w:szCs w:val="24"/>
         </w:rPr>
-        <w:t xml:space="preserve"> do repositório foi criada de modo a separar documentos de processo geral dos documentos de processo aplicados neste projeto, e </w:t>
-      </w:r>
-      <w:r>
-        <w:rPr>
-          <w:rFonts w:asciiTheme="minorHAnsi" w:hAnsiTheme="minorHAnsi" w:cs="Times New Roman"/>
-          <w:sz w:val="24"/>
-          <w:szCs w:val="24"/>
-        </w:rPr>
-        <w:lastRenderedPageBreak/>
-        <w:t xml:space="preserve">em cada caso, existe uma separação entre disciplinas para a fácil localização de um artefato na hora da avaliação do trabalho. A estrutura detalhada do repositório pode ser encontrada na </w:t>
+        <w:t xml:space="preserve"> do repositório foi criada de modo a separar documentos de processo geral dos documentos de processo aplicados neste projeto, e em cada caso, existe uma separação entre disciplinas para a fácil localização de um artefato na hora da avaliação do trabalho. A estrutura detalhada do repositório pode ser encontrada na </w:t>
       </w:r>
       <w:hyperlink r:id="rId10" w:history="1">
         <w:r>
@@ -8587,6 +8830,7 @@
                 <w:sz w:val="24"/>
                 <w:szCs w:val="24"/>
               </w:rPr>
+              <w:lastRenderedPageBreak/>
               <w:t>Product</w:t>
             </w:r>
             <w:proofErr w:type="spellEnd"/>

</xml_diff>

<commit_message>
Mais uma revisão e adição de arquivos no Scrum GPR
</commit_message>
<xml_diff>
--- a/Artefatos de Documentação/Processo Aplicado/EveRemind/2-Gerencia de Projeto/EveRemind-Plano de Projeto Scrum.docx
+++ b/Artefatos de Documentação/Processo Aplicado/EveRemind/2-Gerencia de Projeto/EveRemind-Plano de Projeto Scrum.docx
@@ -359,27 +359,7 @@
             <w:sz w:val="24"/>
             <w:szCs w:val="28"/>
           </w:rPr>
-          <w:t>www.scr</w:t>
-        </w:r>
-        <w:r>
-          <w:rPr>
-            <w:rStyle w:val="Hyperlink"/>
-            <w:rFonts w:asciiTheme="minorHAnsi" w:eastAsiaTheme="minorHAnsi" w:hAnsiTheme="minorHAnsi" w:cstheme="minorHAnsi"/>
-            <w:color w:val="auto"/>
-            <w:sz w:val="24"/>
-            <w:szCs w:val="28"/>
-          </w:rPr>
-          <w:t>u</w:t>
-        </w:r>
-        <w:r>
-          <w:rPr>
-            <w:rStyle w:val="Hyperlink"/>
-            <w:rFonts w:asciiTheme="minorHAnsi" w:eastAsiaTheme="minorHAnsi" w:hAnsiTheme="minorHAnsi" w:cstheme="minorHAnsi"/>
-            <w:color w:val="auto"/>
-            <w:sz w:val="24"/>
-            <w:szCs w:val="28"/>
-          </w:rPr>
-          <w:t>m.org</w:t>
+          <w:t>www.scrum.org</w:t>
         </w:r>
       </w:hyperlink>
       <w:r>
@@ -1019,16 +999,7 @@
           <w:sz w:val="24"/>
           <w:szCs w:val="24"/>
         </w:rPr>
-        <w:t xml:space="preserve"> </w:t>
-      </w:r>
-      <w:r>
-        <w:rPr>
-          <w:rFonts w:asciiTheme="minorHAnsi" w:hAnsiTheme="minorHAnsi" w:cstheme="minorHAnsi"/>
-          <w:color w:val="auto"/>
-          <w:sz w:val="24"/>
-          <w:szCs w:val="24"/>
-        </w:rPr>
-        <w:t xml:space="preserve">O status das tarefas poderão ser visualizadas no </w:t>
+        <w:t xml:space="preserve"> O status das tarefas poderão ser visualizadas no </w:t>
       </w:r>
       <w:hyperlink r:id="rId12" w:history="1">
         <w:r>
@@ -1405,16 +1376,7 @@
           <w:sz w:val="24"/>
           <w:szCs w:val="24"/>
         </w:rPr>
-        <w:t xml:space="preserve"> </w:t>
-      </w:r>
-      <w:r>
-        <w:rPr>
-          <w:rFonts w:asciiTheme="minorHAnsi" w:hAnsiTheme="minorHAnsi" w:cstheme="minorHAnsi"/>
-          <w:color w:val="auto"/>
-          <w:sz w:val="24"/>
-          <w:szCs w:val="24"/>
-        </w:rPr>
-        <w:t xml:space="preserve">As tarefas poderão ser visualizadas no </w:t>
+        <w:t xml:space="preserve"> As tarefas poderão ser visualizadas no </w:t>
       </w:r>
       <w:hyperlink r:id="rId14" w:history="1">
         <w:r>
@@ -4335,8 +4297,6 @@
           <w:t>Método de Estimativas.</w:t>
         </w:r>
       </w:hyperlink>
-      <w:bookmarkStart w:id="0" w:name="_GoBack"/>
-      <w:bookmarkEnd w:id="0"/>
     </w:p>
     <w:p>
       <w:pPr>
@@ -4489,7 +4449,7 @@
                 <w:sz w:val="24"/>
                 <w:szCs w:val="20"/>
               </w:rPr>
-              <w:t>Qualidade</w:t>
+              <w:t>Projetos</w:t>
             </w:r>
           </w:p>
         </w:tc>
@@ -4515,8 +4475,20 @@
                 <w:sz w:val="24"/>
                 <w:szCs w:val="20"/>
               </w:rPr>
-              <w:t>Gerente de Riscos</w:t>
-            </w:r>
+              <w:t xml:space="preserve">Gerente de </w:t>
+            </w:r>
+            <w:r>
+              <w:rPr>
+                <w:rFonts w:asciiTheme="minorHAnsi" w:hAnsiTheme="minorHAnsi" w:cstheme="minorHAnsi"/>
+                <w:b/>
+                <w:color w:val="auto"/>
+                <w:sz w:val="24"/>
+                <w:szCs w:val="20"/>
+              </w:rPr>
+              <w:t>Requisitos</w:t>
+            </w:r>
+            <w:bookmarkStart w:id="0" w:name="_GoBack"/>
+            <w:bookmarkEnd w:id="0"/>
           </w:p>
         </w:tc>
         <w:tc>
@@ -8127,7 +8099,6 @@
     <w:next w:val="Normal"/>
     <w:link w:val="Heading2Char"/>
     <w:uiPriority w:val="9"/>
-    <w:semiHidden/>
     <w:unhideWhenUsed/>
     <w:qFormat/>
     <w:rsid w:val="008F49A6"/>
@@ -8150,7 +8121,6 @@
     <w:next w:val="Normal"/>
     <w:link w:val="Heading3Char"/>
     <w:uiPriority w:val="9"/>
-    <w:semiHidden/>
     <w:unhideWhenUsed/>
     <w:qFormat/>
     <w:rsid w:val="001D72A3"/>
@@ -8439,7 +8409,6 @@
     <w:basedOn w:val="DefaultParagraphFont"/>
     <w:link w:val="Heading2"/>
     <w:uiPriority w:val="9"/>
-    <w:semiHidden/>
     <w:rsid w:val="008F49A6"/>
     <w:rPr>
       <w:rFonts w:asciiTheme="majorHAnsi" w:eastAsiaTheme="majorEastAsia" w:hAnsiTheme="majorHAnsi" w:cstheme="majorBidi"/>
@@ -8453,7 +8422,6 @@
     <w:basedOn w:val="DefaultParagraphFont"/>
     <w:link w:val="Heading3"/>
     <w:uiPriority w:val="9"/>
-    <w:semiHidden/>
     <w:rsid w:val="001D72A3"/>
     <w:rPr>
       <w:rFonts w:asciiTheme="majorHAnsi" w:eastAsiaTheme="majorEastAsia" w:hAnsiTheme="majorHAnsi" w:cstheme="majorBidi"/>
@@ -8753,7 +8721,7 @@
 </file>
 
 <file path=customXml/itemProps1.xml><?xml version="1.0" encoding="utf-8"?>
-<ds:datastoreItem xmlns:ds="http://schemas.openxmlformats.org/officeDocument/2006/customXml" ds:itemID="{565E784D-3A71-294A-8AF5-891F21C05B5C}">
+<ds:datastoreItem xmlns:ds="http://schemas.openxmlformats.org/officeDocument/2006/customXml" ds:itemID="{0189301A-5EE7-9048-B82C-D7296211AEB8}">
   <ds:schemaRefs>
     <ds:schemaRef ds:uri="http://schemas.openxmlformats.org/officeDocument/2006/bibliography"/>
   </ds:schemaRefs>

</xml_diff>